<commit_message>
Arreglos modelo de prueba
</commit_message>
<xml_diff>
--- a/Control de Asistencias/Ejercicio Nº 2 Eje N ° 4.doc.docx
+++ b/Control de Asistencias/Ejercicio Nº 2 Eje N ° 4.doc.docx
@@ -325,19 +325,11 @@
                 <w:rFonts w:ascii="Forte" w:hAnsi="Forte"/>
               </w:rPr>
             </w:pPr>
-            <w:proofErr w:type="spellStart"/>
             <w:r>
               <w:rPr>
                 <w:rFonts w:ascii="Forte" w:hAnsi="Forte"/>
               </w:rPr>
-              <w:t>Cháves</w:t>
-            </w:r>
-            <w:proofErr w:type="spellEnd"/>
-            <w:r>
-              <w:rPr>
-                <w:rFonts w:ascii="Forte" w:hAnsi="Forte"/>
-              </w:rPr>
-              <w:t>, Martin</w:t>
+              <w:t>Cháves, Martin</w:t>
             </w:r>
           </w:p>
         </w:tc>
@@ -627,19 +619,11 @@
                 <w:rFonts w:ascii="Forte" w:hAnsi="Forte"/>
               </w:rPr>
             </w:pPr>
-            <w:proofErr w:type="spellStart"/>
             <w:r>
               <w:rPr>
                 <w:rFonts w:ascii="Forte" w:hAnsi="Forte"/>
               </w:rPr>
-              <w:t>Vieyra</w:t>
-            </w:r>
-            <w:proofErr w:type="spellEnd"/>
-            <w:r>
-              <w:rPr>
-                <w:rFonts w:ascii="Forte" w:hAnsi="Forte"/>
-              </w:rPr>
-              <w:t>, Fernanda</w:t>
+              <w:t>Vieyra, Fernanda</w:t>
             </w:r>
           </w:p>
         </w:tc>
@@ -742,7 +726,7 @@
     <w:tbl>
       <w:tblPr>
         <w:tblpPr w:leftFromText="141" w:rightFromText="141" w:vertAnchor="text" w:horzAnchor="margin" w:tblpXSpec="center" w:tblpY="947"/>
-        <w:tblW w:w="10176" w:type="dxa"/>
+        <w:tblW w:w="10416" w:type="dxa"/>
         <w:tblBorders>
           <w:top w:val="single" w:sz="4" w:space="0" w:color="000000"/>
           <w:left w:val="single" w:sz="4" w:space="0" w:color="000000"/>
@@ -760,7 +744,7 @@
       <w:tr>
         <w:tc>
           <w:tcPr>
-            <w:tcW w:w="10176" w:type="dxa"/>
+            <w:tcW w:w="10416" w:type="dxa"/>
             <w:gridSpan w:val="2"/>
             <w:shd w:val="pct5" w:color="auto" w:fill="auto"/>
             <w:vAlign w:val="center"/>
@@ -784,7 +768,7 @@
       <w:tr>
         <w:tc>
           <w:tcPr>
-            <w:tcW w:w="3089" w:type="dxa"/>
+            <w:tcW w:w="2863" w:type="dxa"/>
             <w:shd w:val="pct5" w:color="auto" w:fill="auto"/>
             <w:vAlign w:val="center"/>
           </w:tcPr>
@@ -804,7 +788,7 @@
         </w:tc>
         <w:tc>
           <w:tcPr>
-            <w:tcW w:w="7087" w:type="dxa"/>
+            <w:tcW w:w="7553" w:type="dxa"/>
           </w:tcPr>
           <w:p>
             <w:pPr>
@@ -825,7 +809,7 @@
       <w:tr>
         <w:tc>
           <w:tcPr>
-            <w:tcW w:w="3089" w:type="dxa"/>
+            <w:tcW w:w="2863" w:type="dxa"/>
             <w:shd w:val="pct5" w:color="auto" w:fill="auto"/>
             <w:vAlign w:val="center"/>
           </w:tcPr>
@@ -845,7 +829,7 @@
         </w:tc>
         <w:tc>
           <w:tcPr>
-            <w:tcW w:w="7087" w:type="dxa"/>
+            <w:tcW w:w="7553" w:type="dxa"/>
           </w:tcPr>
           <w:p>
             <w:pPr>
@@ -865,7 +849,7 @@
       <w:tr>
         <w:tc>
           <w:tcPr>
-            <w:tcW w:w="3089" w:type="dxa"/>
+            <w:tcW w:w="2863" w:type="dxa"/>
             <w:shd w:val="pct5" w:color="auto" w:fill="auto"/>
             <w:vAlign w:val="center"/>
           </w:tcPr>
@@ -885,7 +869,7 @@
         </w:tc>
         <w:tc>
           <w:tcPr>
-            <w:tcW w:w="7087" w:type="dxa"/>
+            <w:tcW w:w="7553" w:type="dxa"/>
           </w:tcPr>
           <w:p>
             <w:pPr>
@@ -908,7 +892,7 @@
       <w:tr>
         <w:tc>
           <w:tcPr>
-            <w:tcW w:w="3089" w:type="dxa"/>
+            <w:tcW w:w="2863" w:type="dxa"/>
             <w:shd w:val="pct5" w:color="auto" w:fill="auto"/>
             <w:vAlign w:val="center"/>
           </w:tcPr>
@@ -934,7 +918,7 @@
         </w:tc>
         <w:tc>
           <w:tcPr>
-            <w:tcW w:w="7087" w:type="dxa"/>
+            <w:tcW w:w="7553" w:type="dxa"/>
           </w:tcPr>
           <w:p>
             <w:pPr>
@@ -985,7 +969,7 @@
       <w:tr>
         <w:tc>
           <w:tcPr>
-            <w:tcW w:w="3089" w:type="dxa"/>
+            <w:tcW w:w="2863" w:type="dxa"/>
             <w:shd w:val="pct5" w:color="auto" w:fill="auto"/>
             <w:vAlign w:val="center"/>
           </w:tcPr>
@@ -1005,7 +989,7 @@
         </w:tc>
         <w:tc>
           <w:tcPr>
-            <w:tcW w:w="7087" w:type="dxa"/>
+            <w:tcW w:w="7553" w:type="dxa"/>
           </w:tcPr>
           <w:p>
             <w:pPr>
@@ -1171,7 +1155,7 @@
       <w:tr>
         <w:tc>
           <w:tcPr>
-            <w:tcW w:w="3089" w:type="dxa"/>
+            <w:tcW w:w="2863" w:type="dxa"/>
             <w:shd w:val="pct5" w:color="auto" w:fill="auto"/>
             <w:vAlign w:val="center"/>
           </w:tcPr>
@@ -1191,7 +1175,7 @@
         </w:tc>
         <w:tc>
           <w:tcPr>
-            <w:tcW w:w="7087" w:type="dxa"/>
+            <w:tcW w:w="7553" w:type="dxa"/>
           </w:tcPr>
           <w:p>
             <w:pPr>
@@ -1236,7 +1220,7 @@
       <w:tr>
         <w:tc>
           <w:tcPr>
-            <w:tcW w:w="3089" w:type="dxa"/>
+            <w:tcW w:w="2863" w:type="dxa"/>
             <w:shd w:val="pct5" w:color="auto" w:fill="auto"/>
             <w:vAlign w:val="center"/>
           </w:tcPr>
@@ -1256,7 +1240,7 @@
         </w:tc>
         <w:tc>
           <w:tcPr>
-            <w:tcW w:w="7087" w:type="dxa"/>
+            <w:tcW w:w="7553" w:type="dxa"/>
           </w:tcPr>
           <w:p>
             <w:pPr>
@@ -1289,7 +1273,14 @@
                 <w:sz w:val="20"/>
                 <w:szCs w:val="20"/>
               </w:rPr>
-              <w:t>Compromiso con el Cliente: Para el cliente su prioridad se basa en estos Casos de uso.</w:t>
+              <w:t xml:space="preserve">Compromiso con el Cliente: </w:t>
+            </w:r>
+            <w:r>
+              <w:rPr>
+                <w:sz w:val="20"/>
+                <w:szCs w:val="20"/>
+              </w:rPr>
+              <w:t>Se ha acordado con el cliente dejar para la siguiente iteracion el control de las tardanzas y las licencias.</w:t>
             </w:r>
           </w:p>
           <w:p>
@@ -1308,9 +1299,36 @@
                 <w:sz w:val="20"/>
                 <w:szCs w:val="20"/>
               </w:rPr>
-              <w:t>Complejidad: Implementaremos estos casos de uso primero ya que al ser más complejo demandarán más tiempo.</w:t>
-            </w:r>
-          </w:p>
+              <w:t>Factibilidad de Integración: Estos son los casos de uso que completarán el circuito del sistema.</w:t>
+            </w:r>
+          </w:p>
+        </w:tc>
+      </w:tr>
+      <w:tr>
+        <w:tc>
+          <w:tcPr>
+            <w:tcW w:w="2863" w:type="dxa"/>
+            <w:shd w:val="pct5" w:color="auto" w:fill="auto"/>
+            <w:vAlign w:val="center"/>
+          </w:tcPr>
+          <w:p>
+            <w:pPr>
+              <w:rPr>
+                <w:b/>
+              </w:rPr>
+            </w:pPr>
+            <w:r>
+              <w:rPr>
+                <w:b/>
+              </w:rPr>
+              <w:t>Conceptos asociados</w:t>
+            </w:r>
+          </w:p>
+        </w:tc>
+        <w:tc>
+          <w:tcPr>
+            <w:tcW w:w="7553" w:type="dxa"/>
+          </w:tcPr>
           <w:p>
             <w:pPr>
               <w:numPr>
@@ -1327,36 +1345,9 @@
                 <w:sz w:val="20"/>
                 <w:szCs w:val="20"/>
               </w:rPr>
-              <w:t>Factibilidad de Integración: Estos son los casos de uso que completarán el circuito del sistema.</w:t>
-            </w:r>
-          </w:p>
-        </w:tc>
-      </w:tr>
-      <w:tr>
-        <w:tc>
-          <w:tcPr>
-            <w:tcW w:w="3089" w:type="dxa"/>
-            <w:shd w:val="pct5" w:color="auto" w:fill="auto"/>
-            <w:vAlign w:val="center"/>
-          </w:tcPr>
-          <w:p>
-            <w:pPr>
-              <w:rPr>
-                <w:b/>
-              </w:rPr>
-            </w:pPr>
-            <w:r>
-              <w:rPr>
-                <w:b/>
-              </w:rPr>
-              <w:t>Conceptos asociados</w:t>
-            </w:r>
-          </w:p>
-        </w:tc>
-        <w:tc>
-          <w:tcPr>
-            <w:tcW w:w="7087" w:type="dxa"/>
-          </w:tcPr>
+              <w:t>Empleado</w:t>
+            </w:r>
+          </w:p>
           <w:p>
             <w:pPr>
               <w:numPr>
@@ -1373,7 +1364,7 @@
                 <w:sz w:val="20"/>
                 <w:szCs w:val="20"/>
               </w:rPr>
-              <w:t>Empleado</w:t>
+              <w:t>Marcada</w:t>
             </w:r>
           </w:p>
           <w:p>
@@ -1392,7 +1383,7 @@
                 <w:sz w:val="20"/>
                 <w:szCs w:val="20"/>
               </w:rPr>
-              <w:t>Marcada</w:t>
+              <w:t>Régimen Asignado</w:t>
             </w:r>
           </w:p>
           <w:p>
@@ -1411,7 +1402,7 @@
                 <w:sz w:val="20"/>
                 <w:szCs w:val="20"/>
               </w:rPr>
-              <w:t>Régimen Asignado</w:t>
+              <w:t>Régimen Horario</w:t>
             </w:r>
           </w:p>
           <w:p>
@@ -1430,7 +1421,7 @@
                 <w:sz w:val="20"/>
                 <w:szCs w:val="20"/>
               </w:rPr>
-              <w:t>Régimen Horario</w:t>
+              <w:t>Horario Régimen</w:t>
             </w:r>
           </w:p>
           <w:p>
@@ -1439,17 +1430,13 @@
                 <w:ilvl w:val="0"/>
                 <w:numId w:val="5"/>
               </w:numPr>
+            </w:pPr>
+            <w:r>
               <w:rPr>
                 <w:sz w:val="20"/>
                 <w:szCs w:val="20"/>
               </w:rPr>
-            </w:pPr>
-            <w:r>
-              <w:rPr>
-                <w:sz w:val="20"/>
-                <w:szCs w:val="20"/>
-              </w:rPr>
-              <w:t>Horario Régimen</w:t>
+              <w:t>Reloj de Personal</w:t>
             </w:r>
           </w:p>
           <w:p>
@@ -1464,7 +1451,7 @@
                 <w:sz w:val="20"/>
                 <w:szCs w:val="20"/>
               </w:rPr>
-              <w:t>Reloj de Personal</w:t>
+              <w:t>Oficina</w:t>
             </w:r>
           </w:p>
           <w:p>
@@ -1479,7 +1466,7 @@
                 <w:sz w:val="20"/>
                 <w:szCs w:val="20"/>
               </w:rPr>
-              <w:t>Oficina</w:t>
+              <w:t xml:space="preserve">Modelo </w:t>
             </w:r>
           </w:p>
           <w:p>
@@ -1494,9 +1481,36 @@
                 <w:sz w:val="20"/>
                 <w:szCs w:val="20"/>
               </w:rPr>
-              <w:t xml:space="preserve">Modelo </w:t>
-            </w:r>
-          </w:p>
+              <w:t>Fabricante</w:t>
+            </w:r>
+          </w:p>
+        </w:tc>
+      </w:tr>
+      <w:tr>
+        <w:tc>
+          <w:tcPr>
+            <w:tcW w:w="2863" w:type="dxa"/>
+            <w:shd w:val="pct5" w:color="auto" w:fill="auto"/>
+            <w:vAlign w:val="center"/>
+          </w:tcPr>
+          <w:p>
+            <w:pPr>
+              <w:rPr>
+                <w:b/>
+              </w:rPr>
+            </w:pPr>
+            <w:r>
+              <w:rPr>
+                <w:b/>
+              </w:rPr>
+              <w:t>Stubs</w:t>
+            </w:r>
+          </w:p>
+        </w:tc>
+        <w:tc>
+          <w:tcPr>
+            <w:tcW w:w="7553" w:type="dxa"/>
+          </w:tcPr>
           <w:p>
             <w:pPr>
               <w:numPr>
@@ -1509,7 +1523,7 @@
                 <w:sz w:val="20"/>
                 <w:szCs w:val="20"/>
               </w:rPr>
-              <w:t>Fabricante</w:t>
+              <w:t>Simulador de Consulta para el cálculo de asistencias: por medio de éste, se ingresará un número de legajo, el número del mes y año que se simula liquidar, y se podrá ver por pantalla el porcentaje de asistencias devuelto por el caso de uso Calcular porcentaje de asistencias.</w:t>
             </w:r>
           </w:p>
         </w:tc>
@@ -1517,7 +1531,7 @@
       <w:tr>
         <w:tc>
           <w:tcPr>
-            <w:tcW w:w="3089" w:type="dxa"/>
+            <w:tcW w:w="2863" w:type="dxa"/>
             <w:shd w:val="pct5" w:color="auto" w:fill="auto"/>
             <w:vAlign w:val="center"/>
           </w:tcPr>
@@ -1527,30 +1541,31 @@
                 <w:b/>
               </w:rPr>
             </w:pPr>
-            <w:proofErr w:type="spellStart"/>
             <w:r>
               <w:rPr>
                 <w:b/>
               </w:rPr>
-              <w:t>Stubs</w:t>
-            </w:r>
-            <w:proofErr w:type="spellEnd"/>
-          </w:p>
-        </w:tc>
-        <w:tc>
-          <w:tcPr>
-            <w:tcW w:w="7087" w:type="dxa"/>
-          </w:tcPr>
-          <w:p>
-            <w:pPr>
-              <w:pStyle w:val="Prrafodelista"/>
-              <w:numPr>
-                <w:ilvl w:val="0"/>
-                <w:numId w:val="21"/>
-              </w:numPr>
-            </w:pPr>
-            <w:r>
-              <w:t>Simulador de Consulta para el cálculo de asistencias: por medio de éste, se ingresará un número de legajo, el número del mes y año que se simula liquidar, y se podrá ver por pantalla el porcentaje de asistencias devuelto por el caso de uso Calcular porcentaje de asistencias.</w:t>
+              <w:t>Observaciones</w:t>
+            </w:r>
+          </w:p>
+        </w:tc>
+        <w:tc>
+          <w:tcPr>
+            <w:tcW w:w="7553" w:type="dxa"/>
+          </w:tcPr>
+          <w:p>
+            <w:pPr>
+              <w:rPr>
+                <w:sz w:val="20"/>
+                <w:szCs w:val="20"/>
+              </w:rPr>
+            </w:pPr>
+            <w:r>
+              <w:rPr>
+                <w:sz w:val="20"/>
+                <w:szCs w:val="20"/>
+              </w:rPr>
+              <w:t>Tenemos en cuenta que la información referida a Empleados, Oficinas y Reloj de personal proviene de una migración de un sistema externo ya desarrollado.</w:t>
             </w:r>
           </w:p>
         </w:tc>
@@ -1558,699 +1573,7 @@
       <w:tr>
         <w:tc>
           <w:tcPr>
-            <w:tcW w:w="3089" w:type="dxa"/>
-            <w:shd w:val="pct5" w:color="auto" w:fill="auto"/>
-            <w:vAlign w:val="center"/>
-          </w:tcPr>
-          <w:p>
-            <w:pPr>
-              <w:rPr>
-                <w:b/>
-              </w:rPr>
-            </w:pPr>
-            <w:r>
-              <w:rPr>
-                <w:b/>
-              </w:rPr>
-              <w:t>Tiempo</w:t>
-            </w:r>
-            <w:r>
-              <w:rPr>
-                <w:b/>
-              </w:rPr>
-              <w:t xml:space="preserve"> estimado</w:t>
-            </w:r>
-          </w:p>
-        </w:tc>
-        <w:tc>
-          <w:tcPr>
-            <w:tcW w:w="7087" w:type="dxa"/>
-          </w:tcPr>
-          <w:p>
-            <w:r>
-              <w:t>100</w:t>
-            </w:r>
-            <w:r>
-              <w:t xml:space="preserve"> días</w:t>
-            </w:r>
-          </w:p>
-        </w:tc>
-      </w:tr>
-      <w:tr>
-        <w:tc>
-          <w:tcPr>
-            <w:tcW w:w="3089" w:type="dxa"/>
-            <w:shd w:val="pct5" w:color="auto" w:fill="auto"/>
-            <w:vAlign w:val="center"/>
-          </w:tcPr>
-          <w:p>
-            <w:pPr>
-              <w:rPr>
-                <w:b/>
-              </w:rPr>
-            </w:pPr>
-            <w:r>
-              <w:rPr>
-                <w:b/>
-              </w:rPr>
-              <w:t>Recursos Humanos</w:t>
-            </w:r>
-            <w:r>
-              <w:rPr>
-                <w:b/>
-              </w:rPr>
-              <w:t xml:space="preserve"> (RR HH)</w:t>
-            </w:r>
-          </w:p>
-        </w:tc>
-        <w:tc>
-          <w:tcPr>
-            <w:tcW w:w="7087" w:type="dxa"/>
-          </w:tcPr>
-          <w:tbl>
-            <w:tblPr>
-              <w:tblW w:w="5349" w:type="dxa"/>
-              <w:tblBorders>
-                <w:top w:val="single" w:sz="4" w:space="0" w:color="000000"/>
-                <w:left w:val="single" w:sz="4" w:space="0" w:color="000000"/>
-                <w:bottom w:val="single" w:sz="4" w:space="0" w:color="000000"/>
-                <w:right w:val="single" w:sz="4" w:space="0" w:color="000000"/>
-                <w:insideH w:val="single" w:sz="4" w:space="0" w:color="000000"/>
-                <w:insideV w:val="single" w:sz="4" w:space="0" w:color="000000"/>
-              </w:tblBorders>
-              <w:tblLook w:val="00A0" w:firstRow="1" w:lastRow="0" w:firstColumn="1" w:lastColumn="0" w:noHBand="0" w:noVBand="0"/>
-            </w:tblPr>
-            <w:tblGrid>
-              <w:gridCol w:w="594"/>
-              <w:gridCol w:w="2035"/>
-              <w:gridCol w:w="2720"/>
-            </w:tblGrid>
-            <w:tr>
-              <w:tc>
-                <w:tcPr>
-                  <w:tcW w:w="591" w:type="dxa"/>
-                  <w:tcBorders>
-                    <w:top w:val="single" w:sz="4" w:space="0" w:color="000000"/>
-                    <w:left w:val="single" w:sz="4" w:space="0" w:color="000000"/>
-                    <w:bottom w:val="single" w:sz="4" w:space="0" w:color="000000"/>
-                    <w:right w:val="single" w:sz="4" w:space="0" w:color="000000"/>
-                  </w:tcBorders>
-                  <w:shd w:val="pct5" w:color="auto" w:fill="auto"/>
-                </w:tcPr>
-                <w:p>
-                  <w:pPr>
-                    <w:framePr w:hSpace="141" w:wrap="around" w:vAnchor="text" w:hAnchor="margin" w:xAlign="center" w:y="947"/>
-                    <w:rPr>
-                      <w:sz w:val="20"/>
-                      <w:szCs w:val="20"/>
-                    </w:rPr>
-                  </w:pPr>
-                  <w:proofErr w:type="spellStart"/>
-                  <w:r>
-                    <w:rPr>
-                      <w:sz w:val="20"/>
-                      <w:szCs w:val="20"/>
-                    </w:rPr>
-                    <w:t>Cant</w:t>
-                  </w:r>
-                  <w:proofErr w:type="spellEnd"/>
-                </w:p>
-              </w:tc>
-              <w:tc>
-                <w:tcPr>
-                  <w:tcW w:w="2036" w:type="dxa"/>
-                  <w:tcBorders>
-                    <w:top w:val="single" w:sz="4" w:space="0" w:color="000000"/>
-                    <w:left w:val="single" w:sz="4" w:space="0" w:color="000000"/>
-                    <w:bottom w:val="single" w:sz="4" w:space="0" w:color="000000"/>
-                    <w:right w:val="single" w:sz="4" w:space="0" w:color="000000"/>
-                  </w:tcBorders>
-                  <w:shd w:val="pct5" w:color="auto" w:fill="auto"/>
-                </w:tcPr>
-                <w:p>
-                  <w:pPr>
-                    <w:framePr w:hSpace="141" w:wrap="around" w:vAnchor="text" w:hAnchor="margin" w:xAlign="center" w:y="947"/>
-                    <w:jc w:val="center"/>
-                    <w:rPr>
-                      <w:sz w:val="20"/>
-                      <w:szCs w:val="20"/>
-                    </w:rPr>
-                  </w:pPr>
-                  <w:r>
-                    <w:rPr>
-                      <w:sz w:val="20"/>
-                      <w:szCs w:val="20"/>
-                    </w:rPr>
-                    <w:t>Descripción</w:t>
-                  </w:r>
-                </w:p>
-              </w:tc>
-              <w:tc>
-                <w:tcPr>
-                  <w:tcW w:w="2722" w:type="dxa"/>
-                  <w:tcBorders>
-                    <w:top w:val="single" w:sz="4" w:space="0" w:color="000000"/>
-                    <w:left w:val="single" w:sz="4" w:space="0" w:color="000000"/>
-                    <w:bottom w:val="single" w:sz="4" w:space="0" w:color="000000"/>
-                    <w:right w:val="single" w:sz="4" w:space="0" w:color="000000"/>
-                  </w:tcBorders>
-                  <w:shd w:val="pct5" w:color="auto" w:fill="auto"/>
-                </w:tcPr>
-                <w:p>
-                  <w:pPr>
-                    <w:framePr w:hSpace="141" w:wrap="around" w:vAnchor="text" w:hAnchor="margin" w:xAlign="center" w:y="947"/>
-                    <w:jc w:val="center"/>
-                    <w:rPr>
-                      <w:sz w:val="20"/>
-                      <w:szCs w:val="20"/>
-                    </w:rPr>
-                  </w:pPr>
-                  <w:r>
-                    <w:rPr>
-                      <w:sz w:val="20"/>
-                      <w:szCs w:val="20"/>
-                    </w:rPr>
-                    <w:t>Nombres</w:t>
-                  </w:r>
-                </w:p>
-              </w:tc>
-            </w:tr>
-            <w:tr>
-              <w:tc>
-                <w:tcPr>
-                  <w:tcW w:w="591" w:type="dxa"/>
-                  <w:tcBorders>
-                    <w:top w:val="single" w:sz="4" w:space="0" w:color="000000"/>
-                    <w:left w:val="single" w:sz="4" w:space="0" w:color="000000"/>
-                    <w:bottom w:val="single" w:sz="4" w:space="0" w:color="000000"/>
-                    <w:right w:val="single" w:sz="4" w:space="0" w:color="000000"/>
-                  </w:tcBorders>
-                </w:tcPr>
-                <w:p>
-                  <w:pPr>
-                    <w:framePr w:hSpace="141" w:wrap="around" w:vAnchor="text" w:hAnchor="margin" w:xAlign="center" w:y="947"/>
-                    <w:jc w:val="center"/>
-                    <w:rPr>
-                      <w:sz w:val="20"/>
-                      <w:szCs w:val="20"/>
-                    </w:rPr>
-                  </w:pPr>
-                  <w:r>
-                    <w:rPr>
-                      <w:sz w:val="20"/>
-                      <w:szCs w:val="20"/>
-                    </w:rPr>
-                    <w:t>1</w:t>
-                  </w:r>
-                </w:p>
-              </w:tc>
-              <w:tc>
-                <w:tcPr>
-                  <w:tcW w:w="2036" w:type="dxa"/>
-                  <w:tcBorders>
-                    <w:top w:val="single" w:sz="4" w:space="0" w:color="000000"/>
-                    <w:left w:val="single" w:sz="4" w:space="0" w:color="000000"/>
-                    <w:bottom w:val="single" w:sz="4" w:space="0" w:color="000000"/>
-                    <w:right w:val="single" w:sz="4" w:space="0" w:color="000000"/>
-                  </w:tcBorders>
-                </w:tcPr>
-                <w:p>
-                  <w:pPr>
-                    <w:framePr w:hSpace="141" w:wrap="around" w:vAnchor="text" w:hAnchor="margin" w:xAlign="center" w:y="947"/>
-                    <w:rPr>
-                      <w:sz w:val="20"/>
-                      <w:szCs w:val="20"/>
-                    </w:rPr>
-                  </w:pPr>
-                  <w:r>
-                    <w:rPr>
-                      <w:sz w:val="20"/>
-                      <w:szCs w:val="20"/>
-                    </w:rPr>
-                    <w:t xml:space="preserve">Ingeniero en </w:t>
-                  </w:r>
-                  <w:r>
-                    <w:rPr>
-                      <w:sz w:val="20"/>
-                      <w:szCs w:val="20"/>
-                    </w:rPr>
-                    <w:t>Si</w:t>
-                  </w:r>
-                  <w:r>
-                    <w:rPr>
-                      <w:sz w:val="20"/>
-                      <w:szCs w:val="20"/>
-                    </w:rPr>
-                    <w:t>stemas</w:t>
-                  </w:r>
-                </w:p>
-              </w:tc>
-              <w:tc>
-                <w:tcPr>
-                  <w:tcW w:w="2722" w:type="dxa"/>
-                  <w:tcBorders>
-                    <w:top w:val="single" w:sz="4" w:space="0" w:color="000000"/>
-                    <w:left w:val="single" w:sz="4" w:space="0" w:color="000000"/>
-                    <w:bottom w:val="single" w:sz="4" w:space="0" w:color="000000"/>
-                    <w:right w:val="single" w:sz="4" w:space="0" w:color="000000"/>
-                  </w:tcBorders>
-                </w:tcPr>
-                <w:p>
-                  <w:pPr>
-                    <w:framePr w:hSpace="141" w:wrap="around" w:vAnchor="text" w:hAnchor="margin" w:xAlign="center" w:y="947"/>
-                    <w:rPr>
-                      <w:sz w:val="20"/>
-                      <w:szCs w:val="20"/>
-                    </w:rPr>
-                  </w:pPr>
-                  <w:r>
-                    <w:rPr>
-                      <w:sz w:val="20"/>
-                      <w:szCs w:val="20"/>
-                    </w:rPr>
-                    <w:t>Y. Sastre</w:t>
-                  </w:r>
-                </w:p>
-              </w:tc>
-            </w:tr>
-            <w:tr>
-              <w:tc>
-                <w:tcPr>
-                  <w:tcW w:w="591" w:type="dxa"/>
-                  <w:tcBorders>
-                    <w:top w:val="single" w:sz="4" w:space="0" w:color="000000"/>
-                    <w:left w:val="single" w:sz="4" w:space="0" w:color="000000"/>
-                    <w:bottom w:val="single" w:sz="4" w:space="0" w:color="000000"/>
-                    <w:right w:val="single" w:sz="4" w:space="0" w:color="000000"/>
-                  </w:tcBorders>
-                </w:tcPr>
-                <w:p>
-                  <w:pPr>
-                    <w:framePr w:hSpace="141" w:wrap="around" w:vAnchor="text" w:hAnchor="margin" w:xAlign="center" w:y="947"/>
-                    <w:jc w:val="center"/>
-                    <w:rPr>
-                      <w:sz w:val="20"/>
-                      <w:szCs w:val="20"/>
-                    </w:rPr>
-                  </w:pPr>
-                  <w:r>
-                    <w:rPr>
-                      <w:sz w:val="20"/>
-                      <w:szCs w:val="20"/>
-                    </w:rPr>
-                    <w:t>2</w:t>
-                  </w:r>
-                </w:p>
-              </w:tc>
-              <w:tc>
-                <w:tcPr>
-                  <w:tcW w:w="2036" w:type="dxa"/>
-                  <w:tcBorders>
-                    <w:top w:val="single" w:sz="4" w:space="0" w:color="000000"/>
-                    <w:left w:val="single" w:sz="4" w:space="0" w:color="000000"/>
-                    <w:bottom w:val="single" w:sz="4" w:space="0" w:color="000000"/>
-                    <w:right w:val="single" w:sz="4" w:space="0" w:color="000000"/>
-                  </w:tcBorders>
-                </w:tcPr>
-                <w:p>
-                  <w:pPr>
-                    <w:framePr w:hSpace="141" w:wrap="around" w:vAnchor="text" w:hAnchor="margin" w:xAlign="center" w:y="947"/>
-                    <w:rPr>
-                      <w:sz w:val="20"/>
-                      <w:szCs w:val="20"/>
-                    </w:rPr>
-                  </w:pPr>
-                  <w:r>
-                    <w:rPr>
-                      <w:sz w:val="20"/>
-                      <w:szCs w:val="20"/>
-                    </w:rPr>
-                    <w:t>Analista de Sistemas</w:t>
-                  </w:r>
-                </w:p>
-              </w:tc>
-              <w:tc>
-                <w:tcPr>
-                  <w:tcW w:w="2722" w:type="dxa"/>
-                  <w:tcBorders>
-                    <w:top w:val="single" w:sz="4" w:space="0" w:color="000000"/>
-                    <w:left w:val="single" w:sz="4" w:space="0" w:color="000000"/>
-                    <w:bottom w:val="single" w:sz="4" w:space="0" w:color="000000"/>
-                    <w:right w:val="single" w:sz="4" w:space="0" w:color="000000"/>
-                  </w:tcBorders>
-                </w:tcPr>
-                <w:p>
-                  <w:pPr>
-                    <w:framePr w:hSpace="141" w:wrap="around" w:vAnchor="text" w:hAnchor="margin" w:xAlign="center" w:y="947"/>
-                    <w:rPr>
-                      <w:sz w:val="20"/>
-                      <w:szCs w:val="20"/>
-                    </w:rPr>
-                  </w:pPr>
-                  <w:r>
-                    <w:rPr>
-                      <w:sz w:val="20"/>
-                      <w:szCs w:val="20"/>
-                    </w:rPr>
-                    <w:t xml:space="preserve">F. Bracamonte, </w:t>
-                  </w:r>
-                  <w:r>
-                    <w:rPr>
-                      <w:sz w:val="20"/>
-                      <w:szCs w:val="20"/>
-                    </w:rPr>
-                    <w:t>A. Baeza</w:t>
-                  </w:r>
-                </w:p>
-              </w:tc>
-            </w:tr>
-            <w:tr>
-              <w:tc>
-                <w:tcPr>
-                  <w:tcW w:w="591" w:type="dxa"/>
-                  <w:tcBorders>
-                    <w:top w:val="single" w:sz="4" w:space="0" w:color="000000"/>
-                    <w:left w:val="single" w:sz="4" w:space="0" w:color="000000"/>
-                    <w:bottom w:val="single" w:sz="4" w:space="0" w:color="000000"/>
-                    <w:right w:val="single" w:sz="4" w:space="0" w:color="000000"/>
-                  </w:tcBorders>
-                </w:tcPr>
-                <w:p>
-                  <w:pPr>
-                    <w:framePr w:hSpace="141" w:wrap="around" w:vAnchor="text" w:hAnchor="margin" w:xAlign="center" w:y="947"/>
-                    <w:jc w:val="center"/>
-                    <w:rPr>
-                      <w:sz w:val="20"/>
-                      <w:szCs w:val="20"/>
-                    </w:rPr>
-                  </w:pPr>
-                  <w:r>
-                    <w:rPr>
-                      <w:sz w:val="20"/>
-                      <w:szCs w:val="20"/>
-                    </w:rPr>
-                    <w:t>2</w:t>
-                  </w:r>
-                </w:p>
-              </w:tc>
-              <w:tc>
-                <w:tcPr>
-                  <w:tcW w:w="2036" w:type="dxa"/>
-                  <w:tcBorders>
-                    <w:top w:val="single" w:sz="4" w:space="0" w:color="000000"/>
-                    <w:left w:val="single" w:sz="4" w:space="0" w:color="000000"/>
-                    <w:bottom w:val="single" w:sz="4" w:space="0" w:color="000000"/>
-                    <w:right w:val="single" w:sz="4" w:space="0" w:color="000000"/>
-                  </w:tcBorders>
-                </w:tcPr>
-                <w:p>
-                  <w:pPr>
-                    <w:framePr w:hSpace="141" w:wrap="around" w:vAnchor="text" w:hAnchor="margin" w:xAlign="center" w:y="947"/>
-                    <w:rPr>
-                      <w:sz w:val="20"/>
-                      <w:szCs w:val="20"/>
-                    </w:rPr>
-                  </w:pPr>
-                  <w:r>
-                    <w:rPr>
-                      <w:sz w:val="20"/>
-                      <w:szCs w:val="20"/>
-                    </w:rPr>
-                    <w:t>Analista Funcional</w:t>
-                  </w:r>
-                </w:p>
-              </w:tc>
-              <w:tc>
-                <w:tcPr>
-                  <w:tcW w:w="2722" w:type="dxa"/>
-                  <w:tcBorders>
-                    <w:top w:val="single" w:sz="4" w:space="0" w:color="000000"/>
-                    <w:left w:val="single" w:sz="4" w:space="0" w:color="000000"/>
-                    <w:bottom w:val="single" w:sz="4" w:space="0" w:color="000000"/>
-                    <w:right w:val="single" w:sz="4" w:space="0" w:color="000000"/>
-                  </w:tcBorders>
-                </w:tcPr>
-                <w:p>
-                  <w:pPr>
-                    <w:framePr w:hSpace="141" w:wrap="around" w:vAnchor="text" w:hAnchor="margin" w:xAlign="center" w:y="947"/>
-                    <w:rPr>
-                      <w:sz w:val="20"/>
-                      <w:szCs w:val="20"/>
-                    </w:rPr>
-                  </w:pPr>
-                  <w:r>
-                    <w:rPr>
-                      <w:sz w:val="20"/>
-                      <w:szCs w:val="20"/>
-                    </w:rPr>
-                    <w:t>M. Chaves, G. García</w:t>
-                  </w:r>
-                </w:p>
-              </w:tc>
-            </w:tr>
-            <w:tr>
-              <w:tc>
-                <w:tcPr>
-                  <w:tcW w:w="591" w:type="dxa"/>
-                  <w:tcBorders>
-                    <w:top w:val="single" w:sz="4" w:space="0" w:color="000000"/>
-                    <w:left w:val="single" w:sz="4" w:space="0" w:color="000000"/>
-                    <w:bottom w:val="single" w:sz="4" w:space="0" w:color="000000"/>
-                    <w:right w:val="single" w:sz="4" w:space="0" w:color="000000"/>
-                  </w:tcBorders>
-                </w:tcPr>
-                <w:p>
-                  <w:pPr>
-                    <w:framePr w:hSpace="141" w:wrap="around" w:vAnchor="text" w:hAnchor="margin" w:xAlign="center" w:y="947"/>
-                    <w:jc w:val="center"/>
-                    <w:rPr>
-                      <w:sz w:val="20"/>
-                      <w:szCs w:val="20"/>
-                    </w:rPr>
-                  </w:pPr>
-                  <w:r>
-                    <w:rPr>
-                      <w:sz w:val="20"/>
-                      <w:szCs w:val="20"/>
-                    </w:rPr>
-                    <w:lastRenderedPageBreak/>
-                    <w:t>5</w:t>
-                  </w:r>
-                </w:p>
-              </w:tc>
-              <w:tc>
-                <w:tcPr>
-                  <w:tcW w:w="2036" w:type="dxa"/>
-                  <w:tcBorders>
-                    <w:top w:val="single" w:sz="4" w:space="0" w:color="000000"/>
-                    <w:left w:val="single" w:sz="4" w:space="0" w:color="000000"/>
-                    <w:bottom w:val="single" w:sz="4" w:space="0" w:color="000000"/>
-                    <w:right w:val="single" w:sz="4" w:space="0" w:color="000000"/>
-                  </w:tcBorders>
-                </w:tcPr>
-                <w:p>
-                  <w:pPr>
-                    <w:framePr w:hSpace="141" w:wrap="around" w:vAnchor="text" w:hAnchor="margin" w:xAlign="center" w:y="947"/>
-                    <w:rPr>
-                      <w:sz w:val="20"/>
-                      <w:szCs w:val="20"/>
-                    </w:rPr>
-                  </w:pPr>
-                  <w:r>
-                    <w:rPr>
-                      <w:sz w:val="20"/>
-                      <w:szCs w:val="20"/>
-                    </w:rPr>
-                    <w:t>Programadores</w:t>
-                  </w:r>
-                </w:p>
-              </w:tc>
-              <w:tc>
-                <w:tcPr>
-                  <w:tcW w:w="2722" w:type="dxa"/>
-                  <w:tcBorders>
-                    <w:top w:val="single" w:sz="4" w:space="0" w:color="000000"/>
-                    <w:left w:val="single" w:sz="4" w:space="0" w:color="000000"/>
-                    <w:bottom w:val="single" w:sz="4" w:space="0" w:color="000000"/>
-                    <w:right w:val="single" w:sz="4" w:space="0" w:color="000000"/>
-                  </w:tcBorders>
-                </w:tcPr>
-                <w:p>
-                  <w:pPr>
-                    <w:framePr w:hSpace="141" w:wrap="around" w:vAnchor="text" w:hAnchor="margin" w:xAlign="center" w:y="947"/>
-                    <w:rPr>
-                      <w:sz w:val="20"/>
-                      <w:szCs w:val="20"/>
-                    </w:rPr>
-                  </w:pPr>
-                  <w:r>
-                    <w:rPr>
-                      <w:sz w:val="20"/>
-                      <w:szCs w:val="20"/>
-                    </w:rPr>
-                    <w:t xml:space="preserve">C. Cabrera, F. Salmerón, M. Campos,  F. </w:t>
-                  </w:r>
-                  <w:proofErr w:type="spellStart"/>
-                  <w:r>
-                    <w:rPr>
-                      <w:sz w:val="20"/>
-                      <w:szCs w:val="20"/>
-                    </w:rPr>
-                    <w:t>Vieyra</w:t>
-                  </w:r>
-                  <w:proofErr w:type="spellEnd"/>
-                  <w:r>
-                    <w:rPr>
-                      <w:sz w:val="20"/>
-                      <w:szCs w:val="20"/>
-                    </w:rPr>
-                    <w:t>, C. Mesa</w:t>
-                  </w:r>
-                </w:p>
-              </w:tc>
-            </w:tr>
-            <w:tr>
-              <w:tc>
-                <w:tcPr>
-                  <w:tcW w:w="591" w:type="dxa"/>
-                  <w:tcBorders>
-                    <w:top w:val="single" w:sz="4" w:space="0" w:color="000000"/>
-                    <w:left w:val="single" w:sz="4" w:space="0" w:color="000000"/>
-                    <w:bottom w:val="single" w:sz="4" w:space="0" w:color="000000"/>
-                    <w:right w:val="single" w:sz="4" w:space="0" w:color="000000"/>
-                  </w:tcBorders>
-                </w:tcPr>
-                <w:p>
-                  <w:pPr>
-                    <w:framePr w:hSpace="141" w:wrap="around" w:vAnchor="text" w:hAnchor="margin" w:xAlign="center" w:y="947"/>
-                    <w:jc w:val="center"/>
-                    <w:rPr>
-                      <w:sz w:val="20"/>
-                      <w:szCs w:val="20"/>
-                    </w:rPr>
-                  </w:pPr>
-                  <w:r>
-                    <w:rPr>
-                      <w:sz w:val="20"/>
-                      <w:szCs w:val="20"/>
-                    </w:rPr>
-                    <w:t>1</w:t>
-                  </w:r>
-                </w:p>
-              </w:tc>
-              <w:tc>
-                <w:tcPr>
-                  <w:tcW w:w="2036" w:type="dxa"/>
-                  <w:tcBorders>
-                    <w:top w:val="single" w:sz="4" w:space="0" w:color="000000"/>
-                    <w:left w:val="single" w:sz="4" w:space="0" w:color="000000"/>
-                    <w:bottom w:val="single" w:sz="4" w:space="0" w:color="000000"/>
-                    <w:right w:val="single" w:sz="4" w:space="0" w:color="000000"/>
-                  </w:tcBorders>
-                </w:tcPr>
-                <w:p>
-                  <w:pPr>
-                    <w:framePr w:hSpace="141" w:wrap="around" w:vAnchor="text" w:hAnchor="margin" w:xAlign="center" w:y="947"/>
-                    <w:rPr>
-                      <w:sz w:val="20"/>
-                      <w:szCs w:val="20"/>
-                    </w:rPr>
-                  </w:pPr>
-                  <w:r>
-                    <w:rPr>
-                      <w:sz w:val="20"/>
-                      <w:szCs w:val="20"/>
-                    </w:rPr>
-                    <w:t>Diseñador</w:t>
-                  </w:r>
-                </w:p>
-              </w:tc>
-              <w:tc>
-                <w:tcPr>
-                  <w:tcW w:w="2722" w:type="dxa"/>
-                  <w:tcBorders>
-                    <w:top w:val="single" w:sz="4" w:space="0" w:color="000000"/>
-                    <w:left w:val="single" w:sz="4" w:space="0" w:color="000000"/>
-                    <w:bottom w:val="single" w:sz="4" w:space="0" w:color="000000"/>
-                    <w:right w:val="single" w:sz="4" w:space="0" w:color="000000"/>
-                  </w:tcBorders>
-                </w:tcPr>
-                <w:p>
-                  <w:pPr>
-                    <w:framePr w:hSpace="141" w:wrap="around" w:vAnchor="text" w:hAnchor="margin" w:xAlign="center" w:y="947"/>
-                    <w:rPr>
-                      <w:sz w:val="20"/>
-                      <w:szCs w:val="20"/>
-                    </w:rPr>
-                  </w:pPr>
-                  <w:r>
-                    <w:rPr>
-                      <w:sz w:val="20"/>
-                      <w:szCs w:val="20"/>
-                    </w:rPr>
-                    <w:t>F. Díaz</w:t>
-                  </w:r>
-                </w:p>
-              </w:tc>
-            </w:tr>
-          </w:tbl>
-          <w:p>
-            <w:pPr>
-              <w:rPr>
-                <w:sz w:val="20"/>
-                <w:szCs w:val="20"/>
-              </w:rPr>
-            </w:pPr>
-          </w:p>
-        </w:tc>
-      </w:tr>
-      <w:tr>
-        <w:tc>
-          <w:tcPr>
-            <w:tcW w:w="3089" w:type="dxa"/>
-            <w:shd w:val="pct5" w:color="auto" w:fill="auto"/>
-            <w:vAlign w:val="center"/>
-          </w:tcPr>
-          <w:p>
-            <w:pPr>
-              <w:rPr>
-                <w:b/>
-              </w:rPr>
-            </w:pPr>
-            <w:r>
-              <w:rPr>
-                <w:b/>
-              </w:rPr>
-              <w:lastRenderedPageBreak/>
-              <w:t>Observaciones</w:t>
-            </w:r>
-          </w:p>
-        </w:tc>
-        <w:tc>
-          <w:tcPr>
-            <w:tcW w:w="7087" w:type="dxa"/>
-          </w:tcPr>
-          <w:p>
-            <w:pPr>
-              <w:rPr>
-                <w:sz w:val="20"/>
-                <w:szCs w:val="20"/>
-              </w:rPr>
-            </w:pPr>
-            <w:r>
-              <w:rPr>
-                <w:sz w:val="20"/>
-                <w:szCs w:val="20"/>
-              </w:rPr>
-              <w:t>Tenemos en cuenta que la información referida a Empleados, Oficinas y Reloj de personal proviene de una migración de un sistema externo ya desarrollado.</w:t>
-            </w:r>
-          </w:p>
-        </w:tc>
-      </w:tr>
-      <w:tr>
-        <w:tc>
-          <w:tcPr>
-            <w:tcW w:w="10176" w:type="dxa"/>
+            <w:tcW w:w="10416" w:type="dxa"/>
             <w:gridSpan w:val="2"/>
             <w:shd w:val="pct5" w:color="auto" w:fill="auto"/>
             <w:vAlign w:val="center"/>
@@ -2270,8 +1593,9 @@
                 <w:szCs w:val="20"/>
                 <w:lang w:val="es-AR" w:eastAsia="es-AR"/>
               </w:rPr>
+              <w:lastRenderedPageBreak/>
               <w:drawing>
-                <wp:inline distT="0" distB="0" distL="0" distR="0">
+                <wp:inline distT="0" distB="0" distL="0" distR="0" wp14:anchorId="4DDF5811" wp14:editId="0C425028">
                   <wp:extent cx="6467475" cy="4810125"/>
                   <wp:effectExtent l="0" t="0" r="9525" b="9525"/>
                   <wp:docPr id="5" name="Imagen 5"/>
@@ -2578,7 +1902,42 @@
                 <w:sz w:val="20"/>
                 <w:szCs w:val="20"/>
               </w:rPr>
-              <w:t xml:space="preserve">En esta construcción, incluimos los Casos de Uso para contemplar el manejo de horas extra, licencias, vacaciones y días no laborables. </w:t>
+              <w:t>En esta construcción, incluimos los Casos de Uso para contemplar el ma</w:t>
+            </w:r>
+            <w:r>
+              <w:rPr>
+                <w:sz w:val="20"/>
+                <w:szCs w:val="20"/>
+              </w:rPr>
+              <w:t xml:space="preserve">nejo de horas extra, licencias </w:t>
+            </w:r>
+            <w:r>
+              <w:rPr>
+                <w:sz w:val="20"/>
+                <w:szCs w:val="20"/>
+              </w:rPr>
+              <w:t xml:space="preserve"> </w:t>
+            </w:r>
+            <w:r>
+              <w:rPr>
+                <w:sz w:val="20"/>
+                <w:szCs w:val="20"/>
+              </w:rPr>
+              <w:t>y días no laborables</w:t>
+            </w:r>
+            <w:r>
+              <w:rPr>
+                <w:sz w:val="20"/>
+                <w:szCs w:val="20"/>
+              </w:rPr>
+              <w:t>,  lo que producirá un impacto en los casos de uso validar marcada y calcular % de asistencia</w:t>
+            </w:r>
+            <w:r>
+              <w:rPr>
+                <w:sz w:val="20"/>
+                <w:szCs w:val="20"/>
+              </w:rPr>
+              <w:t>.</w:t>
             </w:r>
           </w:p>
         </w:tc>
@@ -2624,7 +1983,7 @@
                 <w:sz w:val="20"/>
                 <w:szCs w:val="20"/>
               </w:rPr>
-              <w:t>Administrar Horas Extra</w:t>
+              <w:t>Calcular porcentaje de asistencias</w:t>
             </w:r>
           </w:p>
           <w:p>
@@ -2633,13 +1992,17 @@
                 <w:ilvl w:val="0"/>
                 <w:numId w:val="1"/>
               </w:numPr>
-            </w:pPr>
-            <w:r>
               <w:rPr>
                 <w:sz w:val="20"/>
                 <w:szCs w:val="20"/>
               </w:rPr>
-              <w:t>Administrar Días No Laborables</w:t>
+            </w:pPr>
+            <w:r>
+              <w:rPr>
+                <w:sz w:val="20"/>
+                <w:szCs w:val="20"/>
+              </w:rPr>
+              <w:t>Validar Marcada</w:t>
             </w:r>
           </w:p>
           <w:p>
@@ -2648,59 +2011,32 @@
                 <w:ilvl w:val="0"/>
                 <w:numId w:val="1"/>
               </w:numPr>
-            </w:pPr>
-            <w:r>
               <w:rPr>
                 <w:sz w:val="20"/>
                 <w:szCs w:val="20"/>
               </w:rPr>
-              <w:t>Administrar Licencia</w:t>
-            </w:r>
-          </w:p>
-        </w:tc>
-      </w:tr>
-      <w:tr>
-        <w:tc>
-          <w:tcPr>
-            <w:tcW w:w="3271" w:type="dxa"/>
-            <w:shd w:val="pct5" w:color="auto" w:fill="auto"/>
-            <w:vAlign w:val="center"/>
-          </w:tcPr>
-          <w:p>
-            <w:pPr>
-              <w:rPr>
-                <w:b/>
-              </w:rPr>
-            </w:pPr>
-            <w:r>
-              <w:rPr>
-                <w:b/>
-              </w:rPr>
-              <w:t>Conceptos asociados</w:t>
-            </w:r>
-          </w:p>
-        </w:tc>
-        <w:tc>
-          <w:tcPr>
-            <w:tcW w:w="6515" w:type="dxa"/>
-          </w:tcPr>
+            </w:pPr>
+            <w:r>
+              <w:rPr>
+                <w:sz w:val="20"/>
+                <w:szCs w:val="20"/>
+              </w:rPr>
+              <w:t>Administrar Horas Extra</w:t>
+            </w:r>
+          </w:p>
           <w:p>
             <w:pPr>
               <w:numPr>
                 <w:ilvl w:val="0"/>
                 <w:numId w:val="1"/>
               </w:numPr>
+            </w:pPr>
+            <w:r>
               <w:rPr>
                 <w:sz w:val="20"/>
                 <w:szCs w:val="20"/>
               </w:rPr>
-            </w:pPr>
-            <w:r>
-              <w:rPr>
-                <w:sz w:val="20"/>
-                <w:szCs w:val="20"/>
-              </w:rPr>
-              <w:t>Empleado</w:t>
+              <w:t>Administrar Días No Laborables</w:t>
             </w:r>
           </w:p>
           <w:p>
@@ -2709,19 +2045,42 @@
                 <w:ilvl w:val="0"/>
                 <w:numId w:val="1"/>
               </w:numPr>
+            </w:pPr>
+            <w:r>
               <w:rPr>
                 <w:sz w:val="20"/>
                 <w:szCs w:val="20"/>
               </w:rPr>
-            </w:pPr>
-            <w:r>
-              <w:rPr>
-                <w:sz w:val="20"/>
-                <w:szCs w:val="20"/>
-              </w:rPr>
-              <w:t>Régimen Asignado</w:t>
-            </w:r>
-          </w:p>
+              <w:t>Administrar Licencia</w:t>
+            </w:r>
+          </w:p>
+        </w:tc>
+      </w:tr>
+      <w:tr>
+        <w:tc>
+          <w:tcPr>
+            <w:tcW w:w="3271" w:type="dxa"/>
+            <w:shd w:val="pct5" w:color="auto" w:fill="auto"/>
+            <w:vAlign w:val="center"/>
+          </w:tcPr>
+          <w:p>
+            <w:pPr>
+              <w:rPr>
+                <w:b/>
+              </w:rPr>
+            </w:pPr>
+            <w:r>
+              <w:rPr>
+                <w:b/>
+              </w:rPr>
+              <w:t>Conceptos asociados</w:t>
+            </w:r>
+          </w:p>
+        </w:tc>
+        <w:tc>
+          <w:tcPr>
+            <w:tcW w:w="6515" w:type="dxa"/>
+          </w:tcPr>
           <w:p>
             <w:pPr>
               <w:numPr>
@@ -2738,7 +2097,7 @@
                 <w:sz w:val="20"/>
                 <w:szCs w:val="20"/>
               </w:rPr>
-              <w:t>Régimen Horario</w:t>
+              <w:t>Empleado</w:t>
             </w:r>
           </w:p>
           <w:p>
@@ -2747,13 +2106,17 @@
                 <w:ilvl w:val="0"/>
                 <w:numId w:val="1"/>
               </w:numPr>
-            </w:pPr>
-            <w:r>
               <w:rPr>
                 <w:sz w:val="20"/>
                 <w:szCs w:val="20"/>
               </w:rPr>
-              <w:t>Horario Régimen</w:t>
+            </w:pPr>
+            <w:r>
+              <w:rPr>
+                <w:sz w:val="20"/>
+                <w:szCs w:val="20"/>
+              </w:rPr>
+              <w:t>Régimen Asignado</w:t>
             </w:r>
           </w:p>
           <w:p>
@@ -2762,55 +2125,17 @@
                 <w:ilvl w:val="0"/>
                 <w:numId w:val="1"/>
               </w:numPr>
-            </w:pPr>
-            <w:r>
               <w:rPr>
                 <w:sz w:val="20"/>
                 <w:szCs w:val="20"/>
               </w:rPr>
-              <w:t>Licencia</w:t>
-            </w:r>
-          </w:p>
-        </w:tc>
-      </w:tr>
-      <w:tr>
-        <w:tc>
-          <w:tcPr>
-            <w:tcW w:w="3271" w:type="dxa"/>
-            <w:shd w:val="pct5" w:color="auto" w:fill="auto"/>
-            <w:vAlign w:val="center"/>
-          </w:tcPr>
-          <w:p>
-            <w:pPr>
-              <w:rPr>
-                <w:b/>
-              </w:rPr>
-            </w:pPr>
-            <w:r>
-              <w:rPr>
-                <w:b/>
-              </w:rPr>
-              <w:t>Justificación</w:t>
-            </w:r>
-          </w:p>
-        </w:tc>
-        <w:tc>
-          <w:tcPr>
-            <w:tcW w:w="6515" w:type="dxa"/>
-          </w:tcPr>
-          <w:p>
-            <w:pPr>
+            </w:pPr>
+            <w:r>
               <w:rPr>
                 <w:sz w:val="20"/>
                 <w:szCs w:val="20"/>
               </w:rPr>
-            </w:pPr>
-            <w:r>
-              <w:rPr>
-                <w:sz w:val="20"/>
-                <w:szCs w:val="20"/>
-              </w:rPr>
-              <w:t>Los criterios que utilizamos para decidir sobre qué Casos de usos incluir en esta construcción son:</w:t>
+              <w:t>Régimen Horario</w:t>
             </w:r>
           </w:p>
           <w:p>
@@ -2819,17 +2144,28 @@
                 <w:ilvl w:val="0"/>
                 <w:numId w:val="1"/>
               </w:numPr>
+            </w:pPr>
+            <w:r>
               <w:rPr>
                 <w:sz w:val="20"/>
                 <w:szCs w:val="20"/>
               </w:rPr>
+              <w:t>Horario Régimen</w:t>
+            </w:r>
+          </w:p>
+          <w:p>
+            <w:pPr>
+              <w:numPr>
+                <w:ilvl w:val="0"/>
+                <w:numId w:val="1"/>
+              </w:numPr>
             </w:pPr>
             <w:r>
               <w:rPr>
                 <w:sz w:val="20"/>
                 <w:szCs w:val="20"/>
               </w:rPr>
-              <w:t>Factibilidad de Integración: Estos son los casos de uso que completarán el sistema.</w:t>
+              <w:t>Licencia</w:t>
             </w:r>
           </w:p>
         </w:tc>
@@ -2851,13 +2187,7 @@
               <w:rPr>
                 <w:b/>
               </w:rPr>
-              <w:t>Tiempo</w:t>
-            </w:r>
-            <w:r>
-              <w:rPr>
-                <w:b/>
-              </w:rPr>
-              <w:t xml:space="preserve"> estimado</w:t>
+              <w:t>Justificación</w:t>
             </w:r>
           </w:p>
         </w:tc>
@@ -2866,588 +2196,38 @@
             <w:tcW w:w="6515" w:type="dxa"/>
           </w:tcPr>
           <w:p>
-            <w:r>
+            <w:pPr>
               <w:rPr>
                 <w:sz w:val="20"/>
                 <w:szCs w:val="20"/>
               </w:rPr>
-              <w:t>130 días</w:t>
-            </w:r>
-          </w:p>
-        </w:tc>
-      </w:tr>
-      <w:tr>
-        <w:tc>
-          <w:tcPr>
-            <w:tcW w:w="3271" w:type="dxa"/>
-            <w:shd w:val="pct5" w:color="auto" w:fill="auto"/>
-            <w:vAlign w:val="center"/>
-          </w:tcPr>
-          <w:p>
-            <w:pPr>
-              <w:rPr>
-                <w:b/>
-              </w:rPr>
-            </w:pPr>
-            <w:r>
-              <w:rPr>
-                <w:b/>
-              </w:rPr>
-              <w:t>Recursos Humanos</w:t>
-            </w:r>
-            <w:r>
-              <w:rPr>
-                <w:b/>
-              </w:rPr>
-              <w:t xml:space="preserve"> (RR HH)</w:t>
-            </w:r>
-          </w:p>
-        </w:tc>
-        <w:tc>
-          <w:tcPr>
-            <w:tcW w:w="6515" w:type="dxa"/>
-          </w:tcPr>
-          <w:tbl>
-            <w:tblPr>
-              <w:tblW w:w="5349" w:type="dxa"/>
-              <w:tblBorders>
-                <w:top w:val="single" w:sz="4" w:space="0" w:color="000000"/>
-                <w:left w:val="single" w:sz="4" w:space="0" w:color="000000"/>
-                <w:bottom w:val="single" w:sz="4" w:space="0" w:color="000000"/>
-                <w:right w:val="single" w:sz="4" w:space="0" w:color="000000"/>
-                <w:insideH w:val="single" w:sz="4" w:space="0" w:color="000000"/>
-                <w:insideV w:val="single" w:sz="4" w:space="0" w:color="000000"/>
-              </w:tblBorders>
-              <w:tblLook w:val="00A0" w:firstRow="1" w:lastRow="0" w:firstColumn="1" w:lastColumn="0" w:noHBand="0" w:noVBand="0"/>
-            </w:tblPr>
-            <w:tblGrid>
-              <w:gridCol w:w="594"/>
-              <w:gridCol w:w="2035"/>
-              <w:gridCol w:w="2720"/>
-            </w:tblGrid>
-            <w:tr>
-              <w:tc>
-                <w:tcPr>
-                  <w:tcW w:w="591" w:type="dxa"/>
-                  <w:tcBorders>
-                    <w:top w:val="single" w:sz="4" w:space="0" w:color="000000"/>
-                    <w:left w:val="single" w:sz="4" w:space="0" w:color="000000"/>
-                    <w:bottom w:val="single" w:sz="4" w:space="0" w:color="000000"/>
-                    <w:right w:val="single" w:sz="4" w:space="0" w:color="000000"/>
-                  </w:tcBorders>
-                  <w:shd w:val="pct5" w:color="auto" w:fill="auto"/>
-                </w:tcPr>
-                <w:p>
-                  <w:pPr>
-                    <w:rPr>
-                      <w:sz w:val="20"/>
-                      <w:szCs w:val="20"/>
-                    </w:rPr>
-                  </w:pPr>
-                  <w:proofErr w:type="spellStart"/>
-                  <w:r>
-                    <w:rPr>
-                      <w:sz w:val="20"/>
-                      <w:szCs w:val="20"/>
-                    </w:rPr>
-                    <w:t>Cant</w:t>
-                  </w:r>
-                  <w:proofErr w:type="spellEnd"/>
-                </w:p>
-              </w:tc>
-              <w:tc>
-                <w:tcPr>
-                  <w:tcW w:w="2036" w:type="dxa"/>
-                  <w:tcBorders>
-                    <w:top w:val="single" w:sz="4" w:space="0" w:color="000000"/>
-                    <w:left w:val="single" w:sz="4" w:space="0" w:color="000000"/>
-                    <w:bottom w:val="single" w:sz="4" w:space="0" w:color="000000"/>
-                    <w:right w:val="single" w:sz="4" w:space="0" w:color="000000"/>
-                  </w:tcBorders>
-                  <w:shd w:val="pct5" w:color="auto" w:fill="auto"/>
-                </w:tcPr>
-                <w:p>
-                  <w:pPr>
-                    <w:jc w:val="center"/>
-                    <w:rPr>
-                      <w:sz w:val="20"/>
-                      <w:szCs w:val="20"/>
-                    </w:rPr>
-                  </w:pPr>
-                  <w:r>
-                    <w:rPr>
-                      <w:sz w:val="20"/>
-                      <w:szCs w:val="20"/>
-                    </w:rPr>
-                    <w:t>Descripción</w:t>
-                  </w:r>
-                </w:p>
-              </w:tc>
-              <w:tc>
-                <w:tcPr>
-                  <w:tcW w:w="2722" w:type="dxa"/>
-                  <w:tcBorders>
-                    <w:top w:val="single" w:sz="4" w:space="0" w:color="000000"/>
-                    <w:left w:val="single" w:sz="4" w:space="0" w:color="000000"/>
-                    <w:bottom w:val="single" w:sz="4" w:space="0" w:color="000000"/>
-                    <w:right w:val="single" w:sz="4" w:space="0" w:color="000000"/>
-                  </w:tcBorders>
-                  <w:shd w:val="pct5" w:color="auto" w:fill="auto"/>
-                </w:tcPr>
-                <w:p>
-                  <w:pPr>
-                    <w:jc w:val="center"/>
-                    <w:rPr>
-                      <w:sz w:val="20"/>
-                      <w:szCs w:val="20"/>
-                    </w:rPr>
-                  </w:pPr>
-                  <w:r>
-                    <w:rPr>
-                      <w:sz w:val="20"/>
-                      <w:szCs w:val="20"/>
-                    </w:rPr>
-                    <w:t>Nombres</w:t>
-                  </w:r>
-                </w:p>
-              </w:tc>
-            </w:tr>
-            <w:tr>
-              <w:tc>
-                <w:tcPr>
-                  <w:tcW w:w="591" w:type="dxa"/>
-                  <w:tcBorders>
-                    <w:top w:val="single" w:sz="4" w:space="0" w:color="000000"/>
-                    <w:left w:val="single" w:sz="4" w:space="0" w:color="000000"/>
-                    <w:bottom w:val="single" w:sz="4" w:space="0" w:color="000000"/>
-                    <w:right w:val="single" w:sz="4" w:space="0" w:color="000000"/>
-                  </w:tcBorders>
-                </w:tcPr>
-                <w:p>
-                  <w:pPr>
-                    <w:jc w:val="center"/>
-                    <w:rPr>
-                      <w:sz w:val="20"/>
-                      <w:szCs w:val="20"/>
-                    </w:rPr>
-                  </w:pPr>
-                  <w:r>
-                    <w:rPr>
-                      <w:sz w:val="20"/>
-                      <w:szCs w:val="20"/>
-                    </w:rPr>
-                    <w:t>1</w:t>
-                  </w:r>
-                </w:p>
-              </w:tc>
-              <w:tc>
-                <w:tcPr>
-                  <w:tcW w:w="2036" w:type="dxa"/>
-                  <w:tcBorders>
-                    <w:top w:val="single" w:sz="4" w:space="0" w:color="000000"/>
-                    <w:left w:val="single" w:sz="4" w:space="0" w:color="000000"/>
-                    <w:bottom w:val="single" w:sz="4" w:space="0" w:color="000000"/>
-                    <w:right w:val="single" w:sz="4" w:space="0" w:color="000000"/>
-                  </w:tcBorders>
-                </w:tcPr>
-                <w:p>
-                  <w:pPr>
-                    <w:rPr>
-                      <w:sz w:val="20"/>
-                      <w:szCs w:val="20"/>
-                    </w:rPr>
-                  </w:pPr>
-                  <w:r>
-                    <w:rPr>
-                      <w:sz w:val="20"/>
-                      <w:szCs w:val="20"/>
-                    </w:rPr>
-                    <w:t>Ingeniero en sistemas</w:t>
-                  </w:r>
-                </w:p>
-              </w:tc>
-              <w:tc>
-                <w:tcPr>
-                  <w:tcW w:w="2722" w:type="dxa"/>
-                  <w:tcBorders>
-                    <w:top w:val="single" w:sz="4" w:space="0" w:color="000000"/>
-                    <w:left w:val="single" w:sz="4" w:space="0" w:color="000000"/>
-                    <w:bottom w:val="single" w:sz="4" w:space="0" w:color="000000"/>
-                    <w:right w:val="single" w:sz="4" w:space="0" w:color="000000"/>
-                  </w:tcBorders>
-                </w:tcPr>
-                <w:p>
-                  <w:pPr>
-                    <w:rPr>
-                      <w:sz w:val="20"/>
-                      <w:szCs w:val="20"/>
-                    </w:rPr>
-                  </w:pPr>
-                  <w:r>
-                    <w:rPr>
-                      <w:sz w:val="20"/>
-                      <w:szCs w:val="20"/>
-                    </w:rPr>
-                    <w:t>Y. Sastre</w:t>
-                  </w:r>
-                </w:p>
-              </w:tc>
-            </w:tr>
-            <w:tr>
-              <w:tc>
-                <w:tcPr>
-                  <w:tcW w:w="591" w:type="dxa"/>
-                  <w:tcBorders>
-                    <w:top w:val="single" w:sz="4" w:space="0" w:color="000000"/>
-                    <w:left w:val="single" w:sz="4" w:space="0" w:color="000000"/>
-                    <w:bottom w:val="single" w:sz="4" w:space="0" w:color="000000"/>
-                    <w:right w:val="single" w:sz="4" w:space="0" w:color="000000"/>
-                  </w:tcBorders>
-                </w:tcPr>
-                <w:p>
-                  <w:pPr>
-                    <w:jc w:val="center"/>
-                    <w:rPr>
-                      <w:sz w:val="20"/>
-                      <w:szCs w:val="20"/>
-                    </w:rPr>
-                  </w:pPr>
-                  <w:r>
-                    <w:rPr>
-                      <w:sz w:val="20"/>
-                      <w:szCs w:val="20"/>
-                    </w:rPr>
-                    <w:t>2</w:t>
-                  </w:r>
-                </w:p>
-              </w:tc>
-              <w:tc>
-                <w:tcPr>
-                  <w:tcW w:w="2036" w:type="dxa"/>
-                  <w:tcBorders>
-                    <w:top w:val="single" w:sz="4" w:space="0" w:color="000000"/>
-                    <w:left w:val="single" w:sz="4" w:space="0" w:color="000000"/>
-                    <w:bottom w:val="single" w:sz="4" w:space="0" w:color="000000"/>
-                    <w:right w:val="single" w:sz="4" w:space="0" w:color="000000"/>
-                  </w:tcBorders>
-                </w:tcPr>
-                <w:p>
-                  <w:pPr>
-                    <w:rPr>
-                      <w:sz w:val="20"/>
-                      <w:szCs w:val="20"/>
-                    </w:rPr>
-                  </w:pPr>
-                  <w:r>
-                    <w:rPr>
-                      <w:sz w:val="20"/>
-                      <w:szCs w:val="20"/>
-                    </w:rPr>
-                    <w:t>Analista de Sistemas</w:t>
-                  </w:r>
-                </w:p>
-              </w:tc>
-              <w:tc>
-                <w:tcPr>
-                  <w:tcW w:w="2722" w:type="dxa"/>
-                  <w:tcBorders>
-                    <w:top w:val="single" w:sz="4" w:space="0" w:color="000000"/>
-                    <w:left w:val="single" w:sz="4" w:space="0" w:color="000000"/>
-                    <w:bottom w:val="single" w:sz="4" w:space="0" w:color="000000"/>
-                    <w:right w:val="single" w:sz="4" w:space="0" w:color="000000"/>
-                  </w:tcBorders>
-                </w:tcPr>
-                <w:p>
-                  <w:pPr>
-                    <w:rPr>
-                      <w:sz w:val="20"/>
-                      <w:szCs w:val="20"/>
-                    </w:rPr>
-                  </w:pPr>
-                  <w:r>
-                    <w:rPr>
-                      <w:sz w:val="20"/>
-                      <w:szCs w:val="20"/>
-                    </w:rPr>
-                    <w:t xml:space="preserve">F. Bracamonte, </w:t>
-                  </w:r>
-                  <w:r>
-                    <w:rPr>
-                      <w:sz w:val="20"/>
-                      <w:szCs w:val="20"/>
-                    </w:rPr>
-                    <w:t>A. Baeza</w:t>
-                  </w:r>
-                </w:p>
-              </w:tc>
-            </w:tr>
-            <w:tr>
-              <w:tc>
-                <w:tcPr>
-                  <w:tcW w:w="591" w:type="dxa"/>
-                  <w:tcBorders>
-                    <w:top w:val="single" w:sz="4" w:space="0" w:color="000000"/>
-                    <w:left w:val="single" w:sz="4" w:space="0" w:color="000000"/>
-                    <w:bottom w:val="single" w:sz="4" w:space="0" w:color="000000"/>
-                    <w:right w:val="single" w:sz="4" w:space="0" w:color="000000"/>
-                  </w:tcBorders>
-                </w:tcPr>
-                <w:p>
-                  <w:pPr>
-                    <w:jc w:val="center"/>
-                    <w:rPr>
-                      <w:sz w:val="20"/>
-                      <w:szCs w:val="20"/>
-                    </w:rPr>
-                  </w:pPr>
-                  <w:r>
-                    <w:rPr>
-                      <w:sz w:val="20"/>
-                      <w:szCs w:val="20"/>
-                    </w:rPr>
-                    <w:t>2</w:t>
-                  </w:r>
-                </w:p>
-              </w:tc>
-              <w:tc>
-                <w:tcPr>
-                  <w:tcW w:w="2036" w:type="dxa"/>
-                  <w:tcBorders>
-                    <w:top w:val="single" w:sz="4" w:space="0" w:color="000000"/>
-                    <w:left w:val="single" w:sz="4" w:space="0" w:color="000000"/>
-                    <w:bottom w:val="single" w:sz="4" w:space="0" w:color="000000"/>
-                    <w:right w:val="single" w:sz="4" w:space="0" w:color="000000"/>
-                  </w:tcBorders>
-                </w:tcPr>
-                <w:p>
-                  <w:pPr>
-                    <w:rPr>
-                      <w:sz w:val="20"/>
-                      <w:szCs w:val="20"/>
-                    </w:rPr>
-                  </w:pPr>
-                  <w:r>
-                    <w:rPr>
-                      <w:sz w:val="20"/>
-                      <w:szCs w:val="20"/>
-                    </w:rPr>
-                    <w:t>Analista Funcional</w:t>
-                  </w:r>
-                </w:p>
-              </w:tc>
-              <w:tc>
-                <w:tcPr>
-                  <w:tcW w:w="2722" w:type="dxa"/>
-                  <w:tcBorders>
-                    <w:top w:val="single" w:sz="4" w:space="0" w:color="000000"/>
-                    <w:left w:val="single" w:sz="4" w:space="0" w:color="000000"/>
-                    <w:bottom w:val="single" w:sz="4" w:space="0" w:color="000000"/>
-                    <w:right w:val="single" w:sz="4" w:space="0" w:color="000000"/>
-                  </w:tcBorders>
-                </w:tcPr>
-                <w:p>
-                  <w:pPr>
-                    <w:rPr>
-                      <w:sz w:val="20"/>
-                      <w:szCs w:val="20"/>
-                    </w:rPr>
-                  </w:pPr>
-                  <w:r>
-                    <w:rPr>
-                      <w:sz w:val="20"/>
-                      <w:szCs w:val="20"/>
-                    </w:rPr>
-                    <w:t>M. Chaves, G. García</w:t>
-                  </w:r>
-                </w:p>
-              </w:tc>
-            </w:tr>
-            <w:tr>
-              <w:tc>
-                <w:tcPr>
-                  <w:tcW w:w="591" w:type="dxa"/>
-                  <w:tcBorders>
-                    <w:top w:val="single" w:sz="4" w:space="0" w:color="000000"/>
-                    <w:left w:val="single" w:sz="4" w:space="0" w:color="000000"/>
-                    <w:bottom w:val="single" w:sz="4" w:space="0" w:color="000000"/>
-                    <w:right w:val="single" w:sz="4" w:space="0" w:color="000000"/>
-                  </w:tcBorders>
-                </w:tcPr>
-                <w:p>
-                  <w:pPr>
-                    <w:jc w:val="center"/>
-                    <w:rPr>
-                      <w:sz w:val="20"/>
-                      <w:szCs w:val="20"/>
-                    </w:rPr>
-                  </w:pPr>
-                  <w:r>
-                    <w:rPr>
-                      <w:sz w:val="20"/>
-                      <w:szCs w:val="20"/>
-                    </w:rPr>
-                    <w:t>5</w:t>
-                  </w:r>
-                </w:p>
-              </w:tc>
-              <w:tc>
-                <w:tcPr>
-                  <w:tcW w:w="2036" w:type="dxa"/>
-                  <w:tcBorders>
-                    <w:top w:val="single" w:sz="4" w:space="0" w:color="000000"/>
-                    <w:left w:val="single" w:sz="4" w:space="0" w:color="000000"/>
-                    <w:bottom w:val="single" w:sz="4" w:space="0" w:color="000000"/>
-                    <w:right w:val="single" w:sz="4" w:space="0" w:color="000000"/>
-                  </w:tcBorders>
-                </w:tcPr>
-                <w:p>
-                  <w:pPr>
-                    <w:rPr>
-                      <w:sz w:val="20"/>
-                      <w:szCs w:val="20"/>
-                    </w:rPr>
-                  </w:pPr>
-                  <w:r>
-                    <w:rPr>
-                      <w:sz w:val="20"/>
-                      <w:szCs w:val="20"/>
-                    </w:rPr>
-                    <w:t>Programadores</w:t>
-                  </w:r>
-                </w:p>
-              </w:tc>
-              <w:tc>
-                <w:tcPr>
-                  <w:tcW w:w="2722" w:type="dxa"/>
-                  <w:tcBorders>
-                    <w:top w:val="single" w:sz="4" w:space="0" w:color="000000"/>
-                    <w:left w:val="single" w:sz="4" w:space="0" w:color="000000"/>
-                    <w:bottom w:val="single" w:sz="4" w:space="0" w:color="000000"/>
-                    <w:right w:val="single" w:sz="4" w:space="0" w:color="000000"/>
-                  </w:tcBorders>
-                </w:tcPr>
-                <w:p>
-                  <w:pPr>
-                    <w:rPr>
-                      <w:sz w:val="20"/>
-                      <w:szCs w:val="20"/>
-                    </w:rPr>
-                  </w:pPr>
-                  <w:r>
-                    <w:rPr>
-                      <w:sz w:val="20"/>
-                      <w:szCs w:val="20"/>
-                    </w:rPr>
-                    <w:t xml:space="preserve">C. Cabrera, F. Salmerón, M. Campos,  F. </w:t>
-                  </w:r>
-                  <w:proofErr w:type="spellStart"/>
-                  <w:r>
-                    <w:rPr>
-                      <w:sz w:val="20"/>
-                      <w:szCs w:val="20"/>
-                    </w:rPr>
-                    <w:t>Vieyra</w:t>
-                  </w:r>
-                  <w:proofErr w:type="spellEnd"/>
-                  <w:r>
-                    <w:rPr>
-                      <w:sz w:val="20"/>
-                      <w:szCs w:val="20"/>
-                    </w:rPr>
-                    <w:t>, C. Mesa</w:t>
-                  </w:r>
-                </w:p>
-              </w:tc>
-            </w:tr>
-            <w:tr>
-              <w:tc>
-                <w:tcPr>
-                  <w:tcW w:w="591" w:type="dxa"/>
-                  <w:tcBorders>
-                    <w:top w:val="single" w:sz="4" w:space="0" w:color="000000"/>
-                    <w:left w:val="single" w:sz="4" w:space="0" w:color="000000"/>
-                    <w:bottom w:val="single" w:sz="4" w:space="0" w:color="000000"/>
-                    <w:right w:val="single" w:sz="4" w:space="0" w:color="000000"/>
-                  </w:tcBorders>
-                </w:tcPr>
-                <w:p>
-                  <w:pPr>
-                    <w:jc w:val="center"/>
-                    <w:rPr>
-                      <w:sz w:val="20"/>
-                      <w:szCs w:val="20"/>
-                    </w:rPr>
-                  </w:pPr>
-                  <w:r>
-                    <w:rPr>
-                      <w:sz w:val="20"/>
-                      <w:szCs w:val="20"/>
-                    </w:rPr>
-                    <w:t>1</w:t>
-                  </w:r>
-                </w:p>
-              </w:tc>
-              <w:tc>
-                <w:tcPr>
-                  <w:tcW w:w="2036" w:type="dxa"/>
-                  <w:tcBorders>
-                    <w:top w:val="single" w:sz="4" w:space="0" w:color="000000"/>
-                    <w:left w:val="single" w:sz="4" w:space="0" w:color="000000"/>
-                    <w:bottom w:val="single" w:sz="4" w:space="0" w:color="000000"/>
-                    <w:right w:val="single" w:sz="4" w:space="0" w:color="000000"/>
-                  </w:tcBorders>
-                </w:tcPr>
-                <w:p>
-                  <w:pPr>
-                    <w:rPr>
-                      <w:sz w:val="20"/>
-                      <w:szCs w:val="20"/>
-                    </w:rPr>
-                  </w:pPr>
-                  <w:r>
-                    <w:rPr>
-                      <w:sz w:val="20"/>
-                      <w:szCs w:val="20"/>
-                    </w:rPr>
-                    <w:t>Diseñador</w:t>
-                  </w:r>
-                </w:p>
-              </w:tc>
-              <w:tc>
-                <w:tcPr>
-                  <w:tcW w:w="2722" w:type="dxa"/>
-                  <w:tcBorders>
-                    <w:top w:val="single" w:sz="4" w:space="0" w:color="000000"/>
-                    <w:left w:val="single" w:sz="4" w:space="0" w:color="000000"/>
-                    <w:bottom w:val="single" w:sz="4" w:space="0" w:color="000000"/>
-                    <w:right w:val="single" w:sz="4" w:space="0" w:color="000000"/>
-                  </w:tcBorders>
-                </w:tcPr>
-                <w:p>
-                  <w:pPr>
-                    <w:rPr>
-                      <w:sz w:val="20"/>
-                      <w:szCs w:val="20"/>
-                    </w:rPr>
-                  </w:pPr>
-                  <w:r>
-                    <w:rPr>
-                      <w:sz w:val="20"/>
-                      <w:szCs w:val="20"/>
-                    </w:rPr>
-                    <w:t>F. Díaz</w:t>
-                  </w:r>
-                </w:p>
-              </w:tc>
-            </w:tr>
-          </w:tbl>
-          <w:p>
-            <w:pPr>
+            </w:pPr>
+            <w:r>
               <w:rPr>
                 <w:sz w:val="20"/>
                 <w:szCs w:val="20"/>
               </w:rPr>
-            </w:pPr>
+              <w:t>Los criterios que utilizamos para decidir sobre qué Casos de usos incluir en esta construcción son:</w:t>
+            </w:r>
+          </w:p>
+          <w:p>
+            <w:pPr>
+              <w:numPr>
+                <w:ilvl w:val="0"/>
+                <w:numId w:val="1"/>
+              </w:numPr>
+              <w:rPr>
+                <w:sz w:val="20"/>
+                <w:szCs w:val="20"/>
+              </w:rPr>
+            </w:pPr>
+            <w:r>
+              <w:rPr>
+                <w:sz w:val="20"/>
+                <w:szCs w:val="20"/>
+              </w:rPr>
+              <w:t>Factibilidad de Integración: Estos son los casos de uso que completarán el sistema.</w:t>
+            </w:r>
           </w:p>
         </w:tc>
       </w:tr>
@@ -3484,7 +2264,7 @@
                 <w:lang w:val="es-AR" w:eastAsia="es-AR"/>
               </w:rPr>
               <w:drawing>
-                <wp:inline distT="0" distB="0" distL="0" distR="0">
+                <wp:inline distT="0" distB="0" distL="0" distR="0" wp14:anchorId="3446D83C" wp14:editId="1CE241A0">
                   <wp:extent cx="5610225" cy="2314575"/>
                   <wp:effectExtent l="0" t="0" r="9525" b="9525"/>
                   <wp:docPr id="7" name="Imagen 7"/>
@@ -3930,7 +2710,19 @@
               <w:rPr>
                 <w:lang w:val="es-AR"/>
               </w:rPr>
-              <w:t>Existen marcadas válidas en el periodo de consulta con tardanza.</w:t>
+              <w:t>Existen marcadas válidas en el periodo de consulta con tardanza</w:t>
+            </w:r>
+            <w:r>
+              <w:rPr>
+                <w:lang w:val="es-AR"/>
+              </w:rPr>
+              <w:t xml:space="preserve"> y sin horas extra</w:t>
+            </w:r>
+            <w:r>
+              <w:rPr>
+                <w:lang w:val="es-AR"/>
+              </w:rPr>
+              <w:t>.</w:t>
             </w:r>
           </w:p>
           <w:p>
@@ -3947,7 +2739,72 @@
               <w:rPr>
                 <w:lang w:val="es-AR"/>
               </w:rPr>
-              <w:t>Existen marcadas válidas en el periodo de consulta con horas extras.</w:t>
+              <w:t xml:space="preserve">Existen marcadas válidas en el periodo de consulta </w:t>
+            </w:r>
+            <w:r>
+              <w:rPr>
+                <w:lang w:val="es-AR"/>
+              </w:rPr>
+              <w:t>sin</w:t>
+            </w:r>
+            <w:r>
+              <w:rPr>
+                <w:lang w:val="es-AR"/>
+              </w:rPr>
+              <w:t xml:space="preserve"> tardanza</w:t>
+            </w:r>
+            <w:r>
+              <w:rPr>
+                <w:lang w:val="es-AR"/>
+              </w:rPr>
+              <w:t xml:space="preserve"> y </w:t>
+            </w:r>
+            <w:r>
+              <w:rPr>
+                <w:lang w:val="es-AR"/>
+              </w:rPr>
+              <w:t>con</w:t>
+            </w:r>
+            <w:r>
+              <w:rPr>
+                <w:lang w:val="es-AR"/>
+              </w:rPr>
+              <w:t xml:space="preserve"> horas extra</w:t>
+            </w:r>
+          </w:p>
+          <w:p>
+            <w:pPr>
+              <w:numPr>
+                <w:ilvl w:val="0"/>
+                <w:numId w:val="12"/>
+              </w:numPr>
+              <w:rPr>
+                <w:lang w:val="es-AR"/>
+              </w:rPr>
+            </w:pPr>
+            <w:r>
+              <w:rPr>
+                <w:lang w:val="es-AR"/>
+              </w:rPr>
+              <w:t xml:space="preserve">Existen marcadas válidas en el periodo de consulta </w:t>
+            </w:r>
+            <w:r>
+              <w:rPr>
+                <w:lang w:val="es-AR"/>
+              </w:rPr>
+              <w:t>con tardanza</w:t>
+            </w:r>
+            <w:r>
+              <w:rPr>
+                <w:lang w:val="es-AR"/>
+              </w:rPr>
+              <w:t xml:space="preserve"> y </w:t>
+            </w:r>
+            <w:r>
+              <w:rPr>
+                <w:lang w:val="es-AR"/>
+              </w:rPr>
+              <w:t>con horas extras.</w:t>
             </w:r>
           </w:p>
         </w:tc>
@@ -4001,7 +2858,19 @@
               <w:rPr>
                 <w:lang w:val="es-AR"/>
               </w:rPr>
-              <w:t xml:space="preserve"> asignados al empleado.</w:t>
+              <w:t xml:space="preserve"> asignados al empleado</w:t>
+            </w:r>
+            <w:r>
+              <w:rPr>
+                <w:lang w:val="es-AR"/>
+              </w:rPr>
+              <w:t xml:space="preserve"> en la fecha de consulta</w:t>
+            </w:r>
+            <w:r>
+              <w:rPr>
+                <w:lang w:val="es-AR"/>
+              </w:rPr>
+              <w:t>.</w:t>
             </w:r>
           </w:p>
           <w:p>
@@ -4018,51 +2887,80 @@
               <w:rPr>
                 <w:lang w:val="es-AR"/>
               </w:rPr>
-              <w:t xml:space="preserve">Existen </w:t>
-            </w:r>
-            <w:r>
-              <w:rPr>
-                <w:lang w:val="es-AR"/>
-              </w:rPr>
-              <w:t>regímenes</w:t>
-            </w:r>
-            <w:r>
-              <w:rPr>
-                <w:lang w:val="es-AR"/>
-              </w:rPr>
-              <w:t xml:space="preserve"> asignados al empleado.</w:t>
-            </w:r>
-          </w:p>
-        </w:tc>
-      </w:tr>
-      <w:tr>
-        <w:tc>
-          <w:tcPr>
-            <w:tcW w:w="4322" w:type="dxa"/>
-          </w:tcPr>
-          <w:p>
-            <w:pPr>
-              <w:rPr>
-                <w:lang w:val="es-AR"/>
-              </w:rPr>
-            </w:pPr>
-            <w:r>
-              <w:rPr>
-                <w:lang w:val="es-AR"/>
-              </w:rPr>
-              <w:t>Régimen Horario</w:t>
-            </w:r>
-          </w:p>
-        </w:tc>
-        <w:tc>
-          <w:tcPr>
-            <w:tcW w:w="5349" w:type="dxa"/>
-          </w:tcPr>
+              <w:t>Existe</w:t>
+            </w:r>
+            <w:r>
+              <w:rPr>
+                <w:lang w:val="es-AR"/>
+              </w:rPr>
+              <w:t xml:space="preserve"> </w:t>
+            </w:r>
+            <w:r>
+              <w:rPr>
+                <w:lang w:val="es-AR"/>
+              </w:rPr>
+              <w:t xml:space="preserve">un único </w:t>
+            </w:r>
+            <w:r>
+              <w:rPr>
+                <w:lang w:val="es-AR"/>
+              </w:rPr>
+              <w:t>r</w:t>
+            </w:r>
+            <w:r>
+              <w:rPr>
+                <w:lang w:val="es-AR"/>
+              </w:rPr>
+              <w:t>é</w:t>
+            </w:r>
+            <w:r>
+              <w:rPr>
+                <w:lang w:val="es-AR"/>
+              </w:rPr>
+              <w:t>g</w:t>
+            </w:r>
+            <w:r>
+              <w:rPr>
+                <w:lang w:val="es-AR"/>
+              </w:rPr>
+              <w:t xml:space="preserve">imen asignado </w:t>
+            </w:r>
+            <w:r>
+              <w:rPr>
+                <w:lang w:val="es-AR"/>
+              </w:rPr>
+              <w:t>al empleado</w:t>
+            </w:r>
+            <w:r>
+              <w:rPr>
+                <w:lang w:val="es-AR"/>
+              </w:rPr>
+              <w:t xml:space="preserve"> </w:t>
+            </w:r>
+            <w:r>
+              <w:rPr>
+                <w:lang w:val="es-AR"/>
+              </w:rPr>
+              <w:t>para</w:t>
+            </w:r>
+            <w:r>
+              <w:rPr>
+                <w:lang w:val="es-AR"/>
+              </w:rPr>
+              <w:t xml:space="preserve"> la fecha de consulta</w:t>
+            </w:r>
+            <w:r>
+              <w:rPr>
+                <w:lang w:val="es-AR"/>
+              </w:rPr>
+              <w:t>.</w:t>
+            </w:r>
+          </w:p>
           <w:p>
             <w:pPr>
               <w:numPr>
                 <w:ilvl w:val="0"/>
-                <w:numId w:val="14"/>
+                <w:numId w:val="13"/>
               </w:numPr>
               <w:rPr>
                 <w:lang w:val="es-AR"/>
@@ -4072,14 +2970,26 @@
               <w:rPr>
                 <w:lang w:val="es-AR"/>
               </w:rPr>
-              <w:t>No existe régimen horario asociado al régimen asignado</w:t>
+              <w:t xml:space="preserve">Existe más de un régimen asignado al empleado </w:t>
+            </w:r>
+            <w:r>
+              <w:rPr>
+                <w:lang w:val="es-AR"/>
+              </w:rPr>
+              <w:t>con fecha inicio dentro del período de consulta</w:t>
+            </w:r>
+            <w:r>
+              <w:rPr>
+                <w:lang w:val="es-AR"/>
+              </w:rPr>
+              <w:t>.</w:t>
             </w:r>
           </w:p>
           <w:p>
             <w:pPr>
               <w:numPr>
                 <w:ilvl w:val="0"/>
-                <w:numId w:val="14"/>
+                <w:numId w:val="13"/>
               </w:numPr>
               <w:rPr>
                 <w:lang w:val="es-AR"/>
@@ -4089,67 +2999,28 @@
               <w:rPr>
                 <w:lang w:val="es-AR"/>
               </w:rPr>
-              <w:t>Existe régimen horario asociado al régimen asignado</w:t>
-            </w:r>
-          </w:p>
-        </w:tc>
-      </w:tr>
-      <w:tr>
-        <w:tc>
-          <w:tcPr>
-            <w:tcW w:w="4322" w:type="dxa"/>
-          </w:tcPr>
-          <w:p>
-            <w:pPr>
-              <w:rPr>
-                <w:lang w:val="es-AR"/>
-              </w:rPr>
-            </w:pPr>
-            <w:r>
-              <w:rPr>
-                <w:lang w:val="es-AR"/>
-              </w:rPr>
-              <w:t>Horario Régimen</w:t>
-            </w:r>
-          </w:p>
-        </w:tc>
-        <w:tc>
-          <w:tcPr>
-            <w:tcW w:w="5349" w:type="dxa"/>
-          </w:tcPr>
-          <w:p>
-            <w:pPr>
-              <w:numPr>
-                <w:ilvl w:val="0"/>
-                <w:numId w:val="15"/>
-              </w:numPr>
-              <w:rPr>
-                <w:lang w:val="es-AR"/>
-              </w:rPr>
-            </w:pPr>
-            <w:r>
-              <w:rPr>
-                <w:lang w:val="es-AR"/>
-              </w:rPr>
-              <w:t>No existe horario régimen asociado al régimen horario</w:t>
-            </w:r>
-          </w:p>
-          <w:p>
-            <w:pPr>
-              <w:numPr>
-                <w:ilvl w:val="0"/>
-                <w:numId w:val="15"/>
-              </w:numPr>
-              <w:rPr>
-                <w:lang w:val="es-AR"/>
-              </w:rPr>
-            </w:pPr>
-            <w:r>
-              <w:rPr>
-                <w:lang w:val="es-AR"/>
-              </w:rPr>
-              <w:t>Existe horario régimen asociado al régimen horario</w:t>
-            </w:r>
+              <w:t xml:space="preserve">Existe más de un régimen asignado al empleado con </w:t>
+            </w:r>
+            <w:r>
+              <w:rPr>
+                <w:lang w:val="es-AR"/>
+              </w:rPr>
+              <w:t>fecha fin</w:t>
+            </w:r>
+            <w:r>
+              <w:rPr>
+                <w:lang w:val="es-AR"/>
+              </w:rPr>
+              <w:t xml:space="preserve"> dentro del período de consulta.</w:t>
+            </w:r>
+          </w:p>
+          <w:p>
+            <w:pPr>
+              <w:ind w:left="720"/>
+              <w:rPr>
+                <w:lang w:val="es-AR"/>
+              </w:rPr>
+            </w:pPr>
           </w:p>
         </w:tc>
       </w:tr>
@@ -4211,7 +3082,7 @@
           <v:shape id="_x0000_i1025" type="#_x0000_t75" style="width:392.25pt;height:650.25pt" o:ole="">
             <v:imagedata r:id="rId11" o:title=""/>
           </v:shape>
-          <o:OLEObject Type="Embed" ProgID="Visio.Drawing.11" ShapeID="_x0000_i1025" DrawAspect="Content" ObjectID="_1368113520" r:id="rId12"/>
+          <o:OLEObject Type="Embed" ProgID="Visio.Drawing.11" ShapeID="_x0000_i1025" DrawAspect="Content" ObjectID="_1376929006" r:id="rId12"/>
         </w:object>
       </w:r>
     </w:p>
@@ -4357,19 +3228,7 @@
           </w:tcPr>
           <w:p>
             <w:r>
-              <w:t>Se Ingresa Legajo, Mes y Año</w:t>
-            </w:r>
-            <w:r>
-              <w:t xml:space="preserve">. </w:t>
-            </w:r>
-            <w:r>
-              <w:t>No se encuentran regímenes asociados al empleado</w:t>
-            </w:r>
-            <w:r>
-              <w:t xml:space="preserve"> (el legajo no existe)</w:t>
-            </w:r>
-            <w:r>
-              <w:t>.</w:t>
+              <w:t>Legajo inexistente</w:t>
             </w:r>
           </w:p>
         </w:tc>
@@ -4428,16 +3287,28 @@
             <w:tcW w:w="5670" w:type="dxa"/>
           </w:tcPr>
           <w:p>
-            <w:r>
-              <w:t>Se Ingresa Legajo, Mes y Año</w:t>
-            </w:r>
-            <w:r>
-              <w:t xml:space="preserve">. </w:t>
-            </w:r>
-            <w:r>
-              <w:t>Se encuentran regímenes asociados al empleado pero ninguno pertenece al período ingresado. No se encuentran marcadas válidas para el período ingresado.</w:t>
-            </w:r>
-          </w:p>
+            <w:pPr>
+              <w:rPr>
+                <w:lang w:val="es-AR"/>
+              </w:rPr>
+            </w:pPr>
+            <w:r>
+              <w:t xml:space="preserve">Legajo existente inactivo, No existen marcadas válidas </w:t>
+            </w:r>
+            <w:r>
+              <w:rPr>
+                <w:lang w:val="es-AR"/>
+              </w:rPr>
+              <w:t xml:space="preserve"> </w:t>
+            </w:r>
+            <w:r>
+              <w:rPr>
+                <w:lang w:val="es-AR"/>
+              </w:rPr>
+              <w:t>en el periodo de consulta.</w:t>
+            </w:r>
+          </w:p>
+          <w:p/>
         </w:tc>
         <w:tc>
           <w:tcPr>
@@ -4484,8 +3355,10 @@
             <w:tcW w:w="1101" w:type="dxa"/>
           </w:tcPr>
           <w:p>
-            <w:r>
-              <w:t>CPA_3</w:t>
+            <w:bookmarkStart w:id="0" w:name="_GoBack"/>
+            <w:bookmarkEnd w:id="0"/>
+            <w:r>
+              <w:t>CPA_4</w:t>
             </w:r>
           </w:p>
         </w:tc>
@@ -4494,34 +3367,52 @@
             <w:tcW w:w="5670" w:type="dxa"/>
           </w:tcPr>
           <w:p>
-            <w:r>
-              <w:t>Se Ingresa Legajo, Mes y Año</w:t>
-            </w:r>
-            <w:r>
-              <w:t xml:space="preserve">. </w:t>
-            </w:r>
-            <w:r>
-              <w:t>Se encuentran regímenes asociados al empleado</w:t>
-            </w:r>
-            <w:r>
+            <w:pPr>
+              <w:rPr>
+                <w:lang w:val="es-AR"/>
+              </w:rPr>
+            </w:pPr>
+            <w:r>
+              <w:t xml:space="preserve">Legajo existente inactivo, Existen marcadas válidas </w:t>
+            </w:r>
+            <w:r>
+              <w:rPr>
+                <w:lang w:val="es-AR"/>
+              </w:rPr>
+              <w:t xml:space="preserve"> en el periodo de consulta</w:t>
+            </w:r>
+            <w:r>
+              <w:rPr>
+                <w:lang w:val="es-AR"/>
+              </w:rPr>
+              <w:t xml:space="preserve"> sin tardanzas ni horas extra</w:t>
+            </w:r>
+            <w:r>
+              <w:rPr>
+                <w:lang w:val="es-AR"/>
+              </w:rPr>
+              <w:t xml:space="preserve"> pero no </w:t>
+            </w:r>
+            <w:r>
+              <w:rPr>
+                <w:lang w:val="es-AR"/>
+              </w:rPr>
+              <w:t>existen regímenes asignados al empleado</w:t>
+            </w:r>
+            <w:r>
+              <w:rPr>
+                <w:lang w:val="es-AR"/>
+              </w:rPr>
+              <w:t xml:space="preserve"> en la fecha de consulta</w:t>
+            </w:r>
+            <w:r>
+              <w:rPr>
+                <w:lang w:val="es-AR"/>
+              </w:rPr>
               <w:t>.</w:t>
             </w:r>
-            <w:r>
-              <w:t xml:space="preserve"> </w:t>
-            </w:r>
-            <w:r>
-              <w:t>Se encuentran regímenes asignados que</w:t>
-            </w:r>
-            <w:r>
-              <w:t xml:space="preserve"> pertenece</w:t>
-            </w:r>
-            <w:r>
-              <w:t>n</w:t>
-            </w:r>
-            <w:r>
-              <w:t xml:space="preserve"> al período ingresado. No se encuentran marcadas válidas para el período ingresado.</w:t>
-            </w:r>
-          </w:p>
+          </w:p>
+          <w:p/>
         </w:tc>
         <w:tc>
           <w:tcPr>
@@ -4569,7 +3460,7 @@
           </w:tcPr>
           <w:p>
             <w:r>
-              <w:t>CPA_4</w:t>
+              <w:t>CPA_5</w:t>
             </w:r>
           </w:p>
         </w:tc>
@@ -4578,17 +3469,91 @@
             <w:tcW w:w="5670" w:type="dxa"/>
           </w:tcPr>
           <w:p>
-            <w:r>
-              <w:t>Se Ingresa Legajo, Mes y Año</w:t>
-            </w:r>
-            <w:r>
-              <w:t xml:space="preserve">. Se encuentran regímenes asociados al empleado. Se encuentran regímenes asignados que pertenecen al período ingresado. </w:t>
-            </w:r>
-            <w:r>
-              <w:t>S</w:t>
-            </w:r>
-            <w:r>
-              <w:t>e encuentran marcadas válidas para el período ingresado.</w:t>
+            <w:pPr>
+              <w:rPr>
+                <w:lang w:val="es-AR"/>
+              </w:rPr>
+            </w:pPr>
+            <w:r>
+              <w:t xml:space="preserve">Legajo existente inactivo, Existen marcadas válidas </w:t>
+            </w:r>
+            <w:r>
+              <w:rPr>
+                <w:lang w:val="es-AR"/>
+              </w:rPr>
+              <w:t xml:space="preserve"> en el periodo de consulta</w:t>
+            </w:r>
+            <w:r>
+              <w:rPr>
+                <w:lang w:val="es-AR"/>
+              </w:rPr>
+              <w:t xml:space="preserve"> sin tardanzas ni horas extra </w:t>
+            </w:r>
+            <w:r>
+              <w:rPr>
+                <w:lang w:val="es-AR"/>
+              </w:rPr>
+              <w:t>y e</w:t>
+            </w:r>
+            <w:r>
+              <w:rPr>
+                <w:lang w:val="es-AR"/>
+              </w:rPr>
+              <w:t>xiste</w:t>
+            </w:r>
+            <w:r>
+              <w:rPr>
+                <w:lang w:val="es-AR"/>
+              </w:rPr>
+              <w:t xml:space="preserve"> </w:t>
+            </w:r>
+            <w:r>
+              <w:rPr>
+                <w:lang w:val="es-AR"/>
+              </w:rPr>
+              <w:t xml:space="preserve">un único </w:t>
+            </w:r>
+            <w:r>
+              <w:rPr>
+                <w:lang w:val="es-AR"/>
+              </w:rPr>
+              <w:t>r</w:t>
+            </w:r>
+            <w:r>
+              <w:rPr>
+                <w:lang w:val="es-AR"/>
+              </w:rPr>
+              <w:t>é</w:t>
+            </w:r>
+            <w:r>
+              <w:rPr>
+                <w:lang w:val="es-AR"/>
+              </w:rPr>
+              <w:t>g</w:t>
+            </w:r>
+            <w:r>
+              <w:rPr>
+                <w:lang w:val="es-AR"/>
+              </w:rPr>
+              <w:t xml:space="preserve">imen asignado </w:t>
+            </w:r>
+            <w:r>
+              <w:rPr>
+                <w:lang w:val="es-AR"/>
+              </w:rPr>
+              <w:t>al empleado</w:t>
+            </w:r>
+            <w:r>
+              <w:rPr>
+                <w:lang w:val="es-AR"/>
+              </w:rPr>
+              <w:t xml:space="preserve"> para la fecha de consulta</w:t>
+            </w:r>
+            <w:r>
+              <w:rPr>
+                <w:lang w:val="es-AR"/>
+              </w:rPr>
+              <w:t>.</w:t>
             </w:r>
           </w:p>
         </w:tc>
@@ -4608,9 +3573,6 @@
               </w:tabs>
               <w:ind w:left="175" w:hanging="142"/>
             </w:pPr>
-            <w:r>
-              <w:t>Calcular porcentaje de asistencias</w:t>
-            </w:r>
           </w:p>
         </w:tc>
         <w:tc>
@@ -4622,9 +3584,307 @@
             <w:pPr>
               <w:jc w:val="center"/>
             </w:pPr>
-            <w:r>
-              <w:t>1</w:t>
-            </w:r>
+          </w:p>
+        </w:tc>
+      </w:tr>
+      <w:tr>
+        <w:trPr>
+          <w:trHeight w:val="559"/>
+        </w:trPr>
+        <w:tc>
+          <w:tcPr>
+            <w:tcW w:w="1101" w:type="dxa"/>
+          </w:tcPr>
+          <w:p>
+            <w:r>
+              <w:t>CPA_6</w:t>
+            </w:r>
+          </w:p>
+        </w:tc>
+        <w:tc>
+          <w:tcPr>
+            <w:tcW w:w="5670" w:type="dxa"/>
+          </w:tcPr>
+          <w:p>
+            <w:pPr>
+              <w:rPr>
+                <w:lang w:val="es-AR"/>
+              </w:rPr>
+            </w:pPr>
+            <w:r>
+              <w:t xml:space="preserve">Legajo existente inactivo, Existen marcadas válidas </w:t>
+            </w:r>
+            <w:r>
+              <w:rPr>
+                <w:lang w:val="es-AR"/>
+              </w:rPr>
+              <w:t xml:space="preserve"> en el periodo de consulta</w:t>
+            </w:r>
+            <w:r>
+              <w:rPr>
+                <w:lang w:val="es-AR"/>
+              </w:rPr>
+              <w:t xml:space="preserve"> sin tardanzas ni horas extra y existe</w:t>
+            </w:r>
+            <w:r>
+              <w:rPr>
+                <w:lang w:val="es-AR"/>
+              </w:rPr>
+              <w:t xml:space="preserve"> </w:t>
+            </w:r>
+            <w:r>
+              <w:rPr>
+                <w:lang w:val="es-AR"/>
+              </w:rPr>
+              <w:t>más de un régimen asignado al empleado con fecha inicio dentro del período de consulta.</w:t>
+            </w:r>
+          </w:p>
+        </w:tc>
+        <w:tc>
+          <w:tcPr>
+            <w:tcW w:w="1747" w:type="dxa"/>
+            <w:vAlign w:val="center"/>
+          </w:tcPr>
+          <w:p>
+            <w:pPr>
+              <w:numPr>
+                <w:ilvl w:val="0"/>
+                <w:numId w:val="18"/>
+              </w:numPr>
+              <w:tabs>
+                <w:tab w:val="clear" w:pos="720"/>
+              </w:tabs>
+              <w:ind w:left="175" w:hanging="142"/>
+            </w:pPr>
+          </w:p>
+        </w:tc>
+        <w:tc>
+          <w:tcPr>
+            <w:tcW w:w="1560" w:type="dxa"/>
+            <w:vAlign w:val="center"/>
+          </w:tcPr>
+          <w:p>
+            <w:pPr>
+              <w:jc w:val="center"/>
+            </w:pPr>
+          </w:p>
+        </w:tc>
+      </w:tr>
+      <w:tr>
+        <w:trPr>
+          <w:trHeight w:val="559"/>
+        </w:trPr>
+        <w:tc>
+          <w:tcPr>
+            <w:tcW w:w="1101" w:type="dxa"/>
+          </w:tcPr>
+          <w:p/>
+        </w:tc>
+        <w:tc>
+          <w:tcPr>
+            <w:tcW w:w="5670" w:type="dxa"/>
+          </w:tcPr>
+          <w:p>
+            <w:r>
+              <w:t xml:space="preserve">Legajo existente inactivo, Existen marcadas válidas </w:t>
+            </w:r>
+            <w:r>
+              <w:rPr>
+                <w:lang w:val="es-AR"/>
+              </w:rPr>
+              <w:t xml:space="preserve"> en el periodo de consulta</w:t>
+            </w:r>
+            <w:r>
+              <w:rPr>
+                <w:lang w:val="es-AR"/>
+              </w:rPr>
+              <w:t xml:space="preserve"> sin tardanzas ni horas extra y existe</w:t>
+            </w:r>
+            <w:r>
+              <w:rPr>
+                <w:lang w:val="es-AR"/>
+              </w:rPr>
+              <w:t xml:space="preserve"> </w:t>
+            </w:r>
+            <w:r>
+              <w:rPr>
+                <w:lang w:val="es-AR"/>
+              </w:rPr>
+              <w:t>más de un régimen asignado al empleado con fecha fin dentro del período de consulta.</w:t>
+            </w:r>
+          </w:p>
+        </w:tc>
+        <w:tc>
+          <w:tcPr>
+            <w:tcW w:w="1747" w:type="dxa"/>
+            <w:vAlign w:val="center"/>
+          </w:tcPr>
+          <w:p>
+            <w:pPr>
+              <w:numPr>
+                <w:ilvl w:val="0"/>
+                <w:numId w:val="18"/>
+              </w:numPr>
+              <w:tabs>
+                <w:tab w:val="clear" w:pos="720"/>
+              </w:tabs>
+              <w:ind w:left="175" w:hanging="142"/>
+            </w:pPr>
+          </w:p>
+        </w:tc>
+        <w:tc>
+          <w:tcPr>
+            <w:tcW w:w="1560" w:type="dxa"/>
+            <w:vAlign w:val="center"/>
+          </w:tcPr>
+          <w:p>
+            <w:pPr>
+              <w:jc w:val="center"/>
+            </w:pPr>
+          </w:p>
+        </w:tc>
+      </w:tr>
+      <w:tr>
+        <w:trPr>
+          <w:trHeight w:val="559"/>
+        </w:trPr>
+        <w:tc>
+          <w:tcPr>
+            <w:tcW w:w="1101" w:type="dxa"/>
+          </w:tcPr>
+          <w:p/>
+        </w:tc>
+        <w:tc>
+          <w:tcPr>
+            <w:tcW w:w="5670" w:type="dxa"/>
+          </w:tcPr>
+          <w:p>
+            <w:pPr>
+              <w:rPr>
+                <w:lang w:val="es-AR"/>
+              </w:rPr>
+            </w:pPr>
+          </w:p>
+        </w:tc>
+        <w:tc>
+          <w:tcPr>
+            <w:tcW w:w="1747" w:type="dxa"/>
+            <w:vAlign w:val="center"/>
+          </w:tcPr>
+          <w:p>
+            <w:pPr>
+              <w:numPr>
+                <w:ilvl w:val="0"/>
+                <w:numId w:val="18"/>
+              </w:numPr>
+              <w:tabs>
+                <w:tab w:val="clear" w:pos="720"/>
+              </w:tabs>
+              <w:ind w:left="175" w:hanging="142"/>
+            </w:pPr>
+          </w:p>
+        </w:tc>
+        <w:tc>
+          <w:tcPr>
+            <w:tcW w:w="1560" w:type="dxa"/>
+            <w:vAlign w:val="center"/>
+          </w:tcPr>
+          <w:p>
+            <w:pPr>
+              <w:jc w:val="center"/>
+            </w:pPr>
+          </w:p>
+        </w:tc>
+      </w:tr>
+      <w:tr>
+        <w:trPr>
+          <w:trHeight w:val="559"/>
+        </w:trPr>
+        <w:tc>
+          <w:tcPr>
+            <w:tcW w:w="1101" w:type="dxa"/>
+          </w:tcPr>
+          <w:p/>
+        </w:tc>
+        <w:tc>
+          <w:tcPr>
+            <w:tcW w:w="5670" w:type="dxa"/>
+          </w:tcPr>
+          <w:p/>
+        </w:tc>
+        <w:tc>
+          <w:tcPr>
+            <w:tcW w:w="1747" w:type="dxa"/>
+            <w:vAlign w:val="center"/>
+          </w:tcPr>
+          <w:p>
+            <w:pPr>
+              <w:numPr>
+                <w:ilvl w:val="0"/>
+                <w:numId w:val="18"/>
+              </w:numPr>
+              <w:tabs>
+                <w:tab w:val="clear" w:pos="720"/>
+              </w:tabs>
+              <w:ind w:left="175" w:hanging="142"/>
+            </w:pPr>
+          </w:p>
+        </w:tc>
+        <w:tc>
+          <w:tcPr>
+            <w:tcW w:w="1560" w:type="dxa"/>
+            <w:vAlign w:val="center"/>
+          </w:tcPr>
+          <w:p>
+            <w:pPr>
+              <w:jc w:val="center"/>
+            </w:pPr>
+          </w:p>
+        </w:tc>
+      </w:tr>
+      <w:tr>
+        <w:trPr>
+          <w:trHeight w:val="559"/>
+        </w:trPr>
+        <w:tc>
+          <w:tcPr>
+            <w:tcW w:w="1101" w:type="dxa"/>
+          </w:tcPr>
+          <w:p/>
+        </w:tc>
+        <w:tc>
+          <w:tcPr>
+            <w:tcW w:w="5670" w:type="dxa"/>
+          </w:tcPr>
+          <w:p/>
+        </w:tc>
+        <w:tc>
+          <w:tcPr>
+            <w:tcW w:w="1747" w:type="dxa"/>
+            <w:vAlign w:val="center"/>
+          </w:tcPr>
+          <w:p>
+            <w:pPr>
+              <w:numPr>
+                <w:ilvl w:val="0"/>
+                <w:numId w:val="18"/>
+              </w:numPr>
+              <w:tabs>
+                <w:tab w:val="clear" w:pos="720"/>
+              </w:tabs>
+              <w:ind w:left="175" w:hanging="142"/>
+            </w:pPr>
+          </w:p>
+        </w:tc>
+        <w:tc>
+          <w:tcPr>
+            <w:tcW w:w="1560" w:type="dxa"/>
+            <w:vAlign w:val="center"/>
+          </w:tcPr>
+          <w:p>
+            <w:pPr>
+              <w:jc w:val="center"/>
+            </w:pPr>
           </w:p>
         </w:tc>
       </w:tr>
@@ -5015,44 +4275,34 @@
                 <w:rFonts w:ascii="Cambria" w:hAnsi="Cambria" w:cs="Cambria"/>
                 <w:lang w:val="es-CR"/>
               </w:rPr>
-              <w:t>l</w:t>
+              <w:t xml:space="preserve">l legajo </w:t>
+            </w:r>
+            <w:r>
+              <w:t>0099</w:t>
             </w:r>
             <w:r>
               <w:rPr>
                 <w:rFonts w:ascii="Cambria" w:hAnsi="Cambria" w:cs="Cambria"/>
                 <w:lang w:val="es-CR"/>
               </w:rPr>
-              <w:t xml:space="preserve"> legajo </w:t>
-            </w:r>
-            <w:r>
-              <w:t>0099</w:t>
-            </w:r>
+              <w:t>.</w:t>
+            </w:r>
+          </w:p>
+          <w:p>
+            <w:pPr>
+              <w:rPr>
+                <w:lang w:val="es-CR"/>
+              </w:rPr>
+            </w:pPr>
             <w:r>
               <w:rPr>
                 <w:rFonts w:ascii="Cambria" w:hAnsi="Cambria" w:cs="Cambria"/>
                 <w:lang w:val="es-CR"/>
               </w:rPr>
-              <w:t>.</w:t>
-            </w:r>
-          </w:p>
-          <w:p>
-            <w:pPr>
-              <w:rPr>
-                <w:lang w:val="es-CR"/>
-              </w:rPr>
-            </w:pPr>
-            <w:r>
-              <w:rPr>
-                <w:rFonts w:ascii="Cambria" w:hAnsi="Cambria" w:cs="Cambria"/>
-                <w:lang w:val="es-CR"/>
-              </w:rPr>
               <w:t xml:space="preserve">Por medio del stub </w:t>
             </w:r>
             <w:r>
-              <w:t>Simulador de Consulta para el cálculo de asistencias</w:t>
-            </w:r>
-            <w:r>
-              <w:t>, comprobar que el porcentaje devuelto es 0</w:t>
+              <w:t>Simulador de Consulta para el cálculo de asistencias, comprobar que el porcentaje devuelto es 0</w:t>
             </w:r>
             <w:r>
               <w:t>,</w:t>
@@ -6420,8 +5670,6 @@
                 <w:lang w:val="es-CR"/>
               </w:rPr>
             </w:pPr>
-            <w:bookmarkStart w:id="0" w:name="_GoBack"/>
-            <w:bookmarkEnd w:id="0"/>
             <w:r>
               <w:rPr>
                 <w:rFonts w:ascii="Cambria" w:hAnsi="Cambria" w:cs="Cambria"/>
@@ -6699,11 +5947,9 @@
             <w:tcW w:w="1389" w:type="dxa"/>
           </w:tcPr>
           <w:p>
-            <w:proofErr w:type="spellStart"/>
             <w:r>
               <w:t>FechaDesde</w:t>
             </w:r>
-            <w:proofErr w:type="spellEnd"/>
           </w:p>
         </w:tc>
         <w:tc>
@@ -6711,11 +5957,9 @@
             <w:tcW w:w="1336" w:type="dxa"/>
           </w:tcPr>
           <w:p>
-            <w:proofErr w:type="spellStart"/>
             <w:r>
               <w:t>FechaHasta</w:t>
             </w:r>
-            <w:proofErr w:type="spellEnd"/>
           </w:p>
         </w:tc>
         <w:tc>
@@ -6723,11 +5967,9 @@
             <w:tcW w:w="1403" w:type="dxa"/>
           </w:tcPr>
           <w:p>
-            <w:proofErr w:type="spellStart"/>
             <w:r>
               <w:t>LegajoEmpl</w:t>
             </w:r>
-            <w:proofErr w:type="spellEnd"/>
           </w:p>
         </w:tc>
         <w:tc>
@@ -6735,11 +5977,9 @@
             <w:tcW w:w="1257" w:type="dxa"/>
           </w:tcPr>
           <w:p>
-            <w:proofErr w:type="spellStart"/>
             <w:r>
               <w:t>CodigoRH</w:t>
             </w:r>
-            <w:proofErr w:type="spellEnd"/>
           </w:p>
         </w:tc>
       </w:tr>
@@ -6931,11 +6171,9 @@
             <w:tcW w:w="1377" w:type="dxa"/>
           </w:tcPr>
           <w:p>
-            <w:proofErr w:type="spellStart"/>
             <w:r>
               <w:t>CodigoRH</w:t>
             </w:r>
-            <w:proofErr w:type="spellEnd"/>
           </w:p>
         </w:tc>
         <w:tc>
@@ -6943,11 +6181,9 @@
             <w:tcW w:w="2596" w:type="dxa"/>
           </w:tcPr>
           <w:p>
-            <w:proofErr w:type="spellStart"/>
             <w:r>
               <w:t>NombreRH</w:t>
             </w:r>
-            <w:proofErr w:type="spellEnd"/>
           </w:p>
         </w:tc>
       </w:tr>
@@ -7023,11 +6259,9 @@
             <w:tcW w:w="1377" w:type="dxa"/>
           </w:tcPr>
           <w:p>
-            <w:proofErr w:type="spellStart"/>
             <w:r>
               <w:t>CodigoRH</w:t>
             </w:r>
-            <w:proofErr w:type="spellEnd"/>
           </w:p>
         </w:tc>
         <w:tc>
@@ -7035,11 +6269,9 @@
             <w:tcW w:w="1416" w:type="dxa"/>
           </w:tcPr>
           <w:p>
-            <w:proofErr w:type="spellStart"/>
             <w:r>
               <w:t>NombreDia</w:t>
             </w:r>
-            <w:proofErr w:type="spellEnd"/>
           </w:p>
         </w:tc>
         <w:tc>
@@ -7047,11 +6279,9 @@
             <w:tcW w:w="1416" w:type="dxa"/>
           </w:tcPr>
           <w:p>
-            <w:proofErr w:type="spellStart"/>
             <w:r>
               <w:t>HoraDesde</w:t>
             </w:r>
-            <w:proofErr w:type="spellEnd"/>
           </w:p>
         </w:tc>
         <w:tc>
@@ -7059,11 +6289,9 @@
             <w:tcW w:w="1363" w:type="dxa"/>
           </w:tcPr>
           <w:p>
-            <w:proofErr w:type="spellStart"/>
             <w:r>
               <w:t>HoraHasta</w:t>
             </w:r>
-            <w:proofErr w:type="spellEnd"/>
           </w:p>
         </w:tc>
       </w:tr>
@@ -7164,10 +6392,7 @@
           </w:tcPr>
           <w:p>
             <w:r>
-              <w:t>00</w:t>
-            </w:r>
-            <w:r>
-              <w:t>2</w:t>
+              <w:t>002</w:t>
             </w:r>
           </w:p>
         </w:tc>
@@ -7209,10 +6434,7 @@
           </w:tcPr>
           <w:p>
             <w:r>
-              <w:t>00</w:t>
-            </w:r>
-            <w:r>
-              <w:t>2</w:t>
+              <w:t>002</w:t>
             </w:r>
           </w:p>
         </w:tc>
@@ -7254,10 +6476,7 @@
           </w:tcPr>
           <w:p>
             <w:r>
-              <w:t>0</w:t>
-            </w:r>
-            <w:r>
-              <w:t>02</w:t>
+              <w:t>002</w:t>
             </w:r>
           </w:p>
         </w:tc>
@@ -7519,14 +6738,12 @@
                 <w:lang w:val="es-AR"/>
               </w:rPr>
             </w:pPr>
-            <w:proofErr w:type="spellStart"/>
             <w:r>
               <w:rPr>
                 <w:lang w:val="es-AR"/>
               </w:rPr>
               <w:t>HoraEntrada</w:t>
             </w:r>
-            <w:proofErr w:type="spellEnd"/>
           </w:p>
         </w:tc>
         <w:tc>
@@ -7542,14 +6759,12 @@
                 <w:lang w:val="es-AR"/>
               </w:rPr>
             </w:pPr>
-            <w:proofErr w:type="spellStart"/>
             <w:r>
               <w:rPr>
                 <w:lang w:val="es-AR"/>
               </w:rPr>
               <w:t>HoraSalida</w:t>
             </w:r>
-            <w:proofErr w:type="spellEnd"/>
           </w:p>
         </w:tc>
         <w:tc>
@@ -7586,14 +6801,12 @@
                 <w:lang w:val="es-AR"/>
               </w:rPr>
             </w:pPr>
-            <w:proofErr w:type="spellStart"/>
             <w:r>
               <w:rPr>
                 <w:lang w:val="es-AR"/>
               </w:rPr>
               <w:t>LegajoEmpl</w:t>
             </w:r>
-            <w:proofErr w:type="spellEnd"/>
           </w:p>
         </w:tc>
       </w:tr>
@@ -7625,13 +6838,7 @@
           </w:tcPr>
           <w:p>
             <w:r>
-              <w:t>19</w:t>
-            </w:r>
-            <w:r>
-              <w:t>:</w:t>
-            </w:r>
-            <w:r>
-              <w:t>57</w:t>
+              <w:t>19:57</w:t>
             </w:r>
           </w:p>
         </w:tc>
@@ -7703,13 +6910,7 @@
               <w:rPr>
                 <w:lang w:val="es-AR"/>
               </w:rPr>
-              <w:t>06</w:t>
-            </w:r>
-            <w:r>
-              <w:rPr>
-                <w:lang w:val="es-AR"/>
-              </w:rPr>
-              <w:t>/03/2011</w:t>
+              <w:t>06/03/2011</w:t>
             </w:r>
           </w:p>
         </w:tc>
@@ -7719,10 +6920,7 @@
           </w:tcPr>
           <w:p>
             <w:r>
-              <w:t>19:</w:t>
-            </w:r>
-            <w:r>
-              <w:t>55</w:t>
+              <w:t>19:55</w:t>
             </w:r>
           </w:p>
         </w:tc>
@@ -7732,10 +6930,7 @@
           </w:tcPr>
           <w:p>
             <w:r>
-              <w:t>08:</w:t>
-            </w:r>
-            <w:r>
-              <w:t>02</w:t>
+              <w:t>08:02</w:t>
             </w:r>
           </w:p>
         </w:tc>
@@ -7797,13 +6992,7 @@
               <w:rPr>
                 <w:lang w:val="es-AR"/>
               </w:rPr>
-              <w:t>12</w:t>
-            </w:r>
-            <w:r>
-              <w:rPr>
-                <w:lang w:val="es-AR"/>
-              </w:rPr>
-              <w:t>/03/2011</w:t>
+              <w:t>12/03/2011</w:t>
             </w:r>
           </w:p>
         </w:tc>
@@ -7823,10 +7012,7 @@
           </w:tcPr>
           <w:p>
             <w:r>
-              <w:t>08:0</w:t>
-            </w:r>
-            <w:r>
-              <w:t>5</w:t>
+              <w:t>08:05</w:t>
             </w:r>
           </w:p>
         </w:tc>
@@ -7888,13 +7074,7 @@
               <w:rPr>
                 <w:lang w:val="es-AR"/>
               </w:rPr>
-              <w:t>13</w:t>
-            </w:r>
-            <w:r>
-              <w:rPr>
-                <w:lang w:val="es-AR"/>
-              </w:rPr>
-              <w:t>/03/2011</w:t>
+              <w:t>13/03/2011</w:t>
             </w:r>
           </w:p>
         </w:tc>
@@ -7986,10 +7166,7 @@
           </w:tcPr>
           <w:p>
             <w:r>
-              <w:t>19:5</w:t>
-            </w:r>
-            <w:r>
-              <w:t>8</w:t>
+              <w:t>19:58</w:t>
             </w:r>
           </w:p>
         </w:tc>
@@ -7999,10 +7176,7 @@
           </w:tcPr>
           <w:p>
             <w:r>
-              <w:t>08:0</w:t>
-            </w:r>
-            <w:r>
-              <w:t>4</w:t>
+              <w:t>08:04</w:t>
             </w:r>
           </w:p>
         </w:tc>
@@ -8084,10 +7258,7 @@
           </w:tcPr>
           <w:p>
             <w:r>
-              <w:t>08:0</w:t>
-            </w:r>
-            <w:r>
-              <w:t>7</w:t>
+              <w:t>08:07</w:t>
             </w:r>
           </w:p>
         </w:tc>
@@ -8149,13 +7320,7 @@
               <w:rPr>
                 <w:lang w:val="es-AR"/>
               </w:rPr>
-              <w:t>26</w:t>
-            </w:r>
-            <w:r>
-              <w:rPr>
-                <w:lang w:val="es-AR"/>
-              </w:rPr>
-              <w:t>/03/2011</w:t>
+              <w:t>26/03/2011</w:t>
             </w:r>
           </w:p>
         </w:tc>
@@ -8175,10 +7340,7 @@
           </w:tcPr>
           <w:p>
             <w:r>
-              <w:t>08:</w:t>
-            </w:r>
-            <w:r>
-              <w:t>15</w:t>
+              <w:t>08:15</w:t>
             </w:r>
           </w:p>
         </w:tc>
@@ -8240,13 +7402,7 @@
               <w:rPr>
                 <w:lang w:val="es-AR"/>
               </w:rPr>
-              <w:t>27</w:t>
-            </w:r>
-            <w:r>
-              <w:rPr>
-                <w:lang w:val="es-AR"/>
-              </w:rPr>
-              <w:t>/03/2011</w:t>
+              <w:t>27/03/2011</w:t>
             </w:r>
           </w:p>
         </w:tc>
@@ -8266,10 +7422,7 @@
           </w:tcPr>
           <w:p>
             <w:r>
-              <w:t>08:0</w:t>
-            </w:r>
-            <w:r>
-              <w:t>9</w:t>
+              <w:t>08:09</w:t>
             </w:r>
           </w:p>
         </w:tc>
@@ -8415,7 +7568,7 @@
       <w:rPr>
         <w:noProof/>
       </w:rPr>
-      <w:t>11</w:t>
+      <w:t>8</w:t>
     </w:r>
     <w:r>
       <w:rPr>

</xml_diff>

<commit_message>
Arreglo en los escenarios de control de asistencias
</commit_message>
<xml_diff>
--- a/Control de Asistencias/Ejercicio Nº 2 Eje N ° 4.doc.docx
+++ b/Control de Asistencias/Ejercicio Nº 2 Eje N ° 4.doc.docx
@@ -1,6 +1,6 @@
 
 <file path=word/document.xml><?xml version="1.0" encoding="utf-8"?>
-<w:document xmlns:wpc="http://schemas.microsoft.com/office/word/2010/wordprocessingCanvas" xmlns:mc="http://schemas.openxmlformats.org/markup-compatibility/2006" xmlns:o="urn:schemas-microsoft-com:office:office" xmlns:r="http://schemas.openxmlformats.org/officeDocument/2006/relationships" xmlns:m="http://schemas.openxmlformats.org/officeDocument/2006/math" xmlns:v="urn:schemas-microsoft-com:vml" xmlns:wp14="http://schemas.microsoft.com/office/word/2010/wordprocessingDrawing" xmlns:wp="http://schemas.openxmlformats.org/drawingml/2006/wordprocessingDrawing" xmlns:w10="urn:schemas-microsoft-com:office:word" xmlns:w="http://schemas.openxmlformats.org/wordprocessingml/2006/main" xmlns:w14="http://schemas.microsoft.com/office/word/2010/wordml" xmlns:wpg="http://schemas.microsoft.com/office/word/2010/wordprocessingGroup" xmlns:wpi="http://schemas.microsoft.com/office/word/2010/wordprocessingInk" xmlns:wne="http://schemas.microsoft.com/office/word/2006/wordml" xmlns:wps="http://schemas.microsoft.com/office/word/2010/wordprocessingShape" mc:Ignorable="w14 wp14">
+<w:document xmlns:ve="http://schemas.openxmlformats.org/markup-compatibility/2006" xmlns:o="urn:schemas-microsoft-com:office:office" xmlns:r="http://schemas.openxmlformats.org/officeDocument/2006/relationships" xmlns:m="http://schemas.openxmlformats.org/officeDocument/2006/math" xmlns:v="urn:schemas-microsoft-com:vml" xmlns:wp="http://schemas.openxmlformats.org/drawingml/2006/wordprocessingDrawing" xmlns:w10="urn:schemas-microsoft-com:office:word" xmlns:w="http://schemas.openxmlformats.org/wordprocessingml/2006/main" xmlns:wne="http://schemas.microsoft.com/office/word/2006/wordml">
   <w:body>
     <w:p>
       <w:pPr>
@@ -51,7 +51,7 @@
           <w:insideH w:val="single" w:sz="18" w:space="0" w:color="FFFFFF"/>
           <w:insideV w:val="single" w:sz="18" w:space="0" w:color="FFFFFF"/>
         </w:tblBorders>
-        <w:tblLook w:val="01E0" w:firstRow="1" w:lastRow="1" w:firstColumn="1" w:lastColumn="1" w:noHBand="0" w:noVBand="0"/>
+        <w:tblLook w:val="01E0"/>
       </w:tblPr>
       <w:tblGrid>
         <w:gridCol w:w="3876"/>
@@ -735,7 +735,7 @@
           <w:insideH w:val="single" w:sz="4" w:space="0" w:color="000000"/>
           <w:insideV w:val="single" w:sz="4" w:space="0" w:color="000000"/>
         </w:tblBorders>
-        <w:tblLook w:val="00A0" w:firstRow="1" w:lastRow="0" w:firstColumn="1" w:lastColumn="0" w:noHBand="0" w:noVBand="0"/>
+        <w:tblLook w:val="00A0"/>
       </w:tblPr>
       <w:tblGrid>
         <w:gridCol w:w="2863"/>
@@ -1591,11 +1591,11 @@
                 <w:noProof/>
                 <w:sz w:val="20"/>
                 <w:szCs w:val="20"/>
-                <w:lang w:val="es-AR" w:eastAsia="es-AR"/>
+                <w:lang w:val="en-US" w:eastAsia="en-US"/>
               </w:rPr>
               <w:lastRenderedPageBreak/>
               <w:drawing>
-                <wp:inline distT="0" distB="0" distL="0" distR="0" wp14:anchorId="4DDF5811" wp14:editId="0C425028">
+                <wp:inline distT="0" distB="0" distL="0" distR="0">
                   <wp:extent cx="6467475" cy="4810125"/>
                   <wp:effectExtent l="0" t="0" r="9525" b="9525"/>
                   <wp:docPr id="5" name="Imagen 5"/>
@@ -1612,10 +1612,10 @@
                           </pic:cNvPicPr>
                         </pic:nvPicPr>
                         <pic:blipFill>
-                          <a:blip r:embed="rId8">
+                          <a:blip r:embed="rId7">
                             <a:extLst>
                               <a:ext uri="{28A0092B-C50C-407E-A947-70E740481C1C}">
-                                <a14:useLocalDpi xmlns:a14="http://schemas.microsoft.com/office/drawing/2010/main" val="0"/>
+                                <a14:useLocalDpi xmlns:a14="http://schemas.microsoft.com/office/drawing/2010/main" xmlns:wps="http://schemas.microsoft.com/office/word/2010/wordprocessingShape" xmlns:wpi="http://schemas.microsoft.com/office/word/2010/wordprocessingInk" xmlns:wpg="http://schemas.microsoft.com/office/word/2010/wordprocessingGroup" xmlns:w14="http://schemas.microsoft.com/office/word/2010/wordml" xmlns:w="http://schemas.openxmlformats.org/wordprocessingml/2006/main" xmlns:w10="urn:schemas-microsoft-com:office:word" xmlns:wp14="http://schemas.microsoft.com/office/word/2010/wordprocessingDrawing" xmlns:v="urn:schemas-microsoft-com:vml" xmlns:o="urn:schemas-microsoft-com:office:office" xmlns:mc="http://schemas.openxmlformats.org/markup-compatibility/2006" xmlns:wpc="http://schemas.microsoft.com/office/word/2010/wordprocessingCanvas" xmlns="" val="0"/>
                               </a:ext>
                             </a:extLst>
                           </a:blip>
@@ -1698,7 +1698,7 @@
           <w:insideH w:val="single" w:sz="4" w:space="0" w:color="000000"/>
           <w:insideV w:val="single" w:sz="4" w:space="0" w:color="000000"/>
         </w:tblBorders>
-        <w:tblLook w:val="00A0" w:firstRow="1" w:lastRow="0" w:firstColumn="1" w:lastColumn="0" w:noHBand="0" w:noVBand="0"/>
+        <w:tblLook w:val="00A0"/>
       </w:tblPr>
       <w:tblGrid>
         <w:gridCol w:w="3271"/>
@@ -1909,21 +1909,7 @@
                 <w:sz w:val="20"/>
                 <w:szCs w:val="20"/>
               </w:rPr>
-              <w:t xml:space="preserve">nejo de horas extra, licencias </w:t>
-            </w:r>
-            <w:r>
-              <w:rPr>
-                <w:sz w:val="20"/>
-                <w:szCs w:val="20"/>
-              </w:rPr>
-              <w:t xml:space="preserve"> </w:t>
-            </w:r>
-            <w:r>
-              <w:rPr>
-                <w:sz w:val="20"/>
-                <w:szCs w:val="20"/>
-              </w:rPr>
-              <w:t>y días no laborables</w:t>
+              <w:t>nejo de horas extra, licencias y días no laborables</w:t>
             </w:r>
             <w:r>
               <w:rPr>
@@ -2261,10 +2247,10 @@
                 <w:noProof/>
                 <w:sz w:val="20"/>
                 <w:szCs w:val="20"/>
-                <w:lang w:val="es-AR" w:eastAsia="es-AR"/>
+                <w:lang w:val="en-US" w:eastAsia="en-US"/>
               </w:rPr>
               <w:drawing>
-                <wp:inline distT="0" distB="0" distL="0" distR="0" wp14:anchorId="3446D83C" wp14:editId="1CE241A0">
+                <wp:inline distT="0" distB="0" distL="0" distR="0">
                   <wp:extent cx="5610225" cy="2314575"/>
                   <wp:effectExtent l="0" t="0" r="9525" b="9525"/>
                   <wp:docPr id="7" name="Imagen 7"/>
@@ -2281,10 +2267,10 @@
                           </pic:cNvPicPr>
                         </pic:nvPicPr>
                         <pic:blipFill>
-                          <a:blip r:embed="rId9">
+                          <a:blip r:embed="rId8">
                             <a:extLst>
                               <a:ext uri="{28A0092B-C50C-407E-A947-70E740481C1C}">
-                                <a14:useLocalDpi xmlns:a14="http://schemas.microsoft.com/office/drawing/2010/main" val="0"/>
+                                <a14:useLocalDpi xmlns:a14="http://schemas.microsoft.com/office/drawing/2010/main" xmlns:wps="http://schemas.microsoft.com/office/word/2010/wordprocessingShape" xmlns:wpi="http://schemas.microsoft.com/office/word/2010/wordprocessingInk" xmlns:wpg="http://schemas.microsoft.com/office/word/2010/wordprocessingGroup" xmlns:w14="http://schemas.microsoft.com/office/word/2010/wordml" xmlns:w="http://schemas.openxmlformats.org/wordprocessingml/2006/main" xmlns:w10="urn:schemas-microsoft-com:office:word" xmlns:wp14="http://schemas.microsoft.com/office/word/2010/wordprocessingDrawing" xmlns:v="urn:schemas-microsoft-com:vml" xmlns:o="urn:schemas-microsoft-com:office:office" xmlns:mc="http://schemas.openxmlformats.org/markup-compatibility/2006" xmlns:wpc="http://schemas.microsoft.com/office/word/2010/wordprocessingCanvas" xmlns="" val="0"/>
                               </a:ext>
                             </a:extLst>
                           </a:blip>
@@ -2328,6 +2314,37 @@
     </w:p>
     <w:p>
       <w:pPr>
+        <w:rPr>
+          <w:b/>
+        </w:rPr>
+      </w:pPr>
+      <w:r>
+        <w:rPr>
+          <w:b/>
+        </w:rPr>
+        <w:br w:type="page"/>
+      </w:r>
+    </w:p>
+    <w:p>
+      <w:pPr>
+        <w:tabs>
+          <w:tab w:val="left" w:pos="6045"/>
+        </w:tabs>
+        <w:jc w:val="center"/>
+        <w:rPr>
+          <w:b/>
+        </w:rPr>
+      </w:pPr>
+      <w:r>
+        <w:rPr>
+          <w:b/>
+        </w:rPr>
+        <w:lastRenderedPageBreak/>
+        <w:t>Vista completa de las Construcciones en los casos de usos del sistema</w:t>
+      </w:r>
+    </w:p>
+    <w:p>
+      <w:pPr>
         <w:tabs>
           <w:tab w:val="left" w:pos="6045"/>
         </w:tabs>
@@ -2335,12 +2352,6 @@
           <w:b/>
         </w:rPr>
       </w:pPr>
-      <w:r>
-        <w:rPr>
-          <w:b/>
-        </w:rPr>
-        <w:t>Vista completa de las Construcciones en los casos de usos del sistema</w:t>
-      </w:r>
     </w:p>
     <w:p>
       <w:pPr>
@@ -2361,23 +2372,12 @@
           <w:b/>
         </w:rPr>
       </w:pPr>
-    </w:p>
-    <w:p>
-      <w:pPr>
-        <w:tabs>
-          <w:tab w:val="left" w:pos="6045"/>
-        </w:tabs>
-        <w:rPr>
-          <w:b/>
-        </w:rPr>
-      </w:pPr>
       <w:r>
         <w:rPr>
           <w:b/>
           <w:noProof/>
-          <w:lang w:val="es-AR" w:eastAsia="es-AR"/>
+          <w:lang w:val="en-US" w:eastAsia="en-US"/>
         </w:rPr>
-        <w:lastRenderedPageBreak/>
         <w:drawing>
           <wp:inline distT="0" distB="0" distL="0" distR="0">
             <wp:extent cx="5612130" cy="4175817"/>
@@ -2396,10 +2396,10 @@
                     </pic:cNvPicPr>
                   </pic:nvPicPr>
                   <pic:blipFill>
-                    <a:blip r:embed="rId10">
+                    <a:blip r:embed="rId9">
                       <a:extLst>
                         <a:ext uri="{28A0092B-C50C-407E-A947-70E740481C1C}">
-                          <a14:useLocalDpi xmlns:a14="http://schemas.microsoft.com/office/drawing/2010/main" val="0"/>
+                          <a14:useLocalDpi xmlns:a14="http://schemas.microsoft.com/office/drawing/2010/main" xmlns:wps="http://schemas.microsoft.com/office/word/2010/wordprocessingShape" xmlns:wpi="http://schemas.microsoft.com/office/word/2010/wordprocessingInk" xmlns:wpg="http://schemas.microsoft.com/office/word/2010/wordprocessingGroup" xmlns:w14="http://schemas.microsoft.com/office/word/2010/wordml" xmlns:w="http://schemas.openxmlformats.org/wordprocessingml/2006/main" xmlns:w10="urn:schemas-microsoft-com:office:word" xmlns:wp14="http://schemas.microsoft.com/office/word/2010/wordprocessingDrawing" xmlns:v="urn:schemas-microsoft-com:vml" xmlns:o="urn:schemas-microsoft-com:office:office" xmlns:mc="http://schemas.openxmlformats.org/markup-compatibility/2006" xmlns:wpc="http://schemas.microsoft.com/office/word/2010/wordprocessingCanvas" xmlns="" val="0"/>
                         </a:ext>
                       </a:extLst>
                     </a:blip>
@@ -2478,7 +2478,7 @@
           <w:insideH w:val="single" w:sz="4" w:space="0" w:color="auto"/>
           <w:insideV w:val="single" w:sz="4" w:space="0" w:color="auto"/>
         </w:tblBorders>
-        <w:tblLook w:val="01E0" w:firstRow="1" w:lastRow="1" w:firstColumn="1" w:lastColumn="1" w:noHBand="0" w:noVBand="0"/>
+        <w:tblLook w:val="01E0"/>
       </w:tblPr>
       <w:tblGrid>
         <w:gridCol w:w="4322"/>
@@ -2757,19 +2757,13 @@
               <w:rPr>
                 <w:lang w:val="es-AR"/>
               </w:rPr>
-              <w:t xml:space="preserve"> y </w:t>
-            </w:r>
-            <w:r>
-              <w:rPr>
-                <w:lang w:val="es-AR"/>
-              </w:rPr>
-              <w:t>con</w:t>
-            </w:r>
-            <w:r>
-              <w:rPr>
-                <w:lang w:val="es-AR"/>
-              </w:rPr>
-              <w:t xml:space="preserve"> horas extra</w:t>
+              <w:t xml:space="preserve"> y con horas extra</w:t>
+            </w:r>
+            <w:r>
+              <w:rPr>
+                <w:lang w:val="es-AR"/>
+              </w:rPr>
+              <w:t>.</w:t>
             </w:r>
           </w:p>
           <w:p>
@@ -2804,7 +2798,13 @@
               <w:rPr>
                 <w:lang w:val="es-AR"/>
               </w:rPr>
-              <w:t>con horas extras.</w:t>
+              <w:t>con horas extra</w:t>
+            </w:r>
+            <w:r>
+              <w:rPr>
+                <w:lang w:val="es-AR"/>
+              </w:rPr>
+              <w:t>.</w:t>
             </w:r>
           </w:p>
         </w:tc>
@@ -2887,19 +2887,7 @@
               <w:rPr>
                 <w:lang w:val="es-AR"/>
               </w:rPr>
-              <w:t>Existe</w:t>
-            </w:r>
-            <w:r>
-              <w:rPr>
-                <w:lang w:val="es-AR"/>
-              </w:rPr>
-              <w:t xml:space="preserve"> </w:t>
-            </w:r>
-            <w:r>
-              <w:rPr>
-                <w:lang w:val="es-AR"/>
-              </w:rPr>
-              <w:t xml:space="preserve">un único </w:t>
+              <w:t xml:space="preserve">Existeun único </w:t>
             </w:r>
             <w:r>
               <w:rPr>
@@ -2930,12 +2918,6 @@
                 <w:lang w:val="es-AR"/>
               </w:rPr>
               <w:t>al empleado</w:t>
-            </w:r>
-            <w:r>
-              <w:rPr>
-                <w:lang w:val="es-AR"/>
-              </w:rPr>
-              <w:t xml:space="preserve"> </w:t>
             </w:r>
             <w:r>
               <w:rPr>
@@ -2999,28 +2981,8 @@
               <w:rPr>
                 <w:lang w:val="es-AR"/>
               </w:rPr>
-              <w:t xml:space="preserve">Existe más de un régimen asignado al empleado con </w:t>
-            </w:r>
-            <w:r>
-              <w:rPr>
-                <w:lang w:val="es-AR"/>
-              </w:rPr>
-              <w:t>fecha fin</w:t>
-            </w:r>
-            <w:r>
-              <w:rPr>
-                <w:lang w:val="es-AR"/>
-              </w:rPr>
-              <w:t xml:space="preserve"> dentro del período de consulta.</w:t>
-            </w:r>
-          </w:p>
-          <w:p>
-            <w:pPr>
-              <w:ind w:left="720"/>
-              <w:rPr>
-                <w:lang w:val="es-AR"/>
-              </w:rPr>
-            </w:pPr>
+              <w:t>Existe más de un régimen asignado al empleado con fecha fin dentro del período de consulta.</w:t>
+            </w:r>
           </w:p>
         </w:tc>
       </w:tr>
@@ -3080,9 +3042,9 @@
             <o:lock v:ext="edit" aspectratio="t"/>
           </v:shapetype>
           <v:shape id="_x0000_i1025" type="#_x0000_t75" style="width:392.25pt;height:650.25pt" o:ole="">
-            <v:imagedata r:id="rId11" o:title=""/>
+            <v:imagedata r:id="rId10" o:title=""/>
           </v:shape>
-          <o:OLEObject Type="Embed" ProgID="Visio.Drawing.11" ShapeID="_x0000_i1025" DrawAspect="Content" ObjectID="_1376929006" r:id="rId12"/>
+          <o:OLEObject Type="Embed" ProgID="Visio.Drawing.11" ShapeID="_x0000_i1025" DrawAspect="Content" ObjectID="_1376942229" r:id="rId11"/>
         </w:object>
       </w:r>
     </w:p>
@@ -3118,7 +3080,7 @@
           <w:insideV w:val="single" w:sz="4" w:space="0" w:color="auto"/>
         </w:tblBorders>
         <w:tblLayout w:type="fixed"/>
-        <w:tblLook w:val="00A0" w:firstRow="1" w:lastRow="0" w:firstColumn="1" w:lastColumn="0" w:noHBand="0" w:noVBand="0"/>
+        <w:tblLook w:val="00A0"/>
       </w:tblPr>
       <w:tblGrid>
         <w:gridCol w:w="1101"/>
@@ -3293,13 +3255,13 @@
               </w:rPr>
             </w:pPr>
             <w:r>
-              <w:t xml:space="preserve">Legajo existente inactivo, No existen marcadas válidas </w:t>
-            </w:r>
-            <w:r>
-              <w:rPr>
-                <w:lang w:val="es-AR"/>
-              </w:rPr>
-              <w:t xml:space="preserve"> </w:t>
+              <w:t xml:space="preserve">Legajo existente, </w:t>
+            </w:r>
+            <w:r>
+              <w:t>n</w:t>
+            </w:r>
+            <w:r>
+              <w:t xml:space="preserve">o existen marcadas válidas </w:t>
             </w:r>
             <w:r>
               <w:rPr>
@@ -3358,7 +3320,10 @@
             <w:bookmarkStart w:id="0" w:name="_GoBack"/>
             <w:bookmarkEnd w:id="0"/>
             <w:r>
-              <w:t>CPA_4</w:t>
+              <w:t>CPA_</w:t>
+            </w:r>
+            <w:r>
+              <w:t>3</w:t>
             </w:r>
           </w:p>
         </w:tc>
@@ -3373,7 +3338,13 @@
               </w:rPr>
             </w:pPr>
             <w:r>
-              <w:t xml:space="preserve">Legajo existente inactivo, Existen marcadas válidas </w:t>
+              <w:t xml:space="preserve">Legajo existente, </w:t>
+            </w:r>
+            <w:r>
+              <w:t>e</w:t>
+            </w:r>
+            <w:r>
+              <w:t xml:space="preserve">xisten marcadas válidas </w:t>
             </w:r>
             <w:r>
               <w:rPr>
@@ -3385,13 +3356,7 @@
               <w:rPr>
                 <w:lang w:val="es-AR"/>
               </w:rPr>
-              <w:t xml:space="preserve"> sin tardanzas ni horas extra</w:t>
-            </w:r>
-            <w:r>
-              <w:rPr>
-                <w:lang w:val="es-AR"/>
-              </w:rPr>
-              <w:t xml:space="preserve"> pero no </w:t>
+              <w:t xml:space="preserve"> sin tardanzas ni horas extra pero no </w:t>
             </w:r>
             <w:r>
               <w:rPr>
@@ -3460,7 +3425,7 @@
           </w:tcPr>
           <w:p>
             <w:r>
-              <w:t>CPA_5</w:t>
+              <w:t>CPA_4</w:t>
             </w:r>
           </w:p>
         </w:tc>
@@ -3475,7 +3440,7 @@
               </w:rPr>
             </w:pPr>
             <w:r>
-              <w:t xml:space="preserve">Legajo existente inactivo, Existen marcadas válidas </w:t>
+              <w:t xml:space="preserve">Legajo existente, existen marcadas válidas </w:t>
             </w:r>
             <w:r>
               <w:rPr>
@@ -3487,31 +3452,7 @@
               <w:rPr>
                 <w:lang w:val="es-AR"/>
               </w:rPr>
-              <w:t xml:space="preserve"> sin tardanzas ni horas extra </w:t>
-            </w:r>
-            <w:r>
-              <w:rPr>
-                <w:lang w:val="es-AR"/>
-              </w:rPr>
-              <w:t>y e</w:t>
-            </w:r>
-            <w:r>
-              <w:rPr>
-                <w:lang w:val="es-AR"/>
-              </w:rPr>
-              <w:t>xiste</w:t>
-            </w:r>
-            <w:r>
-              <w:rPr>
-                <w:lang w:val="es-AR"/>
-              </w:rPr>
-              <w:t xml:space="preserve"> </w:t>
-            </w:r>
-            <w:r>
-              <w:rPr>
-                <w:lang w:val="es-AR"/>
-              </w:rPr>
-              <w:t xml:space="preserve">un único </w:t>
+              <w:t xml:space="preserve"> sin tardanzas ni horas extra y existeun único </w:t>
             </w:r>
             <w:r>
               <w:rPr>
@@ -3573,6 +3514,9 @@
               </w:tabs>
               <w:ind w:left="175" w:hanging="142"/>
             </w:pPr>
+            <w:r>
+              <w:t>Calcular porcentaje de asistencias</w:t>
+            </w:r>
           </w:p>
         </w:tc>
         <w:tc>
@@ -3584,6 +3528,9 @@
             <w:pPr>
               <w:jc w:val="center"/>
             </w:pPr>
+            <w:r>
+              <w:t>1</w:t>
+            </w:r>
           </w:p>
         </w:tc>
       </w:tr>
@@ -3597,7 +3544,7 @@
           </w:tcPr>
           <w:p>
             <w:r>
-              <w:t>CPA_6</w:t>
+              <w:t>CPA_5</w:t>
             </w:r>
           </w:p>
         </w:tc>
@@ -3612,7 +3559,7 @@
               </w:rPr>
             </w:pPr>
             <w:r>
-              <w:t xml:space="preserve">Legajo existente inactivo, Existen marcadas válidas </w:t>
+              <w:t xml:space="preserve">Legajo existente, existen marcadas válidas </w:t>
             </w:r>
             <w:r>
               <w:rPr>
@@ -3624,19 +3571,7 @@
               <w:rPr>
                 <w:lang w:val="es-AR"/>
               </w:rPr>
-              <w:t xml:space="preserve"> sin tardanzas ni horas extra y existe</w:t>
-            </w:r>
-            <w:r>
-              <w:rPr>
-                <w:lang w:val="es-AR"/>
-              </w:rPr>
-              <w:t xml:space="preserve"> </w:t>
-            </w:r>
-            <w:r>
-              <w:rPr>
-                <w:lang w:val="es-AR"/>
-              </w:rPr>
-              <w:t>más de un régimen asignado al empleado con fecha inicio dentro del período de consulta.</w:t>
+              <w:t xml:space="preserve"> sin tardanzas ni horas extra y existemás de un régimen asignado al empleado con fecha inicio dentro del período de consulta.</w:t>
             </w:r>
           </w:p>
         </w:tc>
@@ -3656,6 +3591,9 @@
               </w:tabs>
               <w:ind w:left="175" w:hanging="142"/>
             </w:pPr>
+            <w:r>
+              <w:t>Calcular porcentaje de asistencias</w:t>
+            </w:r>
           </w:p>
         </w:tc>
         <w:tc>
@@ -3667,6 +3605,9 @@
             <w:pPr>
               <w:jc w:val="center"/>
             </w:pPr>
+            <w:r>
+              <w:t>1</w:t>
+            </w:r>
           </w:p>
         </w:tc>
       </w:tr>
@@ -3678,7 +3619,11 @@
           <w:tcPr>
             <w:tcW w:w="1101" w:type="dxa"/>
           </w:tcPr>
-          <w:p/>
+          <w:p>
+            <w:r>
+              <w:t>CPA_6</w:t>
+            </w:r>
+          </w:p>
         </w:tc>
         <w:tc>
           <w:tcPr>
@@ -3686,7 +3631,7 @@
           </w:tcPr>
           <w:p>
             <w:r>
-              <w:t xml:space="preserve">Legajo existente inactivo, Existen marcadas válidas </w:t>
+              <w:t xml:space="preserve">Legajo existente, existen marcadas válidas </w:t>
             </w:r>
             <w:r>
               <w:rPr>
@@ -3698,19 +3643,7 @@
               <w:rPr>
                 <w:lang w:val="es-AR"/>
               </w:rPr>
-              <w:t xml:space="preserve"> sin tardanzas ni horas extra y existe</w:t>
-            </w:r>
-            <w:r>
-              <w:rPr>
-                <w:lang w:val="es-AR"/>
-              </w:rPr>
-              <w:t xml:space="preserve"> </w:t>
-            </w:r>
-            <w:r>
-              <w:rPr>
-                <w:lang w:val="es-AR"/>
-              </w:rPr>
-              <w:t>más de un régimen asignado al empleado con fecha fin dentro del período de consulta.</w:t>
+              <w:t xml:space="preserve"> sin tardanzas ni horas extra y existemás de un régimen asignado al empleado con fecha fin dentro del período de consulta.</w:t>
             </w:r>
           </w:p>
         </w:tc>
@@ -3730,6 +3663,9 @@
               </w:tabs>
               <w:ind w:left="175" w:hanging="142"/>
             </w:pPr>
+            <w:r>
+              <w:t>Calcular porcentaje de asistencias</w:t>
+            </w:r>
           </w:p>
         </w:tc>
         <w:tc>
@@ -3741,6 +3677,9 @@
             <w:pPr>
               <w:jc w:val="center"/>
             </w:pPr>
+            <w:r>
+              <w:t>1</w:t>
+            </w:r>
           </w:p>
         </w:tc>
       </w:tr>
@@ -3752,7 +3691,11 @@
           <w:tcPr>
             <w:tcW w:w="1101" w:type="dxa"/>
           </w:tcPr>
-          <w:p/>
+          <w:p>
+            <w:r>
+              <w:t>CPA_7</w:t>
+            </w:r>
+          </w:p>
         </w:tc>
         <w:tc>
           <w:tcPr>
@@ -3764,6 +3707,48 @@
                 <w:lang w:val="es-AR"/>
               </w:rPr>
             </w:pPr>
+            <w:r>
+              <w:t>Leg</w:t>
+            </w:r>
+            <w:r>
+              <w:t>ajo existente, existen</w:t>
+            </w:r>
+            <w:r>
+              <w:rPr>
+                <w:lang w:val="es-AR"/>
+              </w:rPr>
+              <w:t xml:space="preserve"> marcadas válidas en el periodo de consulta con tardanza</w:t>
+            </w:r>
+            <w:r>
+              <w:rPr>
+                <w:lang w:val="es-AR"/>
+              </w:rPr>
+              <w:t xml:space="preserve"> y sin horas extra </w:t>
+            </w:r>
+            <w:r>
+              <w:rPr>
+                <w:lang w:val="es-AR"/>
+              </w:rPr>
+              <w:t xml:space="preserve">pero no </w:t>
+            </w:r>
+            <w:r>
+              <w:rPr>
+                <w:lang w:val="es-AR"/>
+              </w:rPr>
+              <w:t>existen regímenes asignados al empleado</w:t>
+            </w:r>
+            <w:r>
+              <w:rPr>
+                <w:lang w:val="es-AR"/>
+              </w:rPr>
+              <w:t xml:space="preserve"> en la fecha de consulta</w:t>
+            </w:r>
+            <w:r>
+              <w:rPr>
+                <w:lang w:val="es-AR"/>
+              </w:rPr>
+              <w:t>.</w:t>
+            </w:r>
           </w:p>
         </w:tc>
         <w:tc>
@@ -3782,6 +3767,9 @@
               </w:tabs>
               <w:ind w:left="175" w:hanging="142"/>
             </w:pPr>
+            <w:r>
+              <w:t>Calcular porcentaje de asistencias</w:t>
+            </w:r>
           </w:p>
         </w:tc>
         <w:tc>
@@ -3793,6 +3781,9 @@
             <w:pPr>
               <w:jc w:val="center"/>
             </w:pPr>
+            <w:r>
+              <w:t>1</w:t>
+            </w:r>
           </w:p>
         </w:tc>
       </w:tr>
@@ -3804,13 +3795,89 @@
           <w:tcPr>
             <w:tcW w:w="1101" w:type="dxa"/>
           </w:tcPr>
-          <w:p/>
+          <w:p>
+            <w:r>
+              <w:t>CPA_8</w:t>
+            </w:r>
+          </w:p>
         </w:tc>
         <w:tc>
           <w:tcPr>
             <w:tcW w:w="5670" w:type="dxa"/>
           </w:tcPr>
-          <w:p/>
+          <w:p>
+            <w:pPr>
+              <w:rPr>
+                <w:lang w:val="es-AR"/>
+              </w:rPr>
+            </w:pPr>
+            <w:r>
+              <w:t xml:space="preserve">Legajo existente, </w:t>
+            </w:r>
+            <w:r>
+              <w:t>existen</w:t>
+            </w:r>
+            <w:r>
+              <w:rPr>
+                <w:lang w:val="es-AR"/>
+              </w:rPr>
+              <w:t xml:space="preserve"> marcadas válidas en el periodo de consulta con tardanza</w:t>
+            </w:r>
+            <w:r>
+              <w:rPr>
+                <w:lang w:val="es-AR"/>
+              </w:rPr>
+              <w:t xml:space="preserve"> y sin horas extra </w:t>
+            </w:r>
+            <w:r>
+              <w:rPr>
+                <w:lang w:val="es-AR"/>
+              </w:rPr>
+              <w:t xml:space="preserve">y existeun único </w:t>
+            </w:r>
+            <w:r>
+              <w:rPr>
+                <w:lang w:val="es-AR"/>
+              </w:rPr>
+              <w:t>r</w:t>
+            </w:r>
+            <w:r>
+              <w:rPr>
+                <w:lang w:val="es-AR"/>
+              </w:rPr>
+              <w:t>é</w:t>
+            </w:r>
+            <w:r>
+              <w:rPr>
+                <w:lang w:val="es-AR"/>
+              </w:rPr>
+              <w:t>g</w:t>
+            </w:r>
+            <w:r>
+              <w:rPr>
+                <w:lang w:val="es-AR"/>
+              </w:rPr>
+              <w:t xml:space="preserve">imen asignado </w:t>
+            </w:r>
+            <w:r>
+              <w:rPr>
+                <w:lang w:val="es-AR"/>
+              </w:rPr>
+              <w:t>al empleado</w:t>
+            </w:r>
+            <w:r>
+              <w:rPr>
+                <w:lang w:val="es-AR"/>
+              </w:rPr>
+              <w:t xml:space="preserve"> para la fecha de consulta</w:t>
+            </w:r>
+            <w:r>
+              <w:rPr>
+                <w:lang w:val="es-AR"/>
+              </w:rPr>
+              <w:t>.</w:t>
+            </w:r>
+          </w:p>
         </w:tc>
         <w:tc>
           <w:tcPr>
@@ -3828,6 +3895,9 @@
               </w:tabs>
               <w:ind w:left="175" w:hanging="142"/>
             </w:pPr>
+            <w:r>
+              <w:t>Calcular porcentaje de asistencias</w:t>
+            </w:r>
           </w:p>
         </w:tc>
         <w:tc>
@@ -3839,6 +3909,9 @@
             <w:pPr>
               <w:jc w:val="center"/>
             </w:pPr>
+            <w:r>
+              <w:t>1</w:t>
+            </w:r>
           </w:p>
         </w:tc>
       </w:tr>
@@ -3850,13 +3923,47 @@
           <w:tcPr>
             <w:tcW w:w="1101" w:type="dxa"/>
           </w:tcPr>
-          <w:p/>
+          <w:p>
+            <w:r>
+              <w:t>CPA_9</w:t>
+            </w:r>
+          </w:p>
         </w:tc>
         <w:tc>
           <w:tcPr>
             <w:tcW w:w="5670" w:type="dxa"/>
           </w:tcPr>
-          <w:p/>
+          <w:p>
+            <w:pPr>
+              <w:rPr>
+                <w:lang w:val="es-AR"/>
+              </w:rPr>
+            </w:pPr>
+            <w:r>
+              <w:t xml:space="preserve">Legajo existente, </w:t>
+            </w:r>
+            <w:r>
+              <w:t>existen</w:t>
+            </w:r>
+            <w:r>
+              <w:rPr>
+                <w:lang w:val="es-AR"/>
+              </w:rPr>
+              <w:t xml:space="preserve"> marcadas válidas en el periodo de consulta con tardanza</w:t>
+            </w:r>
+            <w:r>
+              <w:rPr>
+                <w:lang w:val="es-AR"/>
+              </w:rPr>
+              <w:t xml:space="preserve"> y sin horas extra </w:t>
+            </w:r>
+            <w:r>
+              <w:rPr>
+                <w:lang w:val="es-AR"/>
+              </w:rPr>
+              <w:t>y existemás de un régimen asignado al empleado con fecha inicio dentro del período de consulta.</w:t>
+            </w:r>
+          </w:p>
         </w:tc>
         <w:tc>
           <w:tcPr>
@@ -3874,6 +3981,9 @@
               </w:tabs>
               <w:ind w:left="175" w:hanging="142"/>
             </w:pPr>
+            <w:r>
+              <w:t>Calcular porcentaje de asistencias</w:t>
+            </w:r>
           </w:p>
         </w:tc>
         <w:tc>
@@ -3885,6 +3995,980 @@
             <w:pPr>
               <w:jc w:val="center"/>
             </w:pPr>
+            <w:r>
+              <w:t>1</w:t>
+            </w:r>
+          </w:p>
+        </w:tc>
+      </w:tr>
+      <w:tr>
+        <w:trPr>
+          <w:trHeight w:val="559"/>
+        </w:trPr>
+        <w:tc>
+          <w:tcPr>
+            <w:tcW w:w="1101" w:type="dxa"/>
+          </w:tcPr>
+          <w:p>
+            <w:r>
+              <w:t>CPA_10</w:t>
+            </w:r>
+          </w:p>
+        </w:tc>
+        <w:tc>
+          <w:tcPr>
+            <w:tcW w:w="5670" w:type="dxa"/>
+          </w:tcPr>
+          <w:p>
+            <w:r>
+              <w:t>Legajo existente,</w:t>
+            </w:r>
+            <w:r>
+              <w:t xml:space="preserve"> existen</w:t>
+            </w:r>
+            <w:r>
+              <w:rPr>
+                <w:lang w:val="es-AR"/>
+              </w:rPr>
+              <w:t xml:space="preserve"> marcadas válidas en el periodo de consulta con tardanza</w:t>
+            </w:r>
+            <w:r>
+              <w:rPr>
+                <w:lang w:val="es-AR"/>
+              </w:rPr>
+              <w:t xml:space="preserve"> y sin horas extra </w:t>
+            </w:r>
+            <w:r>
+              <w:rPr>
+                <w:lang w:val="es-AR"/>
+              </w:rPr>
+              <w:t>y existemás de un régimen asignado al empleado con fecha fin dentro del período de consulta.</w:t>
+            </w:r>
+          </w:p>
+        </w:tc>
+        <w:tc>
+          <w:tcPr>
+            <w:tcW w:w="1747" w:type="dxa"/>
+            <w:vAlign w:val="center"/>
+          </w:tcPr>
+          <w:p>
+            <w:pPr>
+              <w:numPr>
+                <w:ilvl w:val="0"/>
+                <w:numId w:val="18"/>
+              </w:numPr>
+              <w:tabs>
+                <w:tab w:val="clear" w:pos="720"/>
+              </w:tabs>
+              <w:ind w:left="175" w:hanging="142"/>
+            </w:pPr>
+            <w:r>
+              <w:t>Calcular porcentaje de asistencias</w:t>
+            </w:r>
+          </w:p>
+        </w:tc>
+        <w:tc>
+          <w:tcPr>
+            <w:tcW w:w="1560" w:type="dxa"/>
+            <w:vAlign w:val="center"/>
+          </w:tcPr>
+          <w:p>
+            <w:pPr>
+              <w:jc w:val="center"/>
+            </w:pPr>
+            <w:r>
+              <w:t>1</w:t>
+            </w:r>
+          </w:p>
+        </w:tc>
+      </w:tr>
+      <w:tr>
+        <w:trPr>
+          <w:trHeight w:val="559"/>
+        </w:trPr>
+        <w:tc>
+          <w:tcPr>
+            <w:tcW w:w="1101" w:type="dxa"/>
+          </w:tcPr>
+          <w:p>
+            <w:r>
+              <w:t>CPA_11</w:t>
+            </w:r>
+          </w:p>
+        </w:tc>
+        <w:tc>
+          <w:tcPr>
+            <w:tcW w:w="5670" w:type="dxa"/>
+          </w:tcPr>
+          <w:p>
+            <w:pPr>
+              <w:rPr>
+                <w:lang w:val="es-AR"/>
+              </w:rPr>
+            </w:pPr>
+            <w:r>
+              <w:t>Legajo existente, existen</w:t>
+            </w:r>
+            <w:r>
+              <w:rPr>
+                <w:lang w:val="es-AR"/>
+              </w:rPr>
+              <w:t xml:space="preserve"> </w:t>
+            </w:r>
+            <w:r>
+              <w:rPr>
+                <w:lang w:val="es-AR"/>
+              </w:rPr>
+              <w:t xml:space="preserve">marcadas válidas en el periodo de consulta </w:t>
+            </w:r>
+            <w:r>
+              <w:rPr>
+                <w:lang w:val="es-AR"/>
+              </w:rPr>
+              <w:t>sin</w:t>
+            </w:r>
+            <w:r>
+              <w:rPr>
+                <w:lang w:val="es-AR"/>
+              </w:rPr>
+              <w:t xml:space="preserve"> tardanza</w:t>
+            </w:r>
+            <w:r>
+              <w:rPr>
+                <w:lang w:val="es-AR"/>
+              </w:rPr>
+              <w:t xml:space="preserve"> y con horas </w:t>
+            </w:r>
+            <w:r>
+              <w:rPr>
+                <w:lang w:val="es-AR"/>
+              </w:rPr>
+              <w:t xml:space="preserve">extra pero no </w:t>
+            </w:r>
+            <w:r>
+              <w:rPr>
+                <w:lang w:val="es-AR"/>
+              </w:rPr>
+              <w:lastRenderedPageBreak/>
+              <w:t>existen regímenes asignados al empleado</w:t>
+            </w:r>
+            <w:r>
+              <w:rPr>
+                <w:lang w:val="es-AR"/>
+              </w:rPr>
+              <w:t xml:space="preserve"> en la fecha de consulta</w:t>
+            </w:r>
+            <w:r>
+              <w:rPr>
+                <w:lang w:val="es-AR"/>
+              </w:rPr>
+              <w:t>.</w:t>
+            </w:r>
+          </w:p>
+        </w:tc>
+        <w:tc>
+          <w:tcPr>
+            <w:tcW w:w="1747" w:type="dxa"/>
+            <w:vAlign w:val="center"/>
+          </w:tcPr>
+          <w:p>
+            <w:pPr>
+              <w:numPr>
+                <w:ilvl w:val="0"/>
+                <w:numId w:val="18"/>
+              </w:numPr>
+              <w:tabs>
+                <w:tab w:val="clear" w:pos="720"/>
+              </w:tabs>
+              <w:ind w:left="175" w:hanging="142"/>
+            </w:pPr>
+            <w:r>
+              <w:lastRenderedPageBreak/>
+              <w:t xml:space="preserve">Calcular porcentaje de </w:t>
+            </w:r>
+            <w:r>
+              <w:lastRenderedPageBreak/>
+              <w:t>asistencias</w:t>
+            </w:r>
+          </w:p>
+        </w:tc>
+        <w:tc>
+          <w:tcPr>
+            <w:tcW w:w="1560" w:type="dxa"/>
+            <w:vAlign w:val="center"/>
+          </w:tcPr>
+          <w:p>
+            <w:pPr>
+              <w:jc w:val="center"/>
+            </w:pPr>
+            <w:r>
+              <w:lastRenderedPageBreak/>
+              <w:t>1</w:t>
+            </w:r>
+          </w:p>
+        </w:tc>
+      </w:tr>
+      <w:tr>
+        <w:trPr>
+          <w:trHeight w:val="559"/>
+        </w:trPr>
+        <w:tc>
+          <w:tcPr>
+            <w:tcW w:w="1101" w:type="dxa"/>
+          </w:tcPr>
+          <w:p>
+            <w:r>
+              <w:lastRenderedPageBreak/>
+              <w:t>CPA_12</w:t>
+            </w:r>
+          </w:p>
+        </w:tc>
+        <w:tc>
+          <w:tcPr>
+            <w:tcW w:w="5670" w:type="dxa"/>
+          </w:tcPr>
+          <w:p>
+            <w:pPr>
+              <w:rPr>
+                <w:lang w:val="es-AR"/>
+              </w:rPr>
+            </w:pPr>
+            <w:r>
+              <w:t>Legajo existente, existen</w:t>
+            </w:r>
+            <w:r>
+              <w:rPr>
+                <w:lang w:val="es-AR"/>
+              </w:rPr>
+              <w:t xml:space="preserve"> </w:t>
+            </w:r>
+            <w:r>
+              <w:rPr>
+                <w:lang w:val="es-AR"/>
+              </w:rPr>
+              <w:t xml:space="preserve">marcadas válidas en el periodo de consulta </w:t>
+            </w:r>
+            <w:r>
+              <w:rPr>
+                <w:lang w:val="es-AR"/>
+              </w:rPr>
+              <w:t>sin</w:t>
+            </w:r>
+            <w:r>
+              <w:rPr>
+                <w:lang w:val="es-AR"/>
+              </w:rPr>
+              <w:t xml:space="preserve"> tardanza</w:t>
+            </w:r>
+            <w:r>
+              <w:rPr>
+                <w:lang w:val="es-AR"/>
+              </w:rPr>
+              <w:t xml:space="preserve"> y con horas </w:t>
+            </w:r>
+            <w:r>
+              <w:rPr>
+                <w:lang w:val="es-AR"/>
+              </w:rPr>
+              <w:t xml:space="preserve">extra y existeun único </w:t>
+            </w:r>
+            <w:r>
+              <w:rPr>
+                <w:lang w:val="es-AR"/>
+              </w:rPr>
+              <w:t>r</w:t>
+            </w:r>
+            <w:r>
+              <w:rPr>
+                <w:lang w:val="es-AR"/>
+              </w:rPr>
+              <w:t>é</w:t>
+            </w:r>
+            <w:r>
+              <w:rPr>
+                <w:lang w:val="es-AR"/>
+              </w:rPr>
+              <w:t>g</w:t>
+            </w:r>
+            <w:r>
+              <w:rPr>
+                <w:lang w:val="es-AR"/>
+              </w:rPr>
+              <w:t xml:space="preserve">imen asignado </w:t>
+            </w:r>
+            <w:r>
+              <w:rPr>
+                <w:lang w:val="es-AR"/>
+              </w:rPr>
+              <w:t>al empleado</w:t>
+            </w:r>
+            <w:r>
+              <w:rPr>
+                <w:lang w:val="es-AR"/>
+              </w:rPr>
+              <w:t xml:space="preserve"> para la fecha de consulta</w:t>
+            </w:r>
+            <w:r>
+              <w:rPr>
+                <w:lang w:val="es-AR"/>
+              </w:rPr>
+              <w:t>.</w:t>
+            </w:r>
+          </w:p>
+        </w:tc>
+        <w:tc>
+          <w:tcPr>
+            <w:tcW w:w="1747" w:type="dxa"/>
+            <w:vAlign w:val="center"/>
+          </w:tcPr>
+          <w:p>
+            <w:pPr>
+              <w:numPr>
+                <w:ilvl w:val="0"/>
+                <w:numId w:val="18"/>
+              </w:numPr>
+              <w:tabs>
+                <w:tab w:val="clear" w:pos="720"/>
+              </w:tabs>
+              <w:ind w:left="175" w:hanging="142"/>
+            </w:pPr>
+            <w:r>
+              <w:t>Calcular porcentaje de asistencias</w:t>
+            </w:r>
+          </w:p>
+        </w:tc>
+        <w:tc>
+          <w:tcPr>
+            <w:tcW w:w="1560" w:type="dxa"/>
+            <w:vAlign w:val="center"/>
+          </w:tcPr>
+          <w:p>
+            <w:pPr>
+              <w:jc w:val="center"/>
+            </w:pPr>
+            <w:r>
+              <w:t>1</w:t>
+            </w:r>
+          </w:p>
+        </w:tc>
+      </w:tr>
+      <w:tr>
+        <w:trPr>
+          <w:trHeight w:val="559"/>
+        </w:trPr>
+        <w:tc>
+          <w:tcPr>
+            <w:tcW w:w="1101" w:type="dxa"/>
+          </w:tcPr>
+          <w:p>
+            <w:r>
+              <w:t>CPA_13</w:t>
+            </w:r>
+          </w:p>
+        </w:tc>
+        <w:tc>
+          <w:tcPr>
+            <w:tcW w:w="5670" w:type="dxa"/>
+          </w:tcPr>
+          <w:p>
+            <w:pPr>
+              <w:rPr>
+                <w:lang w:val="es-AR"/>
+              </w:rPr>
+            </w:pPr>
+            <w:r>
+              <w:t>Legajo existente, existen</w:t>
+            </w:r>
+            <w:r>
+              <w:rPr>
+                <w:lang w:val="es-AR"/>
+              </w:rPr>
+              <w:t xml:space="preserve"> </w:t>
+            </w:r>
+            <w:r>
+              <w:rPr>
+                <w:lang w:val="es-AR"/>
+              </w:rPr>
+              <w:t xml:space="preserve">marcadas válidas en el periodo de consulta </w:t>
+            </w:r>
+            <w:r>
+              <w:rPr>
+                <w:lang w:val="es-AR"/>
+              </w:rPr>
+              <w:t>sin</w:t>
+            </w:r>
+            <w:r>
+              <w:rPr>
+                <w:lang w:val="es-AR"/>
+              </w:rPr>
+              <w:t xml:space="preserve"> tardanza</w:t>
+            </w:r>
+            <w:r>
+              <w:rPr>
+                <w:lang w:val="es-AR"/>
+              </w:rPr>
+              <w:t xml:space="preserve"> y con horas </w:t>
+            </w:r>
+            <w:r>
+              <w:rPr>
+                <w:lang w:val="es-AR"/>
+              </w:rPr>
+              <w:t>extra y existemás de un régimen asignado al empleado con fecha inicio dentro del período de consulta.</w:t>
+            </w:r>
+          </w:p>
+        </w:tc>
+        <w:tc>
+          <w:tcPr>
+            <w:tcW w:w="1747" w:type="dxa"/>
+            <w:vAlign w:val="center"/>
+          </w:tcPr>
+          <w:p>
+            <w:pPr>
+              <w:numPr>
+                <w:ilvl w:val="0"/>
+                <w:numId w:val="18"/>
+              </w:numPr>
+              <w:tabs>
+                <w:tab w:val="clear" w:pos="720"/>
+              </w:tabs>
+              <w:ind w:left="175" w:hanging="142"/>
+            </w:pPr>
+            <w:r>
+              <w:t>Calcular porcentaje de asistencias</w:t>
+            </w:r>
+          </w:p>
+        </w:tc>
+        <w:tc>
+          <w:tcPr>
+            <w:tcW w:w="1560" w:type="dxa"/>
+            <w:vAlign w:val="center"/>
+          </w:tcPr>
+          <w:p>
+            <w:pPr>
+              <w:jc w:val="center"/>
+            </w:pPr>
+            <w:r>
+              <w:t>1</w:t>
+            </w:r>
+          </w:p>
+        </w:tc>
+      </w:tr>
+      <w:tr>
+        <w:trPr>
+          <w:trHeight w:val="559"/>
+        </w:trPr>
+        <w:tc>
+          <w:tcPr>
+            <w:tcW w:w="1101" w:type="dxa"/>
+          </w:tcPr>
+          <w:p>
+            <w:r>
+              <w:t>CPA_14</w:t>
+            </w:r>
+          </w:p>
+        </w:tc>
+        <w:tc>
+          <w:tcPr>
+            <w:tcW w:w="5670" w:type="dxa"/>
+          </w:tcPr>
+          <w:p>
+            <w:r>
+              <w:t>Legajo existente, existen</w:t>
+            </w:r>
+            <w:r>
+              <w:rPr>
+                <w:lang w:val="es-AR"/>
+              </w:rPr>
+              <w:t xml:space="preserve"> </w:t>
+            </w:r>
+            <w:r>
+              <w:rPr>
+                <w:lang w:val="es-AR"/>
+              </w:rPr>
+              <w:t xml:space="preserve">marcadas válidas en el periodo de consulta </w:t>
+            </w:r>
+            <w:r>
+              <w:rPr>
+                <w:lang w:val="es-AR"/>
+              </w:rPr>
+              <w:t>sin</w:t>
+            </w:r>
+            <w:r>
+              <w:rPr>
+                <w:lang w:val="es-AR"/>
+              </w:rPr>
+              <w:t xml:space="preserve"> tardanza</w:t>
+            </w:r>
+            <w:r>
+              <w:rPr>
+                <w:lang w:val="es-AR"/>
+              </w:rPr>
+              <w:t xml:space="preserve"> y con horas </w:t>
+            </w:r>
+            <w:r>
+              <w:rPr>
+                <w:lang w:val="es-AR"/>
+              </w:rPr>
+              <w:t>extra y existemás de un régimen asignado al empleado con fecha fin dentro del período de consulta.</w:t>
+            </w:r>
+          </w:p>
+        </w:tc>
+        <w:tc>
+          <w:tcPr>
+            <w:tcW w:w="1747" w:type="dxa"/>
+            <w:vAlign w:val="center"/>
+          </w:tcPr>
+          <w:p>
+            <w:pPr>
+              <w:numPr>
+                <w:ilvl w:val="0"/>
+                <w:numId w:val="18"/>
+              </w:numPr>
+              <w:tabs>
+                <w:tab w:val="clear" w:pos="720"/>
+              </w:tabs>
+              <w:ind w:left="175" w:hanging="142"/>
+            </w:pPr>
+            <w:r>
+              <w:t>Calcular porcentaje de asistencias</w:t>
+            </w:r>
+          </w:p>
+        </w:tc>
+        <w:tc>
+          <w:tcPr>
+            <w:tcW w:w="1560" w:type="dxa"/>
+            <w:vAlign w:val="center"/>
+          </w:tcPr>
+          <w:p>
+            <w:pPr>
+              <w:jc w:val="center"/>
+            </w:pPr>
+            <w:r>
+              <w:t>1</w:t>
+            </w:r>
+          </w:p>
+        </w:tc>
+      </w:tr>
+      <w:tr>
+        <w:trPr>
+          <w:trHeight w:val="559"/>
+        </w:trPr>
+        <w:tc>
+          <w:tcPr>
+            <w:tcW w:w="1101" w:type="dxa"/>
+          </w:tcPr>
+          <w:p>
+            <w:r>
+              <w:t>CPA_</w:t>
+            </w:r>
+            <w:r>
+              <w:t>15</w:t>
+            </w:r>
+          </w:p>
+        </w:tc>
+        <w:tc>
+          <w:tcPr>
+            <w:tcW w:w="5670" w:type="dxa"/>
+          </w:tcPr>
+          <w:p>
+            <w:pPr>
+              <w:rPr>
+                <w:lang w:val="es-AR"/>
+              </w:rPr>
+            </w:pPr>
+            <w:r>
+              <w:t>Legajo existente, existen</w:t>
+            </w:r>
+            <w:r>
+              <w:rPr>
+                <w:lang w:val="es-AR"/>
+              </w:rPr>
+              <w:t xml:space="preserve"> </w:t>
+            </w:r>
+            <w:r>
+              <w:rPr>
+                <w:lang w:val="es-AR"/>
+              </w:rPr>
+              <w:t>marcadas válidas en el periodo de consulta con tardanza</w:t>
+            </w:r>
+            <w:r>
+              <w:rPr>
+                <w:lang w:val="es-AR"/>
+              </w:rPr>
+              <w:t xml:space="preserve"> y con horas </w:t>
+            </w:r>
+            <w:r>
+              <w:rPr>
+                <w:lang w:val="es-AR"/>
+              </w:rPr>
+              <w:t xml:space="preserve">extra pero no </w:t>
+            </w:r>
+            <w:r>
+              <w:rPr>
+                <w:lang w:val="es-AR"/>
+              </w:rPr>
+              <w:t>existen regímenes asignados al empleado</w:t>
+            </w:r>
+            <w:r>
+              <w:rPr>
+                <w:lang w:val="es-AR"/>
+              </w:rPr>
+              <w:t xml:space="preserve"> en la fecha de consulta</w:t>
+            </w:r>
+            <w:r>
+              <w:rPr>
+                <w:lang w:val="es-AR"/>
+              </w:rPr>
+              <w:t>.</w:t>
+            </w:r>
+          </w:p>
+        </w:tc>
+        <w:tc>
+          <w:tcPr>
+            <w:tcW w:w="1747" w:type="dxa"/>
+            <w:vAlign w:val="center"/>
+          </w:tcPr>
+          <w:p>
+            <w:pPr>
+              <w:numPr>
+                <w:ilvl w:val="0"/>
+                <w:numId w:val="18"/>
+              </w:numPr>
+              <w:tabs>
+                <w:tab w:val="clear" w:pos="720"/>
+              </w:tabs>
+              <w:ind w:left="175" w:hanging="142"/>
+            </w:pPr>
+            <w:r>
+              <w:t>Calcular porcentaje de asistencias</w:t>
+            </w:r>
+          </w:p>
+        </w:tc>
+        <w:tc>
+          <w:tcPr>
+            <w:tcW w:w="1560" w:type="dxa"/>
+            <w:vAlign w:val="center"/>
+          </w:tcPr>
+          <w:p>
+            <w:pPr>
+              <w:jc w:val="center"/>
+            </w:pPr>
+            <w:r>
+              <w:t>1</w:t>
+            </w:r>
+          </w:p>
+        </w:tc>
+      </w:tr>
+      <w:tr>
+        <w:trPr>
+          <w:trHeight w:val="559"/>
+        </w:trPr>
+        <w:tc>
+          <w:tcPr>
+            <w:tcW w:w="1101" w:type="dxa"/>
+          </w:tcPr>
+          <w:p>
+            <w:r>
+              <w:t>CPA_</w:t>
+            </w:r>
+            <w:r>
+              <w:t>16</w:t>
+            </w:r>
+          </w:p>
+        </w:tc>
+        <w:tc>
+          <w:tcPr>
+            <w:tcW w:w="5670" w:type="dxa"/>
+          </w:tcPr>
+          <w:p>
+            <w:pPr>
+              <w:rPr>
+                <w:lang w:val="es-AR"/>
+              </w:rPr>
+            </w:pPr>
+            <w:r>
+              <w:t>Legajo existente, existen</w:t>
+            </w:r>
+            <w:r>
+              <w:rPr>
+                <w:lang w:val="es-AR"/>
+              </w:rPr>
+              <w:t xml:space="preserve"> </w:t>
+            </w:r>
+            <w:r>
+              <w:rPr>
+                <w:lang w:val="es-AR"/>
+              </w:rPr>
+              <w:t>marcadas válidas en el periodo de consulta con tardanza</w:t>
+            </w:r>
+            <w:r>
+              <w:rPr>
+                <w:lang w:val="es-AR"/>
+              </w:rPr>
+              <w:t xml:space="preserve"> y con horas </w:t>
+            </w:r>
+            <w:r>
+              <w:rPr>
+                <w:lang w:val="es-AR"/>
+              </w:rPr>
+              <w:t xml:space="preserve">extra y existeun único </w:t>
+            </w:r>
+            <w:r>
+              <w:rPr>
+                <w:lang w:val="es-AR"/>
+              </w:rPr>
+              <w:t>r</w:t>
+            </w:r>
+            <w:r>
+              <w:rPr>
+                <w:lang w:val="es-AR"/>
+              </w:rPr>
+              <w:t>é</w:t>
+            </w:r>
+            <w:r>
+              <w:rPr>
+                <w:lang w:val="es-AR"/>
+              </w:rPr>
+              <w:t>g</w:t>
+            </w:r>
+            <w:r>
+              <w:rPr>
+                <w:lang w:val="es-AR"/>
+              </w:rPr>
+              <w:t xml:space="preserve">imen asignado </w:t>
+            </w:r>
+            <w:r>
+              <w:rPr>
+                <w:lang w:val="es-AR"/>
+              </w:rPr>
+              <w:t>al empleado</w:t>
+            </w:r>
+            <w:r>
+              <w:rPr>
+                <w:lang w:val="es-AR"/>
+              </w:rPr>
+              <w:t xml:space="preserve"> para la fecha de consulta</w:t>
+            </w:r>
+            <w:r>
+              <w:rPr>
+                <w:lang w:val="es-AR"/>
+              </w:rPr>
+              <w:t>.</w:t>
+            </w:r>
+          </w:p>
+        </w:tc>
+        <w:tc>
+          <w:tcPr>
+            <w:tcW w:w="1747" w:type="dxa"/>
+            <w:vAlign w:val="center"/>
+          </w:tcPr>
+          <w:p>
+            <w:pPr>
+              <w:numPr>
+                <w:ilvl w:val="0"/>
+                <w:numId w:val="18"/>
+              </w:numPr>
+              <w:tabs>
+                <w:tab w:val="clear" w:pos="720"/>
+              </w:tabs>
+              <w:ind w:left="175" w:hanging="142"/>
+            </w:pPr>
+            <w:r>
+              <w:t>Calcular porcentaje de asistencias</w:t>
+            </w:r>
+          </w:p>
+        </w:tc>
+        <w:tc>
+          <w:tcPr>
+            <w:tcW w:w="1560" w:type="dxa"/>
+            <w:vAlign w:val="center"/>
+          </w:tcPr>
+          <w:p>
+            <w:pPr>
+              <w:jc w:val="center"/>
+            </w:pPr>
+            <w:r>
+              <w:t>1</w:t>
+            </w:r>
+          </w:p>
+        </w:tc>
+      </w:tr>
+      <w:tr>
+        <w:trPr>
+          <w:trHeight w:val="559"/>
+        </w:trPr>
+        <w:tc>
+          <w:tcPr>
+            <w:tcW w:w="1101" w:type="dxa"/>
+          </w:tcPr>
+          <w:p>
+            <w:r>
+              <w:t>CPA_</w:t>
+            </w:r>
+            <w:r>
+              <w:t>17</w:t>
+            </w:r>
+          </w:p>
+        </w:tc>
+        <w:tc>
+          <w:tcPr>
+            <w:tcW w:w="5670" w:type="dxa"/>
+          </w:tcPr>
+          <w:p>
+            <w:pPr>
+              <w:rPr>
+                <w:lang w:val="es-AR"/>
+              </w:rPr>
+            </w:pPr>
+            <w:r>
+              <w:t>Legajo existente, existen</w:t>
+            </w:r>
+            <w:r>
+              <w:rPr>
+                <w:lang w:val="es-AR"/>
+              </w:rPr>
+              <w:t xml:space="preserve"> </w:t>
+            </w:r>
+            <w:r>
+              <w:rPr>
+                <w:lang w:val="es-AR"/>
+              </w:rPr>
+              <w:t>marcadas válidas en el periodo de consulta con tardanza</w:t>
+            </w:r>
+            <w:r>
+              <w:rPr>
+                <w:lang w:val="es-AR"/>
+              </w:rPr>
+              <w:t xml:space="preserve"> y con horas </w:t>
+            </w:r>
+            <w:r>
+              <w:rPr>
+                <w:lang w:val="es-AR"/>
+              </w:rPr>
+              <w:t>extra y existemás de un régimen asignado al empleado con fecha inicio dentro del período de consulta.</w:t>
+            </w:r>
+          </w:p>
+        </w:tc>
+        <w:tc>
+          <w:tcPr>
+            <w:tcW w:w="1747" w:type="dxa"/>
+            <w:vAlign w:val="center"/>
+          </w:tcPr>
+          <w:p>
+            <w:pPr>
+              <w:numPr>
+                <w:ilvl w:val="0"/>
+                <w:numId w:val="18"/>
+              </w:numPr>
+              <w:tabs>
+                <w:tab w:val="clear" w:pos="720"/>
+              </w:tabs>
+              <w:ind w:left="175" w:hanging="142"/>
+            </w:pPr>
+            <w:r>
+              <w:t>Calcular porcentaje de asistencias</w:t>
+            </w:r>
+          </w:p>
+        </w:tc>
+        <w:tc>
+          <w:tcPr>
+            <w:tcW w:w="1560" w:type="dxa"/>
+            <w:vAlign w:val="center"/>
+          </w:tcPr>
+          <w:p>
+            <w:pPr>
+              <w:jc w:val="center"/>
+            </w:pPr>
+            <w:r>
+              <w:t>1</w:t>
+            </w:r>
+          </w:p>
+        </w:tc>
+      </w:tr>
+      <w:tr>
+        <w:trPr>
+          <w:trHeight w:val="559"/>
+        </w:trPr>
+        <w:tc>
+          <w:tcPr>
+            <w:tcW w:w="1101" w:type="dxa"/>
+          </w:tcPr>
+          <w:p>
+            <w:r>
+              <w:t>CPA_</w:t>
+            </w:r>
+            <w:r>
+              <w:t>18</w:t>
+            </w:r>
+          </w:p>
+        </w:tc>
+        <w:tc>
+          <w:tcPr>
+            <w:tcW w:w="5670" w:type="dxa"/>
+          </w:tcPr>
+          <w:p>
+            <w:r>
+              <w:t>Legajo existente, existen</w:t>
+            </w:r>
+            <w:r>
+              <w:rPr>
+                <w:lang w:val="es-AR"/>
+              </w:rPr>
+              <w:t xml:space="preserve"> </w:t>
+            </w:r>
+            <w:r>
+              <w:rPr>
+                <w:lang w:val="es-AR"/>
+              </w:rPr>
+              <w:t>marcadas válidas en el periodo de consulta con tardanza</w:t>
+            </w:r>
+            <w:r>
+              <w:rPr>
+                <w:lang w:val="es-AR"/>
+              </w:rPr>
+              <w:t xml:space="preserve"> y con horas </w:t>
+            </w:r>
+            <w:r>
+              <w:rPr>
+                <w:lang w:val="es-AR"/>
+              </w:rPr>
+              <w:t>extra y existemás de un régimen asignado al empleado con fecha fin dentro del período de consulta.</w:t>
+            </w:r>
+          </w:p>
+        </w:tc>
+        <w:tc>
+          <w:tcPr>
+            <w:tcW w:w="1747" w:type="dxa"/>
+            <w:vAlign w:val="center"/>
+          </w:tcPr>
+          <w:p>
+            <w:pPr>
+              <w:numPr>
+                <w:ilvl w:val="0"/>
+                <w:numId w:val="18"/>
+              </w:numPr>
+              <w:tabs>
+                <w:tab w:val="clear" w:pos="720"/>
+              </w:tabs>
+              <w:ind w:left="175" w:hanging="142"/>
+            </w:pPr>
+            <w:r>
+              <w:t>Calcular porcentaje de asistencias</w:t>
+            </w:r>
+          </w:p>
+        </w:tc>
+        <w:tc>
+          <w:tcPr>
+            <w:tcW w:w="1560" w:type="dxa"/>
+            <w:vAlign w:val="center"/>
+          </w:tcPr>
+          <w:p>
+            <w:pPr>
+              <w:jc w:val="center"/>
+            </w:pPr>
+            <w:r>
+              <w:t>1</w:t>
+            </w:r>
           </w:p>
         </w:tc>
       </w:tr>
@@ -3951,7 +5035,7 @@
           <w:insideH w:val="single" w:sz="4" w:space="0" w:color="auto"/>
           <w:insideV w:val="single" w:sz="4" w:space="0" w:color="auto"/>
         </w:tblBorders>
-        <w:tblLook w:val="00A0" w:firstRow="1" w:lastRow="0" w:firstColumn="1" w:lastColumn="0" w:noHBand="0" w:noVBand="0"/>
+        <w:tblLook w:val="00A0"/>
       </w:tblPr>
       <w:tblGrid>
         <w:gridCol w:w="4559"/>
@@ -4048,14 +5132,6 @@
             </w:r>
             <w:r>
               <w:rPr>
-                <w:rFonts w:ascii="Cambria" w:hAnsi="Cambria" w:cs="Cambria"/>
-                <w:sz w:val="22"/>
-                <w:lang w:val="es-CR"/>
-              </w:rPr>
-              <w:t xml:space="preserve"> </w:t>
-            </w:r>
-            <w:r>
-              <w:rPr>
                 <w:sz w:val="22"/>
               </w:rPr>
               <w:t>Calcular Porcentaje de Asistencia</w:t>
@@ -4075,14 +5151,6 @@
               <w:t>Datos de Entrada:</w:t>
             </w:r>
             <w:r>
-              <w:rPr>
-                <w:rFonts w:ascii="Cambria" w:hAnsi="Cambria" w:cs="Cambria"/>
-                <w:sz w:val="22"/>
-                <w:lang w:val="es-CR"/>
-              </w:rPr>
-              <w:t xml:space="preserve"> </w:t>
-            </w:r>
-            <w:r>
               <w:t>Legajo</w:t>
             </w:r>
             <w:r>
@@ -4090,9 +5158,6 @@
             </w:r>
             <w:r>
               <w:t>0099,</w:t>
-            </w:r>
-            <w:r>
-              <w:t xml:space="preserve"> </w:t>
             </w:r>
             <w:r>
               <w:t>Mes: 03, Año: 2011</w:t>
@@ -4192,19 +5257,10 @@
               <w:t>0099</w:t>
             </w:r>
             <w:r>
-              <w:t>, mes 03 y año</w:t>
-            </w:r>
-            <w:r>
-              <w:t xml:space="preserve"> </w:t>
-            </w:r>
-            <w:r>
-              <w:t>2011</w:t>
+              <w:t>, mes 03 y año2011</w:t>
             </w:r>
             <w:r>
               <w:t>.</w:t>
-            </w:r>
-            <w:r>
-              <w:t xml:space="preserve"> </w:t>
             </w:r>
           </w:p>
         </w:tc>
@@ -4329,7 +5385,7 @@
         <w:tblStyle w:val="Tablaconcuadrcula"/>
         <w:tblW w:w="0" w:type="auto"/>
         <w:tblInd w:w="-176" w:type="dxa"/>
-        <w:tblLook w:val="04A0" w:firstRow="1" w:lastRow="0" w:firstColumn="1" w:lastColumn="0" w:noHBand="0" w:noVBand="1"/>
+        <w:tblLook w:val="04A0"/>
       </w:tblPr>
       <w:tblGrid>
         <w:gridCol w:w="4665"/>
@@ -4368,18 +5424,35 @@
               <w:t>Descripción del Escenario:</w:t>
             </w:r>
             <w:r>
+              <w:t>Se Ingresa Legajo, Mes y Año</w:t>
+            </w:r>
+            <w:r>
+              <w:t>. Se encuentran regímenes asociados al empleado pero ninguno pertenece al período ingresado. No se encuentran marcadas válidas para el período ingresado.</w:t>
+            </w:r>
+          </w:p>
+          <w:p>
+            <w:pPr>
+              <w:rPr>
+                <w:rFonts w:ascii="Cambria" w:hAnsi="Cambria" w:cs="Cambria"/>
+                <w:lang w:val="es-CR"/>
+              </w:rPr>
+            </w:pPr>
+            <w:r>
+              <w:rPr>
+                <w:b/>
+              </w:rPr>
+              <w:t>Construcción Relacionada</w:t>
+            </w:r>
+            <w:r>
               <w:rPr>
                 <w:rFonts w:ascii="Cambria" w:hAnsi="Cambria" w:cs="Cambria"/>
                 <w:sz w:val="22"/>
                 <w:lang w:val="es-CR"/>
               </w:rPr>
-              <w:t xml:space="preserve"> </w:t>
-            </w:r>
-            <w:r>
-              <w:t>Se Ingresa Legajo, Mes y Año</w:t>
-            </w:r>
-            <w:r>
-              <w:t>. Se encuentran regímenes asociados al empleado pero ninguno pertenece al período ingresado. No se encuentran marcadas válidas para el período ingresado.</w:t>
+              <w:t xml:space="preserve">: </w:t>
+            </w:r>
+            <w:r>
+              <w:t>Construcción 1</w:t>
             </w:r>
           </w:p>
           <w:p>
@@ -4393,62 +5466,21 @@
               <w:rPr>
                 <w:b/>
               </w:rPr>
-              <w:t>Construcción Relacionada</w:t>
-            </w:r>
-            <w:r>
-              <w:rPr>
-                <w:rFonts w:ascii="Cambria" w:hAnsi="Cambria" w:cs="Cambria"/>
+              <w:t>CU Relacionado:</w:t>
+            </w:r>
+            <w:r>
+              <w:rPr>
                 <w:sz w:val="22"/>
-                <w:lang w:val="es-CR"/>
-              </w:rPr>
-              <w:t xml:space="preserve">: </w:t>
-            </w:r>
-            <w:r>
-              <w:t>Construcción 1</w:t>
-            </w:r>
-          </w:p>
-          <w:p>
-            <w:pPr>
-              <w:rPr>
-                <w:rFonts w:ascii="Cambria" w:hAnsi="Cambria" w:cs="Cambria"/>
-                <w:lang w:val="es-CR"/>
-              </w:rPr>
-            </w:pPr>
+              </w:rPr>
+              <w:t>Calcular Porcentaje de Asistencia</w:t>
+            </w:r>
+          </w:p>
+          <w:p>
             <w:r>
               <w:rPr>
                 <w:b/>
               </w:rPr>
-              <w:t>CU Relacionado:</w:t>
-            </w:r>
-            <w:r>
-              <w:rPr>
-                <w:rFonts w:ascii="Cambria" w:hAnsi="Cambria" w:cs="Cambria"/>
-                <w:sz w:val="22"/>
-                <w:lang w:val="es-CR"/>
-              </w:rPr>
-              <w:t xml:space="preserve"> </w:t>
-            </w:r>
-            <w:r>
-              <w:rPr>
-                <w:sz w:val="22"/>
-              </w:rPr>
-              <w:t>Calcular Porcentaje de Asistencia</w:t>
-            </w:r>
-          </w:p>
-          <w:p>
-            <w:r>
-              <w:rPr>
-                <w:b/>
-              </w:rPr>
               <w:t>Datos de Entrada:</w:t>
-            </w:r>
-            <w:r>
-              <w:rPr>
-                <w:rFonts w:ascii="Cambria" w:hAnsi="Cambria" w:cs="Cambria"/>
-                <w:sz w:val="22"/>
-                <w:lang w:val="es-CR"/>
-              </w:rPr>
-              <w:t xml:space="preserve"> </w:t>
             </w:r>
             <w:r>
               <w:t>Legajo</w:t>
@@ -4468,13 +5500,7 @@
               </w:r>
             </w:smartTag>
             <w:r>
-              <w:t>,</w:t>
-            </w:r>
-            <w:r>
-              <w:t xml:space="preserve"> </w:t>
-            </w:r>
-            <w:r>
-              <w:t>Mes: 03, Año: 2011</w:t>
+              <w:t>,Mes: 03, Año: 2011</w:t>
             </w:r>
           </w:p>
           <w:p>
@@ -4581,13 +5607,7 @@
               <w:t>03</w:t>
             </w:r>
             <w:r>
-              <w:t>, mes 03 y año</w:t>
-            </w:r>
-            <w:r>
-              <w:t xml:space="preserve"> </w:t>
-            </w:r>
-            <w:r>
-              <w:t>2011</w:t>
+              <w:t>, mes 03 y año2011</w:t>
             </w:r>
             <w:r>
               <w:t>.</w:t>
@@ -4744,7 +5764,7 @@
           <w:insideH w:val="single" w:sz="4" w:space="0" w:color="auto"/>
           <w:insideV w:val="single" w:sz="4" w:space="0" w:color="auto"/>
         </w:tblBorders>
-        <w:tblLook w:val="00A0" w:firstRow="1" w:lastRow="0" w:firstColumn="1" w:lastColumn="0" w:noHBand="0" w:noVBand="0"/>
+        <w:tblLook w:val="00A0"/>
       </w:tblPr>
       <w:tblGrid>
         <w:gridCol w:w="4559"/>
@@ -4786,140 +5806,99 @@
               <w:t>Descripción del Escenario:</w:t>
             </w:r>
             <w:r>
+              <w:t>Se Ingresa Legajo, Mes y Año</w:t>
+            </w:r>
+            <w:r>
+              <w:t>. Se encuentran regímenes asociados al empleado. Se encuentran regímenes asignados que pertenecen al período ingresado. No se encuentran marcadas válidas para el período ingresado.</w:t>
+            </w:r>
+          </w:p>
+          <w:p>
+            <w:pPr>
+              <w:rPr>
+                <w:rFonts w:ascii="Cambria" w:hAnsi="Cambria" w:cs="Cambria"/>
+                <w:lang w:val="es-CR"/>
+              </w:rPr>
+            </w:pPr>
+            <w:r>
+              <w:rPr>
+                <w:b/>
+              </w:rPr>
+              <w:t>Construcción Relacionada:</w:t>
+            </w:r>
+            <w:r>
+              <w:t>Construcción 1</w:t>
+            </w:r>
+          </w:p>
+          <w:p>
+            <w:pPr>
+              <w:rPr>
+                <w:rFonts w:ascii="Cambria" w:hAnsi="Cambria" w:cs="Cambria"/>
+                <w:lang w:val="es-CR"/>
+              </w:rPr>
+            </w:pPr>
+            <w:r>
+              <w:rPr>
+                <w:b/>
+              </w:rPr>
+              <w:t>CU Relacionado:</w:t>
+            </w:r>
+            <w:r>
+              <w:t>Calcular Porcentaje de Asistencia</w:t>
+            </w:r>
+          </w:p>
+          <w:p>
+            <w:r>
+              <w:rPr>
+                <w:b/>
+              </w:rPr>
+              <w:t>Datos de Entrada</w:t>
+            </w:r>
+            <w:r>
               <w:rPr>
                 <w:rFonts w:ascii="Cambria" w:hAnsi="Cambria" w:cs="Cambria"/>
                 <w:sz w:val="22"/>
                 <w:lang w:val="es-CR"/>
               </w:rPr>
-              <w:t xml:space="preserve"> </w:t>
-            </w:r>
-            <w:r>
-              <w:t>Se Ingresa Legajo, Mes y Año</w:t>
-            </w:r>
-            <w:r>
-              <w:t>. Se encuentran regímenes asociados al empleado. Se encuentran regímenes asignados que pertenecen al período ingresado. No se encuentran marcadas válidas para el período ingresado.</w:t>
-            </w:r>
-          </w:p>
-          <w:p>
-            <w:pPr>
-              <w:rPr>
-                <w:rFonts w:ascii="Cambria" w:hAnsi="Cambria" w:cs="Cambria"/>
-                <w:lang w:val="es-CR"/>
-              </w:rPr>
-            </w:pPr>
-            <w:r>
-              <w:rPr>
-                <w:b/>
-              </w:rPr>
-              <w:t>Construcción Relacionada:</w:t>
-            </w:r>
-            <w:r>
+              <w:t>:</w:t>
+            </w:r>
+            <w:r>
+              <w:t>Legajo</w:t>
+            </w:r>
+            <w:r>
+              <w:t>: “</w:t>
+            </w:r>
+            <w:r>
+              <w:t>000</w:t>
+            </w:r>
+            <w:r>
+              <w:t>3</w:t>
+            </w:r>
+            <w:r>
+              <w:t>”</w:t>
+            </w:r>
+            <w:r>
+              <w:t>,Mes: 0</w:t>
+            </w:r>
+            <w:r>
+              <w:t>2</w:t>
+            </w:r>
+            <w:r>
+              <w:t>, Año: 2011</w:t>
+            </w:r>
+          </w:p>
+          <w:p>
+            <w:pPr>
               <w:rPr>
                 <w:rFonts w:ascii="Cambria" w:hAnsi="Cambria" w:cs="Cambria"/>
                 <w:sz w:val="22"/>
                 <w:lang w:val="es-CR"/>
               </w:rPr>
-              <w:t xml:space="preserve"> </w:t>
-            </w:r>
-            <w:r>
-              <w:t>Construcción 1</w:t>
-            </w:r>
-          </w:p>
-          <w:p>
-            <w:pPr>
-              <w:rPr>
-                <w:rFonts w:ascii="Cambria" w:hAnsi="Cambria" w:cs="Cambria"/>
-                <w:lang w:val="es-CR"/>
-              </w:rPr>
             </w:pPr>
             <w:r>
               <w:rPr>
                 <w:b/>
               </w:rPr>
-              <w:t>CU Relacionado:</w:t>
-            </w:r>
-            <w:r>
-              <w:rPr>
-                <w:rFonts w:ascii="Cambria" w:hAnsi="Cambria" w:cs="Cambria"/>
-                <w:sz w:val="22"/>
-                <w:lang w:val="es-CR"/>
-              </w:rPr>
-              <w:t xml:space="preserve"> </w:t>
-            </w:r>
-            <w:r>
-              <w:t>Calcular Porcentaje de Asistencia</w:t>
-            </w:r>
-          </w:p>
-          <w:p>
-            <w:r>
-              <w:rPr>
-                <w:b/>
-              </w:rPr>
-              <w:t>Datos de Entrada</w:t>
-            </w:r>
-            <w:r>
-              <w:rPr>
-                <w:rFonts w:ascii="Cambria" w:hAnsi="Cambria" w:cs="Cambria"/>
-                <w:sz w:val="22"/>
-                <w:lang w:val="es-CR"/>
-              </w:rPr>
-              <w:t>:</w:t>
-            </w:r>
-            <w:r>
-              <w:t xml:space="preserve"> </w:t>
-            </w:r>
-            <w:r>
-              <w:t>Legajo</w:t>
-            </w:r>
-            <w:r>
-              <w:t>: “</w:t>
-            </w:r>
-            <w:r>
-              <w:t>000</w:t>
-            </w:r>
-            <w:r>
-              <w:t>3</w:t>
-            </w:r>
-            <w:r>
-              <w:t>”</w:t>
-            </w:r>
-            <w:r>
-              <w:t>,</w:t>
-            </w:r>
-            <w:r>
-              <w:t xml:space="preserve"> </w:t>
-            </w:r>
-            <w:r>
-              <w:t>Mes: 0</w:t>
-            </w:r>
-            <w:r>
-              <w:t>2</w:t>
-            </w:r>
-            <w:r>
-              <w:t>, Año: 2011</w:t>
-            </w:r>
-          </w:p>
-          <w:p>
-            <w:pPr>
-              <w:rPr>
-                <w:rFonts w:ascii="Cambria" w:hAnsi="Cambria" w:cs="Cambria"/>
-                <w:sz w:val="22"/>
-                <w:lang w:val="es-CR"/>
-              </w:rPr>
-            </w:pPr>
-            <w:r>
-              <w:rPr>
-                <w:b/>
-              </w:rPr>
               <w:t>Estado Inicial:</w:t>
-            </w:r>
-            <w:r>
-              <w:rPr>
-                <w:rFonts w:ascii="Cambria" w:hAnsi="Cambria" w:cs="Cambria"/>
-                <w:sz w:val="22"/>
-                <w:lang w:val="es-CR"/>
-              </w:rPr>
-              <w:t xml:space="preserve"> </w:t>
             </w:r>
           </w:p>
           <w:p>
@@ -5026,13 +6005,7 @@
               <w:t>2</w:t>
             </w:r>
             <w:r>
-              <w:t xml:space="preserve"> y año</w:t>
-            </w:r>
-            <w:r>
-              <w:t xml:space="preserve"> </w:t>
-            </w:r>
-            <w:r>
-              <w:t>2011</w:t>
+              <w:t xml:space="preserve"> y año2011</w:t>
             </w:r>
             <w:r>
               <w:t>.</w:t>
@@ -5219,7 +6192,7 @@
           <w:insideH w:val="single" w:sz="4" w:space="0" w:color="auto"/>
           <w:insideV w:val="single" w:sz="4" w:space="0" w:color="auto"/>
         </w:tblBorders>
-        <w:tblLook w:val="00A0" w:firstRow="1" w:lastRow="0" w:firstColumn="1" w:lastColumn="0" w:noHBand="0" w:noVBand="0"/>
+        <w:tblLook w:val="00A0"/>
       </w:tblPr>
       <w:tblGrid>
         <w:gridCol w:w="4559"/>
@@ -5303,30 +6276,22 @@
               <w:t>CU Relacionado:</w:t>
             </w:r>
             <w:r>
+              <w:t>Calcular Porcentaje de Asistencia</w:t>
+            </w:r>
+          </w:p>
+          <w:p>
+            <w:r>
+              <w:rPr>
+                <w:b/>
+              </w:rPr>
+              <w:t>Datos de Entrada</w:t>
+            </w:r>
+            <w:r>
               <w:rPr>
                 <w:rFonts w:ascii="Cambria" w:hAnsi="Cambria" w:cs="Cambria"/>
                 <w:sz w:val="22"/>
                 <w:lang w:val="es-CR"/>
               </w:rPr>
-              <w:t xml:space="preserve"> </w:t>
-            </w:r>
-            <w:r>
-              <w:t>Calcular Porcentaje de Asistencia</w:t>
-            </w:r>
-          </w:p>
-          <w:p>
-            <w:r>
-              <w:rPr>
-                <w:b/>
-              </w:rPr>
-              <w:t>Datos de Entrada</w:t>
-            </w:r>
-            <w:r>
-              <w:rPr>
-                <w:rFonts w:ascii="Cambria" w:hAnsi="Cambria" w:cs="Cambria"/>
-                <w:sz w:val="22"/>
-                <w:lang w:val="es-CR"/>
-              </w:rPr>
               <w:t xml:space="preserve">: </w:t>
             </w:r>
             <w:r>
@@ -5345,13 +6310,7 @@
               <w:t>”</w:t>
             </w:r>
             <w:r>
-              <w:t>,</w:t>
-            </w:r>
-            <w:r>
-              <w:t xml:space="preserve"> </w:t>
-            </w:r>
-            <w:r>
-              <w:t>Mes: 03, Año: 2011</w:t>
+              <w:t>,Mes: 03, Año: 2011</w:t>
             </w:r>
           </w:p>
           <w:p>
@@ -5488,13 +6447,7 @@
               <w:t>05</w:t>
             </w:r>
             <w:r>
-              <w:t>, mes 03 y año</w:t>
-            </w:r>
-            <w:r>
-              <w:t xml:space="preserve"> </w:t>
-            </w:r>
-            <w:r>
-              <w:t>2011</w:t>
+              <w:t>, mes 03 y año2011</w:t>
             </w:r>
             <w:r>
               <w:t>.</w:t>
@@ -5732,7 +6685,7 @@
           <w:insideH w:val="single" w:sz="4" w:space="0" w:color="auto"/>
           <w:insideV w:val="single" w:sz="4" w:space="0" w:color="auto"/>
         </w:tblBorders>
-        <w:tblLook w:val="00A0" w:firstRow="1" w:lastRow="0" w:firstColumn="1" w:lastColumn="0" w:noHBand="0" w:noVBand="0"/>
+        <w:tblLook w:val="00A0"/>
       </w:tblPr>
       <w:tblGrid>
         <w:gridCol w:w="1101"/>
@@ -5933,7 +6886,7 @@
           <w:insideH w:val="single" w:sz="4" w:space="0" w:color="auto"/>
           <w:insideV w:val="single" w:sz="4" w:space="0" w:color="auto"/>
         </w:tblBorders>
-        <w:tblLook w:val="00A0" w:firstRow="1" w:lastRow="0" w:firstColumn="1" w:lastColumn="0" w:noHBand="0" w:noVBand="0"/>
+        <w:tblLook w:val="00A0"/>
       </w:tblPr>
       <w:tblGrid>
         <w:gridCol w:w="1389"/>
@@ -6159,7 +7112,7 @@
           <w:insideH w:val="single" w:sz="4" w:space="0" w:color="auto"/>
           <w:insideV w:val="single" w:sz="4" w:space="0" w:color="auto"/>
         </w:tblBorders>
-        <w:tblLook w:val="00A0" w:firstRow="1" w:lastRow="0" w:firstColumn="1" w:lastColumn="0" w:noHBand="0" w:noVBand="0"/>
+        <w:tblLook w:val="00A0"/>
       </w:tblPr>
       <w:tblGrid>
         <w:gridCol w:w="1377"/>
@@ -6245,7 +7198,7 @@
           <w:insideH w:val="single" w:sz="4" w:space="0" w:color="auto"/>
           <w:insideV w:val="single" w:sz="4" w:space="0" w:color="auto"/>
         </w:tblBorders>
-        <w:tblLook w:val="00A0" w:firstRow="1" w:lastRow="0" w:firstColumn="1" w:lastColumn="0" w:noHBand="0" w:noVBand="0"/>
+        <w:tblLook w:val="00A0"/>
       </w:tblPr>
       <w:tblGrid>
         <w:gridCol w:w="1377"/>
@@ -6694,7 +7647,7 @@
       <w:tblPr>
         <w:tblStyle w:val="Tablaconcuadrcula"/>
         <w:tblW w:w="0" w:type="auto"/>
-        <w:tblLook w:val="04A0" w:firstRow="1" w:lastRow="0" w:firstColumn="1" w:lastColumn="0" w:noHBand="0" w:noVBand="1"/>
+        <w:tblLook w:val="04A0"/>
       </w:tblPr>
       <w:tblGrid>
         <w:gridCol w:w="1310"/>
@@ -7478,9 +8431,9 @@
       </w:pPr>
     </w:p>
     <w:sectPr>
-      <w:headerReference w:type="default" r:id="rId13"/>
-      <w:footerReference w:type="even" r:id="rId14"/>
-      <w:footerReference w:type="default" r:id="rId15"/>
+      <w:headerReference w:type="default" r:id="rId12"/>
+      <w:footerReference w:type="even" r:id="rId13"/>
+      <w:footerReference w:type="default" r:id="rId14"/>
       <w:pgSz w:w="12240" w:h="15840"/>
       <w:pgMar w:top="1417" w:right="1701" w:bottom="1417" w:left="1701" w:header="708" w:footer="708" w:gutter="0"/>
       <w:cols w:space="708"/>
@@ -7492,15 +8445,15 @@
 </file>
 
 <file path=word/endnotes.xml><?xml version="1.0" encoding="utf-8"?>
-<w:endnotes xmlns:wpc="http://schemas.microsoft.com/office/word/2010/wordprocessingCanvas" xmlns:mc="http://schemas.openxmlformats.org/markup-compatibility/2006" xmlns:o="urn:schemas-microsoft-com:office:office" xmlns:r="http://schemas.openxmlformats.org/officeDocument/2006/relationships" xmlns:m="http://schemas.openxmlformats.org/officeDocument/2006/math" xmlns:v="urn:schemas-microsoft-com:vml" xmlns:wp14="http://schemas.microsoft.com/office/word/2010/wordprocessingDrawing" xmlns:wp="http://schemas.openxmlformats.org/drawingml/2006/wordprocessingDrawing" xmlns:w10="urn:schemas-microsoft-com:office:word" xmlns:w="http://schemas.openxmlformats.org/wordprocessingml/2006/main" xmlns:w14="http://schemas.microsoft.com/office/word/2010/wordml" xmlns:wpg="http://schemas.microsoft.com/office/word/2010/wordprocessingGroup" xmlns:wpi="http://schemas.microsoft.com/office/word/2010/wordprocessingInk" xmlns:wne="http://schemas.microsoft.com/office/word/2006/wordml" xmlns:wps="http://schemas.microsoft.com/office/word/2010/wordprocessingShape" mc:Ignorable="w14 wp14">
-  <w:endnote w:type="separator" w:id="-1">
+<w:endnotes xmlns:ve="http://schemas.openxmlformats.org/markup-compatibility/2006" xmlns:o="urn:schemas-microsoft-com:office:office" xmlns:r="http://schemas.openxmlformats.org/officeDocument/2006/relationships" xmlns:m="http://schemas.openxmlformats.org/officeDocument/2006/math" xmlns:v="urn:schemas-microsoft-com:vml" xmlns:wp="http://schemas.openxmlformats.org/drawingml/2006/wordprocessingDrawing" xmlns:w10="urn:schemas-microsoft-com:office:word" xmlns:w="http://schemas.openxmlformats.org/wordprocessingml/2006/main" xmlns:wne="http://schemas.microsoft.com/office/word/2006/wordml">
+  <w:endnote w:type="separator" w:id="0">
     <w:p>
       <w:r>
         <w:separator/>
       </w:r>
     </w:p>
   </w:endnote>
-  <w:endnote w:type="continuationSeparator" w:id="0">
+  <w:endnote w:type="continuationSeparator" w:id="1">
     <w:p>
       <w:r>
         <w:continuationSeparator/>
@@ -7511,7 +8464,7 @@
 </file>
 
 <file path=word/footer1.xml><?xml version="1.0" encoding="utf-8"?>
-<w:ftr xmlns:wpc="http://schemas.microsoft.com/office/word/2010/wordprocessingCanvas" xmlns:mc="http://schemas.openxmlformats.org/markup-compatibility/2006" xmlns:o="urn:schemas-microsoft-com:office:office" xmlns:r="http://schemas.openxmlformats.org/officeDocument/2006/relationships" xmlns:m="http://schemas.openxmlformats.org/officeDocument/2006/math" xmlns:v="urn:schemas-microsoft-com:vml" xmlns:wp14="http://schemas.microsoft.com/office/word/2010/wordprocessingDrawing" xmlns:wp="http://schemas.openxmlformats.org/drawingml/2006/wordprocessingDrawing" xmlns:w10="urn:schemas-microsoft-com:office:word" xmlns:w="http://schemas.openxmlformats.org/wordprocessingml/2006/main" xmlns:w14="http://schemas.microsoft.com/office/word/2010/wordml" xmlns:wpg="http://schemas.microsoft.com/office/word/2010/wordprocessingGroup" xmlns:wpi="http://schemas.microsoft.com/office/word/2010/wordprocessingInk" xmlns:wne="http://schemas.microsoft.com/office/word/2006/wordml" xmlns:wps="http://schemas.microsoft.com/office/word/2010/wordprocessingShape" mc:Ignorable="w14 wp14">
+<w:ftr xmlns:ve="http://schemas.openxmlformats.org/markup-compatibility/2006" xmlns:o="urn:schemas-microsoft-com:office:office" xmlns:r="http://schemas.openxmlformats.org/officeDocument/2006/relationships" xmlns:m="http://schemas.openxmlformats.org/officeDocument/2006/math" xmlns:v="urn:schemas-microsoft-com:vml" xmlns:wp="http://schemas.openxmlformats.org/drawingml/2006/wordprocessingDrawing" xmlns:w10="urn:schemas-microsoft-com:office:word" xmlns:w="http://schemas.openxmlformats.org/wordprocessingml/2006/main" xmlns:wne="http://schemas.microsoft.com/office/word/2006/wordml">
   <w:p>
     <w:pPr>
       <w:pStyle w:val="Piedepgina"/>
@@ -7549,7 +8502,7 @@
 </file>
 
 <file path=word/footer2.xml><?xml version="1.0" encoding="utf-8"?>
-<w:ftr xmlns:wpc="http://schemas.microsoft.com/office/word/2010/wordprocessingCanvas" xmlns:mc="http://schemas.openxmlformats.org/markup-compatibility/2006" xmlns:o="urn:schemas-microsoft-com:office:office" xmlns:r="http://schemas.openxmlformats.org/officeDocument/2006/relationships" xmlns:m="http://schemas.openxmlformats.org/officeDocument/2006/math" xmlns:v="urn:schemas-microsoft-com:vml" xmlns:wp14="http://schemas.microsoft.com/office/word/2010/wordprocessingDrawing" xmlns:wp="http://schemas.openxmlformats.org/drawingml/2006/wordprocessingDrawing" xmlns:w10="urn:schemas-microsoft-com:office:word" xmlns:w="http://schemas.openxmlformats.org/wordprocessingml/2006/main" xmlns:w14="http://schemas.microsoft.com/office/word/2010/wordml" xmlns:wpg="http://schemas.microsoft.com/office/word/2010/wordprocessingGroup" xmlns:wpi="http://schemas.microsoft.com/office/word/2010/wordprocessingInk" xmlns:wne="http://schemas.microsoft.com/office/word/2006/wordml" xmlns:wps="http://schemas.microsoft.com/office/word/2010/wordprocessingShape" mc:Ignorable="w14 wp14">
+<w:ftr xmlns:ve="http://schemas.openxmlformats.org/markup-compatibility/2006" xmlns:o="urn:schemas-microsoft-com:office:office" xmlns:r="http://schemas.openxmlformats.org/officeDocument/2006/relationships" xmlns:m="http://schemas.openxmlformats.org/officeDocument/2006/math" xmlns:v="urn:schemas-microsoft-com:vml" xmlns:wp="http://schemas.openxmlformats.org/drawingml/2006/wordprocessingDrawing" xmlns:w10="urn:schemas-microsoft-com:office:word" xmlns:w="http://schemas.openxmlformats.org/wordprocessingml/2006/main" xmlns:wne="http://schemas.microsoft.com/office/word/2006/wordml">
   <w:p>
     <w:pPr>
       <w:pStyle w:val="Piedepgina"/>
@@ -7568,7 +8521,7 @@
       <w:rPr>
         <w:noProof/>
       </w:rPr>
-      <w:t>8</w:t>
+      <w:t>5</w:t>
     </w:r>
     <w:r>
       <w:rPr>
@@ -7591,15 +8544,15 @@
 </file>
 
 <file path=word/footnotes.xml><?xml version="1.0" encoding="utf-8"?>
-<w:footnotes xmlns:wpc="http://schemas.microsoft.com/office/word/2010/wordprocessingCanvas" xmlns:mc="http://schemas.openxmlformats.org/markup-compatibility/2006" xmlns:o="urn:schemas-microsoft-com:office:office" xmlns:r="http://schemas.openxmlformats.org/officeDocument/2006/relationships" xmlns:m="http://schemas.openxmlformats.org/officeDocument/2006/math" xmlns:v="urn:schemas-microsoft-com:vml" xmlns:wp14="http://schemas.microsoft.com/office/word/2010/wordprocessingDrawing" xmlns:wp="http://schemas.openxmlformats.org/drawingml/2006/wordprocessingDrawing" xmlns:w10="urn:schemas-microsoft-com:office:word" xmlns:w="http://schemas.openxmlformats.org/wordprocessingml/2006/main" xmlns:w14="http://schemas.microsoft.com/office/word/2010/wordml" xmlns:wpg="http://schemas.microsoft.com/office/word/2010/wordprocessingGroup" xmlns:wpi="http://schemas.microsoft.com/office/word/2010/wordprocessingInk" xmlns:wne="http://schemas.microsoft.com/office/word/2006/wordml" xmlns:wps="http://schemas.microsoft.com/office/word/2010/wordprocessingShape" mc:Ignorable="w14 wp14">
-  <w:footnote w:type="separator" w:id="-1">
+<w:footnotes xmlns:ve="http://schemas.openxmlformats.org/markup-compatibility/2006" xmlns:o="urn:schemas-microsoft-com:office:office" xmlns:r="http://schemas.openxmlformats.org/officeDocument/2006/relationships" xmlns:m="http://schemas.openxmlformats.org/officeDocument/2006/math" xmlns:v="urn:schemas-microsoft-com:vml" xmlns:wp="http://schemas.openxmlformats.org/drawingml/2006/wordprocessingDrawing" xmlns:w10="urn:schemas-microsoft-com:office:word" xmlns:w="http://schemas.openxmlformats.org/wordprocessingml/2006/main" xmlns:wne="http://schemas.microsoft.com/office/word/2006/wordml">
+  <w:footnote w:type="separator" w:id="0">
     <w:p>
       <w:r>
         <w:separator/>
       </w:r>
     </w:p>
   </w:footnote>
-  <w:footnote w:type="continuationSeparator" w:id="0">
+  <w:footnote w:type="continuationSeparator" w:id="1">
     <w:p>
       <w:r>
         <w:continuationSeparator/>
@@ -7610,7 +8563,7 @@
 </file>
 
 <file path=word/header1.xml><?xml version="1.0" encoding="utf-8"?>
-<w:hdr xmlns:wpc="http://schemas.microsoft.com/office/word/2010/wordprocessingCanvas" xmlns:mc="http://schemas.openxmlformats.org/markup-compatibility/2006" xmlns:o="urn:schemas-microsoft-com:office:office" xmlns:r="http://schemas.openxmlformats.org/officeDocument/2006/relationships" xmlns:m="http://schemas.openxmlformats.org/officeDocument/2006/math" xmlns:v="urn:schemas-microsoft-com:vml" xmlns:wp14="http://schemas.microsoft.com/office/word/2010/wordprocessingDrawing" xmlns:wp="http://schemas.openxmlformats.org/drawingml/2006/wordprocessingDrawing" xmlns:w10="urn:schemas-microsoft-com:office:word" xmlns:w="http://schemas.openxmlformats.org/wordprocessingml/2006/main" xmlns:w14="http://schemas.microsoft.com/office/word/2010/wordml" xmlns:wpg="http://schemas.microsoft.com/office/word/2010/wordprocessingGroup" xmlns:wpi="http://schemas.microsoft.com/office/word/2010/wordprocessingInk" xmlns:wne="http://schemas.microsoft.com/office/word/2006/wordml" xmlns:wps="http://schemas.microsoft.com/office/word/2010/wordprocessingShape" mc:Ignorable="w14 wp14">
+<w:hdr xmlns:ve="http://schemas.openxmlformats.org/markup-compatibility/2006" xmlns:o="urn:schemas-microsoft-com:office:office" xmlns:r="http://schemas.openxmlformats.org/officeDocument/2006/relationships" xmlns:m="http://schemas.openxmlformats.org/officeDocument/2006/math" xmlns:v="urn:schemas-microsoft-com:vml" xmlns:wp="http://schemas.openxmlformats.org/drawingml/2006/wordprocessingDrawing" xmlns:w10="urn:schemas-microsoft-com:office:word" xmlns:w="http://schemas.openxmlformats.org/wordprocessingml/2006/main" xmlns:wne="http://schemas.microsoft.com/office/word/2006/wordml">
   <w:p>
     <w:pPr>
       <w:pStyle w:val="Encabezado"/>
@@ -7623,10 +8576,10 @@
     <w:r>
       <w:rPr>
         <w:noProof/>
-        <w:lang w:val="es-AR" w:eastAsia="es-AR"/>
+        <w:lang w:val="en-US" w:eastAsia="en-US"/>
       </w:rPr>
       <w:drawing>
-        <wp:anchor distT="0" distB="0" distL="114300" distR="114300" simplePos="0" relativeHeight="251657728" behindDoc="0" locked="0" layoutInCell="1" allowOverlap="1" wp14:anchorId="57314B6A" wp14:editId="19270949">
+        <wp:anchor distT="0" distB="0" distL="114300" distR="114300" simplePos="0" relativeHeight="251657728" behindDoc="0" locked="0" layoutInCell="1" allowOverlap="1">
           <wp:simplePos x="0" y="0"/>
           <wp:positionH relativeFrom="column">
             <wp:posOffset>-182880</wp:posOffset>
@@ -7655,7 +8608,7 @@
                     <a:grayscl/>
                     <a:extLst>
                       <a:ext uri="{28A0092B-C50C-407E-A947-70E740481C1C}">
-                        <a14:useLocalDpi xmlns:a14="http://schemas.microsoft.com/office/drawing/2010/main" val="0"/>
+                        <a14:useLocalDpi xmlns:a14="http://schemas.microsoft.com/office/drawing/2010/main" xmlns:wps="http://schemas.microsoft.com/office/word/2010/wordprocessingShape" xmlns:wpi="http://schemas.microsoft.com/office/word/2010/wordprocessingInk" xmlns:wpg="http://schemas.microsoft.com/office/word/2010/wordprocessingGroup" xmlns:w14="http://schemas.microsoft.com/office/word/2010/wordml" xmlns:w="http://schemas.openxmlformats.org/wordprocessingml/2006/main" xmlns:w10="urn:schemas-microsoft-com:office:word" xmlns:wp14="http://schemas.microsoft.com/office/word/2010/wordprocessingDrawing" xmlns:v="urn:schemas-microsoft-com:vml" xmlns:o="urn:schemas-microsoft-com:office:office" xmlns:mc="http://schemas.openxmlformats.org/markup-compatibility/2006" xmlns:wpc="http://schemas.microsoft.com/office/word/2010/wordprocessingCanvas" xmlns="" val="0"/>
                       </a:ext>
                     </a:extLst>
                   </a:blip>
@@ -7677,12 +8630,6 @@
               </pic:pic>
             </a:graphicData>
           </a:graphic>
-          <wp14:sizeRelH relativeFrom="page">
-            <wp14:pctWidth>0</wp14:pctWidth>
-          </wp14:sizeRelH>
-          <wp14:sizeRelV relativeFrom="page">
-            <wp14:pctHeight>0</wp14:pctHeight>
-          </wp14:sizeRelV>
         </wp:anchor>
       </w:drawing>
     </w:r>
@@ -7715,7 +8662,7 @@
 </file>
 
 <file path=word/numbering.xml><?xml version="1.0" encoding="utf-8"?>
-<w:numbering xmlns:wpc="http://schemas.microsoft.com/office/word/2010/wordprocessingCanvas" xmlns:mc="http://schemas.openxmlformats.org/markup-compatibility/2006" xmlns:o="urn:schemas-microsoft-com:office:office" xmlns:r="http://schemas.openxmlformats.org/officeDocument/2006/relationships" xmlns:m="http://schemas.openxmlformats.org/officeDocument/2006/math" xmlns:v="urn:schemas-microsoft-com:vml" xmlns:wp14="http://schemas.microsoft.com/office/word/2010/wordprocessingDrawing" xmlns:wp="http://schemas.openxmlformats.org/drawingml/2006/wordprocessingDrawing" xmlns:w10="urn:schemas-microsoft-com:office:word" xmlns:w="http://schemas.openxmlformats.org/wordprocessingml/2006/main" xmlns:w14="http://schemas.microsoft.com/office/word/2010/wordml" xmlns:wpg="http://schemas.microsoft.com/office/word/2010/wordprocessingGroup" xmlns:wpi="http://schemas.microsoft.com/office/word/2010/wordprocessingInk" xmlns:wne="http://schemas.microsoft.com/office/word/2006/wordml" xmlns:wps="http://schemas.microsoft.com/office/word/2010/wordprocessingShape" mc:Ignorable="w14 wp14">
+<w:numbering xmlns:ve="http://schemas.openxmlformats.org/markup-compatibility/2006" xmlns:o="urn:schemas-microsoft-com:office:office" xmlns:r="http://schemas.openxmlformats.org/officeDocument/2006/relationships" xmlns:m="http://schemas.openxmlformats.org/officeDocument/2006/math" xmlns:v="urn:schemas-microsoft-com:vml" xmlns:wp="http://schemas.openxmlformats.org/drawingml/2006/wordprocessingDrawing" xmlns:w10="urn:schemas-microsoft-com:office:word" xmlns:w="http://schemas.openxmlformats.org/wordprocessingml/2006/main" xmlns:wne="http://schemas.microsoft.com/office/word/2006/wordml">
   <w:abstractNum w:abstractNumId="0">
     <w:nsid w:val="08460A31"/>
     <w:multiLevelType w:val="hybridMultilevel"/>
@@ -10356,7 +11303,7 @@
 </file>
 
 <file path=word/styles.xml><?xml version="1.0" encoding="utf-8"?>
-<w:styles xmlns:mc="http://schemas.openxmlformats.org/markup-compatibility/2006" xmlns:r="http://schemas.openxmlformats.org/officeDocument/2006/relationships" xmlns:w="http://schemas.openxmlformats.org/wordprocessingml/2006/main" xmlns:w14="http://schemas.microsoft.com/office/word/2010/wordml" mc:Ignorable="w14">
+<w:styles xmlns:r="http://schemas.openxmlformats.org/officeDocument/2006/relationships" xmlns:w="http://schemas.openxmlformats.org/wordprocessingml/2006/main">
   <w:docDefaults>
     <w:rPrDefault>
       <w:rPr>
@@ -10528,6 +11475,7 @@
     <w:uiPriority w:val="99"/>
     <w:semiHidden/>
     <w:unhideWhenUsed/>
+    <w:qFormat/>
     <w:tblPr>
       <w:tblInd w:w="0" w:type="dxa"/>
       <w:tblCellMar>

</xml_diff>